<commit_message>
finishes the first part of the second question
</commit_message>
<xml_diff>
--- a/Phase1-answer/Phase1-98104071.docx
+++ b/Phase1-answer/Phase1-98104071.docx
@@ -491,17 +491,7 @@
                 <w:rtl/>
                 <w:lang w:bidi="fa-IR"/>
               </w:rPr>
-              <w:t>میزان خرید و تصفیه روغن گیاهی</w:t>
-            </w:r>
-            <w:r>
-              <w:rPr>
-                <w:rFonts w:cs="B Lotus" w:hint="cs"/>
-                <w:sz w:val="24"/>
-                <w:szCs w:val="24"/>
-                <w:rtl/>
-                <w:lang w:bidi="fa-IR"/>
-              </w:rPr>
-              <w:t xml:space="preserve"> 2</w:t>
+              <w:t>میزان خرید و تصفیه روغن گیاهی 2</w:t>
             </w:r>
           </w:p>
         </w:tc>
@@ -561,17 +551,7 @@
                 <w:rtl/>
                 <w:lang w:bidi="fa-IR"/>
               </w:rPr>
-              <w:t xml:space="preserve">میزان خرید و تصفیه روغن </w:t>
-            </w:r>
-            <w:r>
-              <w:rPr>
-                <w:rFonts w:cs="B Lotus" w:hint="cs"/>
-                <w:sz w:val="24"/>
-                <w:szCs w:val="24"/>
-                <w:rtl/>
-                <w:lang w:bidi="fa-IR"/>
-              </w:rPr>
-              <w:t>حیوانی 1</w:t>
+              <w:t>میزان خرید و تصفیه روغن حیوانی 1</w:t>
             </w:r>
           </w:p>
         </w:tc>
@@ -631,17 +611,7 @@
                 <w:rtl/>
                 <w:lang w:bidi="fa-IR"/>
               </w:rPr>
-              <w:t>میزان خرید و تصفیه روغن حیوانی</w:t>
-            </w:r>
-            <w:r>
-              <w:rPr>
-                <w:rFonts w:cs="B Lotus" w:hint="cs"/>
-                <w:sz w:val="24"/>
-                <w:szCs w:val="24"/>
-                <w:rtl/>
-                <w:lang w:bidi="fa-IR"/>
-              </w:rPr>
-              <w:t xml:space="preserve"> 2</w:t>
+              <w:t>میزان خرید و تصفیه روغن حیوانی 2</w:t>
             </w:r>
           </w:p>
         </w:tc>
@@ -701,17 +671,7 @@
                 <w:rtl/>
                 <w:lang w:bidi="fa-IR"/>
               </w:rPr>
-              <w:t xml:space="preserve">میزان خرید و تصفیه روغن حیوانی </w:t>
-            </w:r>
-            <w:r>
-              <w:rPr>
-                <w:rFonts w:cs="B Lotus" w:hint="cs"/>
-                <w:sz w:val="24"/>
-                <w:szCs w:val="24"/>
-                <w:rtl/>
-                <w:lang w:bidi="fa-IR"/>
-              </w:rPr>
-              <w:t>3</w:t>
+              <w:t>میزان خرید و تصفیه روغن حیوانی 3</w:t>
             </w:r>
           </w:p>
         </w:tc>
@@ -783,7 +743,7 @@
       <w:pPr>
         <w:jc w:val="both"/>
         <w:rPr>
-          <w:rFonts w:cs="B Lotus" w:hint="cs"/>
+          <w:rFonts w:cs="B Lotus"/>
           <w:sz w:val="24"/>
           <w:szCs w:val="24"/>
           <w:rtl/>
@@ -1071,34 +1031,7 @@
               <w:szCs w:val="24"/>
               <w:lang w:bidi="fa-IR"/>
             </w:rPr>
-            <m:t>+</m:t>
-          </m:r>
-          <m:r>
-            <w:rPr>
-              <w:rFonts w:ascii="Cambria Math" w:hAnsi="Cambria Math" w:cs="B Lotus"/>
-              <w:sz w:val="24"/>
-              <w:szCs w:val="24"/>
-              <w:lang w:bidi="fa-IR"/>
-            </w:rPr>
-            <m:t>1</m:t>
-          </m:r>
-          <m:r>
-            <w:rPr>
-              <w:rFonts w:ascii="Cambria Math" w:hAnsi="Cambria Math" w:cs="B Lotus"/>
-              <w:sz w:val="24"/>
-              <w:szCs w:val="24"/>
-              <w:lang w:bidi="fa-IR"/>
-            </w:rPr>
-            <m:t>3</m:t>
-          </m:r>
-          <m:r>
-            <w:rPr>
-              <w:rFonts w:ascii="Cambria Math" w:hAnsi="Cambria Math" w:cs="B Lotus"/>
-              <w:sz w:val="24"/>
-              <w:szCs w:val="24"/>
-              <w:lang w:bidi="fa-IR"/>
-            </w:rPr>
-            <m:t>0</m:t>
+            <m:t>+130</m:t>
           </m:r>
           <m:sSub>
             <m:sSubPr>
@@ -1142,25 +1075,7 @@
               <w:szCs w:val="24"/>
               <w:lang w:bidi="fa-IR"/>
             </w:rPr>
-            <m:t>+1</m:t>
-          </m:r>
-          <m:r>
-            <w:rPr>
-              <w:rFonts w:ascii="Cambria Math" w:hAnsi="Cambria Math" w:cs="B Lotus"/>
-              <w:sz w:val="24"/>
-              <w:szCs w:val="24"/>
-              <w:lang w:bidi="fa-IR"/>
-            </w:rPr>
-            <m:t>1</m:t>
-          </m:r>
-          <m:r>
-            <w:rPr>
-              <w:rFonts w:ascii="Cambria Math" w:hAnsi="Cambria Math" w:cs="B Lotus"/>
-              <w:sz w:val="24"/>
-              <w:szCs w:val="24"/>
-              <w:lang w:bidi="fa-IR"/>
-            </w:rPr>
-            <m:t>0</m:t>
+            <m:t>+110</m:t>
           </m:r>
           <m:sSub>
             <m:sSubPr>
@@ -1204,16 +1119,7 @@
               <w:szCs w:val="24"/>
               <w:lang w:bidi="fa-IR"/>
             </w:rPr>
-            <m:t>+1</m:t>
-          </m:r>
-          <m:r>
-            <w:rPr>
-              <w:rFonts w:ascii="Cambria Math" w:hAnsi="Cambria Math" w:cs="B Lotus"/>
-              <w:sz w:val="24"/>
-              <w:szCs w:val="24"/>
-              <w:lang w:bidi="fa-IR"/>
-            </w:rPr>
-            <m:t>15</m:t>
+            <m:t>+115</m:t>
           </m:r>
           <m:sSub>
             <m:sSubPr>
@@ -1440,6 +1346,9 @@
             <m:t>≤200</m:t>
           </m:r>
           <m:r>
+            <m:rPr>
+              <m:sty m:val="p"/>
+            </m:rPr>
             <w:rPr>
               <w:rFonts w:ascii="Cambria Math" w:hAnsi="Cambria Math" w:cs="B Lotus"/>
               <w:sz w:val="24"/>
@@ -1560,6 +1469,9 @@
       </w:r>
       <m:oMath>
         <m:r>
+          <m:rPr>
+            <m:sty m:val="p"/>
+          </m:rPr>
           <w:rPr>
             <w:rFonts w:ascii="Cambria Math" w:eastAsiaTheme="minorEastAsia" w:hAnsi="Cambria Math" w:cs="B Lotus"/>
             <w:sz w:val="24"/>
@@ -1626,16 +1538,7 @@
               <w:szCs w:val="24"/>
               <w:lang w:bidi="fa-IR"/>
             </w:rPr>
-            <m:t>+</m:t>
-          </m:r>
-          <m:r>
-            <w:rPr>
-              <w:rFonts w:ascii="Cambria Math" w:hAnsi="Cambria Math" w:cs="B Lotus"/>
-              <w:sz w:val="24"/>
-              <w:szCs w:val="24"/>
-              <w:lang w:bidi="fa-IR"/>
-            </w:rPr>
-            <m:t>6.1</m:t>
+            <m:t>+6.1</m:t>
           </m:r>
           <m:sSub>
             <m:sSubPr>
@@ -1679,16 +1582,7 @@
               <w:szCs w:val="24"/>
               <w:lang w:bidi="fa-IR"/>
             </w:rPr>
-            <m:t>+</m:t>
-          </m:r>
-          <m:r>
-            <w:rPr>
-              <w:rFonts w:ascii="Cambria Math" w:hAnsi="Cambria Math" w:cs="B Lotus"/>
-              <w:sz w:val="24"/>
-              <w:szCs w:val="24"/>
-              <w:lang w:bidi="fa-IR"/>
-            </w:rPr>
-            <m:t>2</m:t>
+            <m:t>+2</m:t>
           </m:r>
           <m:sSub>
             <m:sSubPr>
@@ -1732,16 +1626,7 @@
               <w:szCs w:val="24"/>
               <w:lang w:bidi="fa-IR"/>
             </w:rPr>
-            <m:t>+</m:t>
-          </m:r>
-          <m:r>
-            <w:rPr>
-              <w:rFonts w:ascii="Cambria Math" w:hAnsi="Cambria Math" w:cs="B Lotus"/>
-              <w:sz w:val="24"/>
-              <w:szCs w:val="24"/>
-              <w:lang w:bidi="fa-IR"/>
-            </w:rPr>
-            <m:t>4.2</m:t>
+            <m:t>+4.2</m:t>
           </m:r>
           <m:sSub>
             <m:sSubPr>
@@ -1785,16 +1670,7 @@
               <w:szCs w:val="24"/>
               <w:lang w:bidi="fa-IR"/>
             </w:rPr>
-            <m:t>+</m:t>
-          </m:r>
-          <m:r>
-            <w:rPr>
-              <w:rFonts w:ascii="Cambria Math" w:hAnsi="Cambria Math" w:cs="B Lotus"/>
-              <w:sz w:val="24"/>
-              <w:szCs w:val="24"/>
-              <w:lang w:bidi="fa-IR"/>
-            </w:rPr>
-            <m:t>5</m:t>
+            <m:t>+5</m:t>
           </m:r>
           <m:sSub>
             <m:sSubPr>
@@ -2043,30 +1919,13 @@
           <w:rtl/>
           <w:lang w:bidi="fa-IR"/>
         </w:rPr>
-        <w:t xml:space="preserve">محدودیت </w:t>
-      </w:r>
-      <w:r>
-        <w:rPr>
-          <w:rFonts w:eastAsiaTheme="minorEastAsia" w:cs="B Lotus" w:hint="cs"/>
-          <w:sz w:val="24"/>
-          <w:szCs w:val="24"/>
-          <w:rtl/>
-          <w:lang w:bidi="fa-IR"/>
-        </w:rPr>
-        <w:t>کمینۀ</w:t>
-      </w:r>
-      <w:r>
-        <w:rPr>
-          <w:rFonts w:eastAsiaTheme="minorEastAsia" w:cs="B Lotus" w:hint="cs"/>
-          <w:sz w:val="24"/>
-          <w:szCs w:val="24"/>
-          <w:rtl/>
-          <w:lang w:bidi="fa-IR"/>
-        </w:rPr>
-        <w:t xml:space="preserve"> سختی روغن:</w:t>
+        <w:t>محدودیت کمینۀ سختی روغن:</w:t>
       </w:r>
       <m:oMath>
         <m:r>
+          <m:rPr>
+            <m:sty m:val="p"/>
+          </m:rPr>
           <w:rPr>
             <w:rFonts w:ascii="Cambria Math" w:hAnsi="Cambria Math" w:cs="B Lotus"/>
             <w:sz w:val="24"/>
@@ -2306,16 +2165,7 @@
               <w:szCs w:val="24"/>
               <w:lang w:bidi="fa-IR"/>
             </w:rPr>
-            <m:t>-</m:t>
-          </m:r>
-          <m:r>
-            <w:rPr>
-              <w:rFonts w:ascii="Cambria Math" w:hAnsi="Cambria Math" w:cs="B Lotus"/>
-              <w:sz w:val="24"/>
-              <w:szCs w:val="24"/>
-              <w:lang w:bidi="fa-IR"/>
-            </w:rPr>
-            <m:t>3</m:t>
+            <m:t>-3</m:t>
           </m:r>
           <m:d>
             <m:dPr>
@@ -2496,16 +2346,7 @@
               <w:szCs w:val="24"/>
               <w:lang w:bidi="fa-IR"/>
             </w:rPr>
-            <m:t>≥</m:t>
-          </m:r>
-          <m:r>
-            <w:rPr>
-              <w:rFonts w:ascii="Cambria Math" w:hAnsi="Cambria Math" w:cs="B Lotus"/>
-              <w:sz w:val="24"/>
-              <w:szCs w:val="24"/>
-              <w:lang w:bidi="fa-IR"/>
-            </w:rPr>
-            <m:t>0</m:t>
+            <m:t>≥0</m:t>
           </m:r>
         </m:oMath>
       </m:oMathPara>
@@ -2534,6 +2375,9 @@
       </w:r>
       <m:oMath>
         <m:r>
+          <m:rPr>
+            <m:sty m:val="p"/>
+          </m:rPr>
           <w:rPr>
             <w:rFonts w:ascii="Cambria Math" w:hAnsi="Cambria Math" w:cs="B Lotus"/>
             <w:sz w:val="24"/>
@@ -2594,6 +2438,9 @@
             <m:t>≥0;i=1, 2</m:t>
           </m:r>
           <m:r>
+            <m:rPr>
+              <m:sty m:val="p"/>
+            </m:rPr>
             <w:rPr>
               <w:rFonts w:ascii="Cambria Math" w:eastAsiaTheme="minorEastAsia" w:hAnsi="Cambria Math" w:cs="B Lotus"/>
               <w:sz w:val="24"/>
@@ -2646,16 +2493,7 @@
               <w:szCs w:val="24"/>
               <w:lang w:bidi="fa-IR"/>
             </w:rPr>
-            <m:t>≥0</m:t>
-          </m:r>
-          <m:r>
-            <w:rPr>
-              <w:rFonts w:ascii="Cambria Math" w:eastAsiaTheme="minorEastAsia" w:hAnsi="Cambria Math" w:cs="B Lotus"/>
-              <w:sz w:val="24"/>
-              <w:szCs w:val="24"/>
-              <w:lang w:bidi="fa-IR"/>
-            </w:rPr>
-            <m:t>;i=1, 2, 3</m:t>
+            <m:t>≥0;i=1, 2, 3</m:t>
           </m:r>
         </m:oMath>
       </m:oMathPara>
@@ -3345,7 +3183,7 @@
         <w:bidi/>
         <w:jc w:val="both"/>
         <w:rPr>
-          <w:rFonts w:cs="B Lotus" w:hint="cs"/>
+          <w:rFonts w:cs="B Lotus"/>
           <w:rtl/>
           <w:lang w:bidi="fa-IR"/>
         </w:rPr>
@@ -3356,7 +3194,7 @@
         <w:bidi/>
         <w:jc w:val="both"/>
         <w:rPr>
-          <w:rFonts w:cs="B Lotus" w:hint="cs"/>
+          <w:rFonts w:cs="B Lotus"/>
           <w:lang w:bidi="fa-IR"/>
         </w:rPr>
       </w:pPr>
@@ -3366,7 +3204,7 @@
         <w:bidi/>
         <w:jc w:val="both"/>
         <w:rPr>
-          <w:rFonts w:cs="B Lotus" w:hint="cs"/>
+          <w:rFonts w:cs="B Lotus"/>
           <w:lang w:bidi="fa-IR"/>
         </w:rPr>
       </w:pPr>
@@ -3376,7 +3214,7 @@
         <w:bidi/>
         <w:jc w:val="both"/>
         <w:rPr>
-          <w:rFonts w:cs="B Lotus" w:hint="cs"/>
+          <w:rFonts w:cs="B Lotus"/>
           <w:lang w:bidi="fa-IR"/>
         </w:rPr>
       </w:pPr>
@@ -3386,7 +3224,7 @@
         <w:bidi/>
         <w:jc w:val="both"/>
         <w:rPr>
-          <w:rFonts w:cs="B Lotus" w:hint="cs"/>
+          <w:rFonts w:cs="B Lotus"/>
           <w:lang w:bidi="fa-IR"/>
         </w:rPr>
       </w:pPr>
@@ -6537,8 +6375,8 @@
         <w:tblLook w:val="04A0" w:firstRow="1" w:lastRow="0" w:firstColumn="1" w:lastColumn="0" w:noHBand="0" w:noVBand="1"/>
       </w:tblPr>
       <w:tblGrid>
-        <w:gridCol w:w="3201"/>
-        <w:gridCol w:w="2787"/>
+        <w:gridCol w:w="3386"/>
+        <w:gridCol w:w="2602"/>
       </w:tblGrid>
       <w:tr>
         <w:trPr>
@@ -6547,7 +6385,7 @@
         </w:trPr>
         <w:tc>
           <w:tcPr>
-            <w:tcW w:w="3201" w:type="dxa"/>
+            <w:tcW w:w="3386" w:type="dxa"/>
           </w:tcPr>
           <w:p>
             <w:pPr>
@@ -6575,7 +6413,7 @@
         </w:tc>
         <w:tc>
           <w:tcPr>
-            <w:tcW w:w="2787" w:type="dxa"/>
+            <w:tcW w:w="2602" w:type="dxa"/>
           </w:tcPr>
           <w:p>
             <w:pPr>
@@ -6609,7 +6447,7 @@
         </w:trPr>
         <w:tc>
           <w:tcPr>
-            <w:tcW w:w="3201" w:type="dxa"/>
+            <w:tcW w:w="3386" w:type="dxa"/>
           </w:tcPr>
           <w:p>
             <w:pPr>
@@ -6655,14 +6493,14 @@
         </w:tc>
         <w:tc>
           <w:tcPr>
-            <w:tcW w:w="2787" w:type="dxa"/>
+            <w:tcW w:w="2602" w:type="dxa"/>
           </w:tcPr>
           <w:p>
             <w:pPr>
               <w:bidi/>
               <w:jc w:val="both"/>
               <w:rPr>
-                <w:rFonts w:cs="B Lotus" w:hint="cs"/>
+                <w:rFonts w:cs="B Lotus"/>
                 <w:sz w:val="24"/>
                 <w:szCs w:val="24"/>
                 <w:rtl/>
@@ -6717,7 +6555,7 @@
         </w:trPr>
         <w:tc>
           <w:tcPr>
-            <w:tcW w:w="3201" w:type="dxa"/>
+            <w:tcW w:w="3386" w:type="dxa"/>
           </w:tcPr>
           <w:p>
             <w:pPr>
@@ -6749,17 +6587,7 @@
                 <w:rtl/>
                 <w:lang w:bidi="fa-IR"/>
               </w:rPr>
-              <w:t>2</w:t>
-            </w:r>
-            <w:r>
-              <w:rPr>
-                <w:rFonts w:cs="B Lotus" w:hint="cs"/>
-                <w:sz w:val="24"/>
-                <w:szCs w:val="24"/>
-                <w:rtl/>
-                <w:lang w:bidi="fa-IR"/>
-              </w:rPr>
-              <w:t xml:space="preserve"> در دورۀ </w:t>
+              <w:t xml:space="preserve">2 در دورۀ </w:t>
             </w:r>
             <w:r>
               <w:rPr>
@@ -6774,7 +6602,7 @@
         </w:tc>
         <w:tc>
           <w:tcPr>
-            <w:tcW w:w="2787" w:type="dxa"/>
+            <w:tcW w:w="2602" w:type="dxa"/>
           </w:tcPr>
           <w:p>
             <w:pPr>
@@ -6836,7 +6664,7 @@
         </w:trPr>
         <w:tc>
           <w:tcPr>
-            <w:tcW w:w="3201" w:type="dxa"/>
+            <w:tcW w:w="3386" w:type="dxa"/>
           </w:tcPr>
           <w:p>
             <w:pPr>
@@ -6868,17 +6696,7 @@
                 <w:rtl/>
                 <w:lang w:bidi="fa-IR"/>
               </w:rPr>
-              <w:t>حیوانی 1</w:t>
-            </w:r>
-            <w:r>
-              <w:rPr>
-                <w:rFonts w:cs="B Lotus" w:hint="cs"/>
-                <w:sz w:val="24"/>
-                <w:szCs w:val="24"/>
-                <w:rtl/>
-                <w:lang w:bidi="fa-IR"/>
-              </w:rPr>
-              <w:t xml:space="preserve"> در دورۀ </w:t>
+              <w:t xml:space="preserve">حیوانی 1 در دورۀ </w:t>
             </w:r>
             <w:r>
               <w:rPr>
@@ -6893,7 +6711,7 @@
         </w:tc>
         <w:tc>
           <w:tcPr>
-            <w:tcW w:w="2787" w:type="dxa"/>
+            <w:tcW w:w="2602" w:type="dxa"/>
           </w:tcPr>
           <w:p>
             <w:pPr>
@@ -6955,7 +6773,7 @@
         </w:trPr>
         <w:tc>
           <w:tcPr>
-            <w:tcW w:w="3201" w:type="dxa"/>
+            <w:tcW w:w="3386" w:type="dxa"/>
           </w:tcPr>
           <w:p>
             <w:pPr>
@@ -6987,17 +6805,7 @@
                 <w:rtl/>
                 <w:lang w:bidi="fa-IR"/>
               </w:rPr>
-              <w:t>حیوانی 2</w:t>
-            </w:r>
-            <w:r>
-              <w:rPr>
-                <w:rFonts w:cs="B Lotus" w:hint="cs"/>
-                <w:sz w:val="24"/>
-                <w:szCs w:val="24"/>
-                <w:rtl/>
-                <w:lang w:bidi="fa-IR"/>
-              </w:rPr>
-              <w:t xml:space="preserve"> در دورۀ </w:t>
+              <w:t xml:space="preserve">حیوانی 2 در دورۀ </w:t>
             </w:r>
             <w:r>
               <w:rPr>
@@ -7012,7 +6820,7 @@
         </w:tc>
         <w:tc>
           <w:tcPr>
-            <w:tcW w:w="2787" w:type="dxa"/>
+            <w:tcW w:w="2602" w:type="dxa"/>
           </w:tcPr>
           <w:p>
             <w:pPr>
@@ -7074,7 +6882,7 @@
         </w:trPr>
         <w:tc>
           <w:tcPr>
-            <w:tcW w:w="3201" w:type="dxa"/>
+            <w:tcW w:w="3386" w:type="dxa"/>
           </w:tcPr>
           <w:p>
             <w:pPr>
@@ -7107,17 +6915,7 @@
                 <w:rtl/>
                 <w:lang w:bidi="fa-IR"/>
               </w:rPr>
-              <w:t>حیوانی 3</w:t>
-            </w:r>
-            <w:r>
-              <w:rPr>
-                <w:rFonts w:cs="B Lotus" w:hint="cs"/>
-                <w:sz w:val="24"/>
-                <w:szCs w:val="24"/>
-                <w:rtl/>
-                <w:lang w:bidi="fa-IR"/>
-              </w:rPr>
-              <w:t xml:space="preserve"> در دورۀ </w:t>
+              <w:t xml:space="preserve">حیوانی 3 در دورۀ </w:t>
             </w:r>
             <w:r>
               <w:rPr>
@@ -7132,7 +6930,7 @@
         </w:tc>
         <w:tc>
           <w:tcPr>
-            <w:tcW w:w="2787" w:type="dxa"/>
+            <w:tcW w:w="2602" w:type="dxa"/>
           </w:tcPr>
           <w:p>
             <w:pPr>
@@ -7194,20 +6992,30 @@
         </w:trPr>
         <w:tc>
           <w:tcPr>
-            <w:tcW w:w="3201" w:type="dxa"/>
+            <w:tcW w:w="3386" w:type="dxa"/>
           </w:tcPr>
           <w:p>
             <w:pPr>
               <w:bidi/>
               <w:jc w:val="both"/>
               <w:rPr>
+                <w:rFonts w:cs="B Lotus"/>
+                <w:sz w:val="24"/>
+                <w:szCs w:val="24"/>
+                <w:rtl/>
+                <w:lang w:bidi="fa-IR"/>
+              </w:rPr>
+            </w:pPr>
+            <w:r>
+              <w:rPr>
                 <w:rFonts w:cs="B Lotus" w:hint="cs"/>
                 <w:sz w:val="24"/>
                 <w:szCs w:val="24"/>
                 <w:rtl/>
                 <w:lang w:bidi="fa-IR"/>
               </w:rPr>
-            </w:pPr>
+              <w:t xml:space="preserve">میزان </w:t>
+            </w:r>
             <w:r>
               <w:rPr>
                 <w:rFonts w:cs="B Lotus" w:hint="cs"/>
@@ -7216,7 +7024,7 @@
                 <w:rtl/>
                 <w:lang w:bidi="fa-IR"/>
               </w:rPr>
-              <w:t xml:space="preserve">میزان </w:t>
+              <w:t>تصفیه</w:t>
             </w:r>
             <w:r>
               <w:rPr>
@@ -7226,7 +7034,7 @@
                 <w:rtl/>
                 <w:lang w:bidi="fa-IR"/>
               </w:rPr>
-              <w:t>تصفیه</w:t>
+              <w:t xml:space="preserve"> روغن گیاهی 1</w:t>
             </w:r>
             <w:r>
               <w:rPr>
@@ -7236,16 +7044,6 @@
                 <w:rtl/>
                 <w:lang w:bidi="fa-IR"/>
               </w:rPr>
-              <w:t xml:space="preserve"> روغن گیاهی 1</w:t>
-            </w:r>
-            <w:r>
-              <w:rPr>
-                <w:rFonts w:cs="B Lotus" w:hint="cs"/>
-                <w:sz w:val="24"/>
-                <w:szCs w:val="24"/>
-                <w:rtl/>
-                <w:lang w:bidi="fa-IR"/>
-              </w:rPr>
               <w:t xml:space="preserve"> در دورۀ </w:t>
             </w:r>
             <w:r>
@@ -7261,7 +7059,7 @@
         </w:tc>
         <w:tc>
           <w:tcPr>
-            <w:tcW w:w="2787" w:type="dxa"/>
+            <w:tcW w:w="2602" w:type="dxa"/>
           </w:tcPr>
           <w:p>
             <w:pPr>
@@ -7322,20 +7120,30 @@
         </w:trPr>
         <w:tc>
           <w:tcPr>
-            <w:tcW w:w="3201" w:type="dxa"/>
+            <w:tcW w:w="3386" w:type="dxa"/>
           </w:tcPr>
           <w:p>
             <w:pPr>
               <w:bidi/>
               <w:jc w:val="both"/>
               <w:rPr>
+                <w:rFonts w:cs="B Lotus"/>
+                <w:sz w:val="24"/>
+                <w:szCs w:val="24"/>
+                <w:rtl/>
+                <w:lang w:bidi="fa-IR"/>
+              </w:rPr>
+            </w:pPr>
+            <w:r>
+              <w:rPr>
                 <w:rFonts w:cs="B Lotus" w:hint="cs"/>
                 <w:sz w:val="24"/>
                 <w:szCs w:val="24"/>
                 <w:rtl/>
                 <w:lang w:bidi="fa-IR"/>
               </w:rPr>
-            </w:pPr>
+              <w:t xml:space="preserve">میزان </w:t>
+            </w:r>
             <w:r>
               <w:rPr>
                 <w:rFonts w:cs="B Lotus" w:hint="cs"/>
@@ -7344,7 +7152,7 @@
                 <w:rtl/>
                 <w:lang w:bidi="fa-IR"/>
               </w:rPr>
-              <w:t xml:space="preserve">میزان </w:t>
+              <w:t>تصفیه</w:t>
             </w:r>
             <w:r>
               <w:rPr>
@@ -7354,7 +7162,7 @@
                 <w:rtl/>
                 <w:lang w:bidi="fa-IR"/>
               </w:rPr>
-              <w:t>تصفیه</w:t>
+              <w:t xml:space="preserve"> روغن گیاهی </w:t>
             </w:r>
             <w:r>
               <w:rPr>
@@ -7364,26 +7172,6 @@
                 <w:rtl/>
                 <w:lang w:bidi="fa-IR"/>
               </w:rPr>
-              <w:t xml:space="preserve"> </w:t>
-            </w:r>
-            <w:r>
-              <w:rPr>
-                <w:rFonts w:cs="B Lotus" w:hint="cs"/>
-                <w:sz w:val="24"/>
-                <w:szCs w:val="24"/>
-                <w:rtl/>
-                <w:lang w:bidi="fa-IR"/>
-              </w:rPr>
-              <w:t xml:space="preserve">روغن گیاهی </w:t>
-            </w:r>
-            <w:r>
-              <w:rPr>
-                <w:rFonts w:cs="B Lotus" w:hint="cs"/>
-                <w:sz w:val="24"/>
-                <w:szCs w:val="24"/>
-                <w:rtl/>
-                <w:lang w:bidi="fa-IR"/>
-              </w:rPr>
               <w:t xml:space="preserve">2 در دورۀ </w:t>
             </w:r>
             <w:r>
@@ -7399,7 +7187,7 @@
         </w:tc>
         <w:tc>
           <w:tcPr>
-            <w:tcW w:w="2787" w:type="dxa"/>
+            <w:tcW w:w="2602" w:type="dxa"/>
           </w:tcPr>
           <w:p>
             <w:pPr>
@@ -7460,20 +7248,30 @@
         </w:trPr>
         <w:tc>
           <w:tcPr>
-            <w:tcW w:w="3201" w:type="dxa"/>
+            <w:tcW w:w="3386" w:type="dxa"/>
           </w:tcPr>
           <w:p>
             <w:pPr>
               <w:bidi/>
               <w:jc w:val="both"/>
               <w:rPr>
+                <w:rFonts w:cs="B Lotus"/>
+                <w:sz w:val="24"/>
+                <w:szCs w:val="24"/>
+                <w:rtl/>
+                <w:lang w:bidi="fa-IR"/>
+              </w:rPr>
+            </w:pPr>
+            <w:r>
+              <w:rPr>
                 <w:rFonts w:cs="B Lotus" w:hint="cs"/>
                 <w:sz w:val="24"/>
                 <w:szCs w:val="24"/>
                 <w:rtl/>
                 <w:lang w:bidi="fa-IR"/>
               </w:rPr>
-            </w:pPr>
+              <w:t xml:space="preserve">میزان </w:t>
+            </w:r>
             <w:r>
               <w:rPr>
                 <w:rFonts w:cs="B Lotus" w:hint="cs"/>
@@ -7482,7 +7280,7 @@
                 <w:rtl/>
                 <w:lang w:bidi="fa-IR"/>
               </w:rPr>
-              <w:t xml:space="preserve">میزان </w:t>
+              <w:t>تصفیه</w:t>
             </w:r>
             <w:r>
               <w:rPr>
@@ -7492,7 +7290,7 @@
                 <w:rtl/>
                 <w:lang w:bidi="fa-IR"/>
               </w:rPr>
-              <w:t>تصفیه</w:t>
+              <w:t xml:space="preserve"> روغن </w:t>
             </w:r>
             <w:r>
               <w:rPr>
@@ -7502,26 +7300,6 @@
                 <w:rtl/>
                 <w:lang w:bidi="fa-IR"/>
               </w:rPr>
-              <w:t xml:space="preserve"> </w:t>
-            </w:r>
-            <w:r>
-              <w:rPr>
-                <w:rFonts w:cs="B Lotus" w:hint="cs"/>
-                <w:sz w:val="24"/>
-                <w:szCs w:val="24"/>
-                <w:rtl/>
-                <w:lang w:bidi="fa-IR"/>
-              </w:rPr>
-              <w:t xml:space="preserve">روغن </w:t>
-            </w:r>
-            <w:r>
-              <w:rPr>
-                <w:rFonts w:cs="B Lotus" w:hint="cs"/>
-                <w:sz w:val="24"/>
-                <w:szCs w:val="24"/>
-                <w:rtl/>
-                <w:lang w:bidi="fa-IR"/>
-              </w:rPr>
               <w:t xml:space="preserve">حیوانی 1 در دورۀ </w:t>
             </w:r>
             <w:r>
@@ -7537,7 +7315,7 @@
         </w:tc>
         <w:tc>
           <w:tcPr>
-            <w:tcW w:w="2787" w:type="dxa"/>
+            <w:tcW w:w="2602" w:type="dxa"/>
           </w:tcPr>
           <w:p>
             <w:pPr>
@@ -7598,20 +7376,30 @@
         </w:trPr>
         <w:tc>
           <w:tcPr>
-            <w:tcW w:w="3201" w:type="dxa"/>
+            <w:tcW w:w="3386" w:type="dxa"/>
           </w:tcPr>
           <w:p>
             <w:pPr>
               <w:bidi/>
               <w:jc w:val="both"/>
               <w:rPr>
+                <w:rFonts w:cs="B Lotus"/>
+                <w:sz w:val="24"/>
+                <w:szCs w:val="24"/>
+                <w:rtl/>
+                <w:lang w:bidi="fa-IR"/>
+              </w:rPr>
+            </w:pPr>
+            <w:r>
+              <w:rPr>
                 <w:rFonts w:cs="B Lotus" w:hint="cs"/>
                 <w:sz w:val="24"/>
                 <w:szCs w:val="24"/>
                 <w:rtl/>
                 <w:lang w:bidi="fa-IR"/>
               </w:rPr>
-            </w:pPr>
+              <w:t xml:space="preserve">میزان </w:t>
+            </w:r>
             <w:r>
               <w:rPr>
                 <w:rFonts w:cs="B Lotus" w:hint="cs"/>
@@ -7620,7 +7408,7 @@
                 <w:rtl/>
                 <w:lang w:bidi="fa-IR"/>
               </w:rPr>
-              <w:t xml:space="preserve">میزان </w:t>
+              <w:t>تصفیه</w:t>
             </w:r>
             <w:r>
               <w:rPr>
@@ -7630,7 +7418,7 @@
                 <w:rtl/>
                 <w:lang w:bidi="fa-IR"/>
               </w:rPr>
-              <w:t>تصفیه</w:t>
+              <w:t xml:space="preserve"> روغن </w:t>
             </w:r>
             <w:r>
               <w:rPr>
@@ -7640,26 +7428,6 @@
                 <w:rtl/>
                 <w:lang w:bidi="fa-IR"/>
               </w:rPr>
-              <w:t xml:space="preserve"> </w:t>
-            </w:r>
-            <w:r>
-              <w:rPr>
-                <w:rFonts w:cs="B Lotus" w:hint="cs"/>
-                <w:sz w:val="24"/>
-                <w:szCs w:val="24"/>
-                <w:rtl/>
-                <w:lang w:bidi="fa-IR"/>
-              </w:rPr>
-              <w:t xml:space="preserve">روغن </w:t>
-            </w:r>
-            <w:r>
-              <w:rPr>
-                <w:rFonts w:cs="B Lotus" w:hint="cs"/>
-                <w:sz w:val="24"/>
-                <w:szCs w:val="24"/>
-                <w:rtl/>
-                <w:lang w:bidi="fa-IR"/>
-              </w:rPr>
               <w:t xml:space="preserve">حیوانی 2 در دورۀ </w:t>
             </w:r>
             <w:r>
@@ -7675,7 +7443,7 @@
         </w:tc>
         <w:tc>
           <w:tcPr>
-            <w:tcW w:w="2787" w:type="dxa"/>
+            <w:tcW w:w="2602" w:type="dxa"/>
           </w:tcPr>
           <w:p>
             <w:pPr>
@@ -7736,20 +7504,30 @@
         </w:trPr>
         <w:tc>
           <w:tcPr>
-            <w:tcW w:w="3201" w:type="dxa"/>
+            <w:tcW w:w="3386" w:type="dxa"/>
           </w:tcPr>
           <w:p>
             <w:pPr>
               <w:bidi/>
               <w:jc w:val="both"/>
               <w:rPr>
+                <w:rFonts w:cs="B Lotus"/>
+                <w:sz w:val="24"/>
+                <w:szCs w:val="24"/>
+                <w:rtl/>
+                <w:lang w:bidi="fa-IR"/>
+              </w:rPr>
+            </w:pPr>
+            <w:r>
+              <w:rPr>
                 <w:rFonts w:cs="B Lotus" w:hint="cs"/>
                 <w:sz w:val="24"/>
                 <w:szCs w:val="24"/>
                 <w:rtl/>
                 <w:lang w:bidi="fa-IR"/>
               </w:rPr>
-            </w:pPr>
+              <w:t xml:space="preserve">میزان </w:t>
+            </w:r>
             <w:r>
               <w:rPr>
                 <w:rFonts w:cs="B Lotus" w:hint="cs"/>
@@ -7758,7 +7536,7 @@
                 <w:rtl/>
                 <w:lang w:bidi="fa-IR"/>
               </w:rPr>
-              <w:t xml:space="preserve">میزان </w:t>
+              <w:t>تصفیه</w:t>
             </w:r>
             <w:r>
               <w:rPr>
@@ -7768,7 +7546,7 @@
                 <w:rtl/>
                 <w:lang w:bidi="fa-IR"/>
               </w:rPr>
-              <w:t>تصفیه</w:t>
+              <w:t xml:space="preserve"> روغن </w:t>
             </w:r>
             <w:r>
               <w:rPr>
@@ -7778,26 +7556,6 @@
                 <w:rtl/>
                 <w:lang w:bidi="fa-IR"/>
               </w:rPr>
-              <w:t xml:space="preserve"> </w:t>
-            </w:r>
-            <w:r>
-              <w:rPr>
-                <w:rFonts w:cs="B Lotus" w:hint="cs"/>
-                <w:sz w:val="24"/>
-                <w:szCs w:val="24"/>
-                <w:rtl/>
-                <w:lang w:bidi="fa-IR"/>
-              </w:rPr>
-              <w:t xml:space="preserve">روغن </w:t>
-            </w:r>
-            <w:r>
-              <w:rPr>
-                <w:rFonts w:cs="B Lotus" w:hint="cs"/>
-                <w:sz w:val="24"/>
-                <w:szCs w:val="24"/>
-                <w:rtl/>
-                <w:lang w:bidi="fa-IR"/>
-              </w:rPr>
               <w:t xml:space="preserve">حیوانی 3 در دورۀ </w:t>
             </w:r>
             <w:r>
@@ -7813,7 +7571,7 @@
         </w:tc>
         <w:tc>
           <w:tcPr>
-            <w:tcW w:w="2787" w:type="dxa"/>
+            <w:tcW w:w="2602" w:type="dxa"/>
           </w:tcPr>
           <w:p>
             <w:pPr>
@@ -7874,62 +7632,219 @@
         </w:trPr>
         <w:tc>
           <w:tcPr>
-            <w:tcW w:w="3201" w:type="dxa"/>
+            <w:tcW w:w="3386" w:type="dxa"/>
           </w:tcPr>
           <w:p>
             <w:pPr>
               <w:bidi/>
               <w:jc w:val="both"/>
               <w:rPr>
+                <w:rFonts w:cs="B Lotus" w:hint="cs"/>
+                <w:sz w:val="24"/>
+                <w:szCs w:val="24"/>
+                <w:rtl/>
+                <w:lang w:bidi="fa-IR"/>
+              </w:rPr>
+            </w:pPr>
+            <w:r>
+              <w:rPr>
+                <w:rFonts w:cs="B Lotus" w:hint="cs"/>
+                <w:sz w:val="24"/>
+                <w:szCs w:val="24"/>
+                <w:rtl/>
+                <w:lang w:bidi="fa-IR"/>
+              </w:rPr>
+              <w:t>موجودی</w:t>
+            </w:r>
+            <w:r>
+              <w:rPr>
+                <w:rFonts w:cs="B Lotus" w:hint="cs"/>
+                <w:sz w:val="24"/>
+                <w:szCs w:val="24"/>
+                <w:rtl/>
+                <w:lang w:bidi="fa-IR"/>
+              </w:rPr>
+              <w:t xml:space="preserve"> روغن گیاهی 1</w:t>
+            </w:r>
+            <w:r>
+              <w:rPr>
+                <w:rFonts w:cs="B Lotus" w:hint="cs"/>
+                <w:sz w:val="24"/>
+                <w:szCs w:val="24"/>
+                <w:rtl/>
+                <w:lang w:bidi="fa-IR"/>
+              </w:rPr>
+              <w:t xml:space="preserve"> در</w:t>
+            </w:r>
+            <w:r>
+              <w:rPr>
+                <w:rFonts w:cs="B Lotus" w:hint="cs"/>
+                <w:sz w:val="24"/>
+                <w:szCs w:val="24"/>
+                <w:rtl/>
+                <w:lang w:bidi="fa-IR"/>
+              </w:rPr>
+              <w:t xml:space="preserve"> انتهای</w:t>
+            </w:r>
+            <w:r>
+              <w:rPr>
+                <w:rFonts w:cs="B Lotus" w:hint="cs"/>
+                <w:sz w:val="24"/>
+                <w:szCs w:val="24"/>
+                <w:rtl/>
+                <w:lang w:bidi="fa-IR"/>
+              </w:rPr>
+              <w:t xml:space="preserve"> دورۀ </w:t>
+            </w:r>
+            <w:r>
+              <w:rPr>
                 <w:rFonts w:cs="B Lotus"/>
                 <w:sz w:val="24"/>
                 <w:szCs w:val="24"/>
                 <w:lang w:bidi="fa-IR"/>
               </w:rPr>
-            </w:pPr>
-            <w:r>
-              <w:rPr>
-                <w:rFonts w:cs="B Lotus" w:hint="cs"/>
-                <w:sz w:val="24"/>
-                <w:szCs w:val="24"/>
-                <w:rtl/>
-                <w:lang w:bidi="fa-IR"/>
-              </w:rPr>
-              <w:t xml:space="preserve">میزان انبار در دورۀ </w:t>
-            </w:r>
-            <w:r>
+              <w:t>t</w:t>
+            </w:r>
+          </w:p>
+        </w:tc>
+        <w:tc>
+          <w:tcPr>
+            <w:tcW w:w="2602" w:type="dxa"/>
+          </w:tcPr>
+          <w:p>
+            <w:pPr>
+              <w:bidi/>
               <w:rPr>
                 <w:rFonts w:cs="B Lotus"/>
                 <w:sz w:val="24"/>
                 <w:szCs w:val="24"/>
                 <w:lang w:bidi="fa-IR"/>
               </w:rPr>
-              <w:t>t</w:t>
-            </w:r>
-          </w:p>
-        </w:tc>
-        <w:tc>
-          <w:tcPr>
-            <w:tcW w:w="2787" w:type="dxa"/>
+            </w:pPr>
+            <w:r>
+              <w:rPr>
+                <w:rFonts w:cs="B Lotus"/>
+                <w:sz w:val="24"/>
+                <w:szCs w:val="24"/>
+                <w:lang w:bidi="fa-IR"/>
+              </w:rPr>
+              <w:t>I</w:t>
+            </w:r>
+            <w:r>
+              <w:rPr>
+                <w:rFonts w:cs="B Lotus"/>
+                <w:sz w:val="24"/>
+                <w:szCs w:val="24"/>
+                <w:lang w:bidi="fa-IR"/>
+              </w:rPr>
+              <w:t>X</w:t>
+            </w:r>
+            <w:r>
+              <w:rPr>
+                <w:rFonts w:cs="B Lotus"/>
+                <w:sz w:val="24"/>
+                <w:szCs w:val="24"/>
+                <w:vertAlign w:val="subscript"/>
+                <w:lang w:bidi="fa-IR"/>
+              </w:rPr>
+              <w:t>1t</w:t>
+            </w:r>
+          </w:p>
+        </w:tc>
+      </w:tr>
+      <w:tr>
+        <w:trPr>
+          <w:trHeight w:val="327"/>
+          <w:jc w:val="center"/>
+        </w:trPr>
+        <w:tc>
+          <w:tcPr>
+            <w:tcW w:w="3386" w:type="dxa"/>
           </w:tcPr>
           <w:p>
             <w:pPr>
               <w:bidi/>
               <w:jc w:val="both"/>
               <w:rPr>
+                <w:rFonts w:cs="B Lotus" w:hint="cs"/>
+                <w:sz w:val="24"/>
+                <w:szCs w:val="24"/>
+                <w:rtl/>
+                <w:lang w:bidi="fa-IR"/>
+              </w:rPr>
+            </w:pPr>
+            <w:r>
+              <w:rPr>
+                <w:rFonts w:cs="B Lotus" w:hint="cs"/>
+                <w:sz w:val="24"/>
+                <w:szCs w:val="24"/>
+                <w:rtl/>
+                <w:lang w:bidi="fa-IR"/>
+              </w:rPr>
+              <w:t>موجودی</w:t>
+            </w:r>
+            <w:r>
+              <w:rPr>
+                <w:rFonts w:cs="B Lotus" w:hint="cs"/>
+                <w:sz w:val="24"/>
+                <w:szCs w:val="24"/>
+                <w:rtl/>
+                <w:lang w:bidi="fa-IR"/>
+              </w:rPr>
+              <w:t xml:space="preserve"> روغن گیاهی </w:t>
+            </w:r>
+            <w:r>
+              <w:rPr>
+                <w:rFonts w:cs="B Lotus" w:hint="cs"/>
+                <w:sz w:val="24"/>
+                <w:szCs w:val="24"/>
+                <w:rtl/>
+                <w:lang w:bidi="fa-IR"/>
+              </w:rPr>
+              <w:t>2</w:t>
+            </w:r>
+            <w:r>
+              <w:rPr>
+                <w:rFonts w:cs="B Lotus" w:hint="cs"/>
+                <w:sz w:val="24"/>
+                <w:szCs w:val="24"/>
+                <w:rtl/>
+                <w:lang w:bidi="fa-IR"/>
+              </w:rPr>
+              <w:t xml:space="preserve"> در انتهای دورۀ </w:t>
+            </w:r>
+            <w:r>
+              <w:rPr>
                 <w:rFonts w:cs="B Lotus"/>
                 <w:sz w:val="24"/>
                 <w:szCs w:val="24"/>
                 <w:lang w:bidi="fa-IR"/>
               </w:rPr>
-            </w:pPr>
-            <w:r>
+              <w:t>t</w:t>
+            </w:r>
+          </w:p>
+        </w:tc>
+        <w:tc>
+          <w:tcPr>
+            <w:tcW w:w="2602" w:type="dxa"/>
+          </w:tcPr>
+          <w:p>
+            <w:pPr>
+              <w:bidi/>
               <w:rPr>
                 <w:rFonts w:cs="B Lotus"/>
                 <w:sz w:val="24"/>
                 <w:szCs w:val="24"/>
                 <w:lang w:bidi="fa-IR"/>
               </w:rPr>
+            </w:pPr>
+            <w:r>
+              <w:rPr>
+                <w:rFonts w:cs="B Lotus"/>
+                <w:sz w:val="24"/>
+                <w:szCs w:val="24"/>
+                <w:lang w:bidi="fa-IR"/>
+              </w:rPr>
               <w:t>I</w:t>
             </w:r>
             <w:r>
@@ -7937,10 +7852,400 @@
                 <w:rFonts w:cs="B Lotus"/>
                 <w:sz w:val="24"/>
                 <w:szCs w:val="24"/>
+                <w:lang w:bidi="fa-IR"/>
+              </w:rPr>
+              <w:t>X</w:t>
+            </w:r>
+            <w:r>
+              <w:rPr>
+                <w:rFonts w:cs="B Lotus"/>
+                <w:sz w:val="24"/>
+                <w:szCs w:val="24"/>
                 <w:vertAlign w:val="subscript"/>
                 <w:lang w:bidi="fa-IR"/>
               </w:rPr>
+              <w:t>2t</w:t>
+            </w:r>
+          </w:p>
+        </w:tc>
+      </w:tr>
+      <w:tr>
+        <w:trPr>
+          <w:trHeight w:val="327"/>
+          <w:jc w:val="center"/>
+        </w:trPr>
+        <w:tc>
+          <w:tcPr>
+            <w:tcW w:w="3386" w:type="dxa"/>
+          </w:tcPr>
+          <w:p>
+            <w:pPr>
+              <w:bidi/>
+              <w:jc w:val="both"/>
+              <w:rPr>
+                <w:rFonts w:cs="B Lotus" w:hint="cs"/>
+                <w:sz w:val="24"/>
+                <w:szCs w:val="24"/>
+                <w:rtl/>
+                <w:lang w:bidi="fa-IR"/>
+              </w:rPr>
+            </w:pPr>
+            <w:r>
+              <w:rPr>
+                <w:rFonts w:cs="B Lotus" w:hint="cs"/>
+                <w:sz w:val="24"/>
+                <w:szCs w:val="24"/>
+                <w:rtl/>
+                <w:lang w:bidi="fa-IR"/>
+              </w:rPr>
+              <w:t>موجودی</w:t>
+            </w:r>
+            <w:r>
+              <w:rPr>
+                <w:rFonts w:cs="B Lotus" w:hint="cs"/>
+                <w:sz w:val="24"/>
+                <w:szCs w:val="24"/>
+                <w:rtl/>
+                <w:lang w:bidi="fa-IR"/>
+              </w:rPr>
+              <w:t xml:space="preserve"> روغن </w:t>
+            </w:r>
+            <w:r>
+              <w:rPr>
+                <w:rFonts w:cs="B Lotus" w:hint="cs"/>
+                <w:sz w:val="24"/>
+                <w:szCs w:val="24"/>
+                <w:rtl/>
+                <w:lang w:bidi="fa-IR"/>
+              </w:rPr>
+              <w:t>حیوانی</w:t>
+            </w:r>
+            <w:r>
+              <w:rPr>
+                <w:rFonts w:cs="B Lotus" w:hint="cs"/>
+                <w:sz w:val="24"/>
+                <w:szCs w:val="24"/>
+                <w:rtl/>
+                <w:lang w:bidi="fa-IR"/>
+              </w:rPr>
+              <w:t xml:space="preserve"> 1</w:t>
+            </w:r>
+            <w:r>
+              <w:rPr>
+                <w:rFonts w:cs="B Lotus" w:hint="cs"/>
+                <w:sz w:val="24"/>
+                <w:szCs w:val="24"/>
+                <w:rtl/>
+                <w:lang w:bidi="fa-IR"/>
+              </w:rPr>
+              <w:t xml:space="preserve"> در انتهای دورۀ </w:t>
+            </w:r>
+            <w:r>
+              <w:rPr>
+                <w:rFonts w:cs="B Lotus"/>
+                <w:sz w:val="24"/>
+                <w:szCs w:val="24"/>
+                <w:lang w:bidi="fa-IR"/>
+              </w:rPr>
               <w:t>t</w:t>
+            </w:r>
+          </w:p>
+        </w:tc>
+        <w:tc>
+          <w:tcPr>
+            <w:tcW w:w="2602" w:type="dxa"/>
+          </w:tcPr>
+          <w:p>
+            <w:pPr>
+              <w:bidi/>
+              <w:rPr>
+                <w:rFonts w:cs="B Lotus"/>
+                <w:sz w:val="24"/>
+                <w:szCs w:val="24"/>
+                <w:lang w:bidi="fa-IR"/>
+              </w:rPr>
+            </w:pPr>
+            <w:r>
+              <w:rPr>
+                <w:rFonts w:cs="B Lotus"/>
+                <w:sz w:val="24"/>
+                <w:szCs w:val="24"/>
+                <w:lang w:bidi="fa-IR"/>
+              </w:rPr>
+              <w:t>I</w:t>
+            </w:r>
+            <w:r>
+              <w:rPr>
+                <w:rFonts w:cs="B Lotus"/>
+                <w:sz w:val="24"/>
+                <w:szCs w:val="24"/>
+                <w:lang w:bidi="fa-IR"/>
+              </w:rPr>
+              <w:t>Y</w:t>
+            </w:r>
+            <w:r>
+              <w:rPr>
+                <w:rFonts w:cs="B Lotus"/>
+                <w:sz w:val="24"/>
+                <w:szCs w:val="24"/>
+                <w:vertAlign w:val="subscript"/>
+                <w:lang w:bidi="fa-IR"/>
+              </w:rPr>
+              <w:t>1t</w:t>
+            </w:r>
+          </w:p>
+        </w:tc>
+      </w:tr>
+      <w:tr>
+        <w:trPr>
+          <w:trHeight w:val="327"/>
+          <w:jc w:val="center"/>
+        </w:trPr>
+        <w:tc>
+          <w:tcPr>
+            <w:tcW w:w="3386" w:type="dxa"/>
+          </w:tcPr>
+          <w:p>
+            <w:pPr>
+              <w:bidi/>
+              <w:jc w:val="both"/>
+              <w:rPr>
+                <w:rFonts w:cs="B Lotus" w:hint="cs"/>
+                <w:sz w:val="24"/>
+                <w:szCs w:val="24"/>
+                <w:rtl/>
+                <w:lang w:bidi="fa-IR"/>
+              </w:rPr>
+            </w:pPr>
+            <w:r>
+              <w:rPr>
+                <w:rFonts w:cs="B Lotus" w:hint="cs"/>
+                <w:sz w:val="24"/>
+                <w:szCs w:val="24"/>
+                <w:rtl/>
+                <w:lang w:bidi="fa-IR"/>
+              </w:rPr>
+              <w:t>موجودی</w:t>
+            </w:r>
+            <w:r>
+              <w:rPr>
+                <w:rFonts w:cs="B Lotus" w:hint="cs"/>
+                <w:sz w:val="24"/>
+                <w:szCs w:val="24"/>
+                <w:rtl/>
+                <w:lang w:bidi="fa-IR"/>
+              </w:rPr>
+              <w:t xml:space="preserve"> روغن </w:t>
+            </w:r>
+            <w:r>
+              <w:rPr>
+                <w:rFonts w:cs="B Lotus" w:hint="cs"/>
+                <w:sz w:val="24"/>
+                <w:szCs w:val="24"/>
+                <w:rtl/>
+                <w:lang w:bidi="fa-IR"/>
+              </w:rPr>
+              <w:t>حیوانی 2</w:t>
+            </w:r>
+            <w:r>
+              <w:rPr>
+                <w:rFonts w:cs="B Lotus" w:hint="cs"/>
+                <w:sz w:val="24"/>
+                <w:szCs w:val="24"/>
+                <w:rtl/>
+                <w:lang w:bidi="fa-IR"/>
+              </w:rPr>
+              <w:t xml:space="preserve"> در انتهای دورۀ </w:t>
+            </w:r>
+            <w:r>
+              <w:rPr>
+                <w:rFonts w:cs="B Lotus"/>
+                <w:sz w:val="24"/>
+                <w:szCs w:val="24"/>
+                <w:lang w:bidi="fa-IR"/>
+              </w:rPr>
+              <w:t>t</w:t>
+            </w:r>
+          </w:p>
+        </w:tc>
+        <w:tc>
+          <w:tcPr>
+            <w:tcW w:w="2602" w:type="dxa"/>
+          </w:tcPr>
+          <w:p>
+            <w:pPr>
+              <w:bidi/>
+              <w:rPr>
+                <w:rFonts w:cs="B Lotus"/>
+                <w:sz w:val="24"/>
+                <w:szCs w:val="24"/>
+                <w:lang w:bidi="fa-IR"/>
+              </w:rPr>
+            </w:pPr>
+            <w:r>
+              <w:rPr>
+                <w:rFonts w:cs="B Lotus"/>
+                <w:sz w:val="24"/>
+                <w:szCs w:val="24"/>
+                <w:lang w:bidi="fa-IR"/>
+              </w:rPr>
+              <w:t>I</w:t>
+            </w:r>
+            <w:r>
+              <w:rPr>
+                <w:rFonts w:cs="B Lotus"/>
+                <w:sz w:val="24"/>
+                <w:szCs w:val="24"/>
+                <w:lang w:bidi="fa-IR"/>
+              </w:rPr>
+              <w:t>Y</w:t>
+            </w:r>
+            <w:r>
+              <w:rPr>
+                <w:rFonts w:cs="B Lotus"/>
+                <w:sz w:val="24"/>
+                <w:szCs w:val="24"/>
+                <w:vertAlign w:val="subscript"/>
+                <w:lang w:bidi="fa-IR"/>
+              </w:rPr>
+              <w:t>2t</w:t>
+            </w:r>
+          </w:p>
+        </w:tc>
+      </w:tr>
+      <w:tr>
+        <w:trPr>
+          <w:trHeight w:val="327"/>
+          <w:jc w:val="center"/>
+        </w:trPr>
+        <w:tc>
+          <w:tcPr>
+            <w:tcW w:w="3386" w:type="dxa"/>
+          </w:tcPr>
+          <w:p>
+            <w:pPr>
+              <w:bidi/>
+              <w:jc w:val="both"/>
+              <w:rPr>
+                <w:rFonts w:cs="B Lotus" w:hint="cs"/>
+                <w:sz w:val="24"/>
+                <w:szCs w:val="24"/>
+                <w:rtl/>
+                <w:lang w:bidi="fa-IR"/>
+              </w:rPr>
+            </w:pPr>
+            <w:r>
+              <w:rPr>
+                <w:rFonts w:cs="B Lotus" w:hint="cs"/>
+                <w:sz w:val="24"/>
+                <w:szCs w:val="24"/>
+                <w:rtl/>
+                <w:lang w:bidi="fa-IR"/>
+              </w:rPr>
+              <w:t>موجودی</w:t>
+            </w:r>
+            <w:r>
+              <w:rPr>
+                <w:rFonts w:cs="B Lotus" w:hint="cs"/>
+                <w:sz w:val="24"/>
+                <w:szCs w:val="24"/>
+                <w:rtl/>
+                <w:lang w:bidi="fa-IR"/>
+              </w:rPr>
+              <w:t xml:space="preserve"> روغن </w:t>
+            </w:r>
+            <w:r>
+              <w:rPr>
+                <w:rFonts w:cs="B Lotus" w:hint="cs"/>
+                <w:sz w:val="24"/>
+                <w:szCs w:val="24"/>
+                <w:rtl/>
+                <w:lang w:bidi="fa-IR"/>
+              </w:rPr>
+              <w:t>حیوانی</w:t>
+            </w:r>
+            <w:r>
+              <w:rPr>
+                <w:rFonts w:cs="B Lotus" w:hint="cs"/>
+                <w:sz w:val="24"/>
+                <w:szCs w:val="24"/>
+                <w:rtl/>
+                <w:lang w:bidi="fa-IR"/>
+              </w:rPr>
+              <w:t xml:space="preserve"> </w:t>
+            </w:r>
+            <w:r>
+              <w:rPr>
+                <w:rFonts w:cs="B Lotus" w:hint="cs"/>
+                <w:sz w:val="24"/>
+                <w:szCs w:val="24"/>
+                <w:rtl/>
+                <w:lang w:bidi="fa-IR"/>
+              </w:rPr>
+              <w:t>3</w:t>
+            </w:r>
+            <w:r>
+              <w:rPr>
+                <w:rFonts w:cs="B Lotus" w:hint="cs"/>
+                <w:sz w:val="24"/>
+                <w:szCs w:val="24"/>
+                <w:rtl/>
+                <w:lang w:bidi="fa-IR"/>
+              </w:rPr>
+              <w:t xml:space="preserve"> در انتهای دورۀ </w:t>
+            </w:r>
+            <w:r>
+              <w:rPr>
+                <w:rFonts w:cs="B Lotus"/>
+                <w:sz w:val="24"/>
+                <w:szCs w:val="24"/>
+                <w:lang w:bidi="fa-IR"/>
+              </w:rPr>
+              <w:t>t</w:t>
+            </w:r>
+          </w:p>
+        </w:tc>
+        <w:tc>
+          <w:tcPr>
+            <w:tcW w:w="2602" w:type="dxa"/>
+          </w:tcPr>
+          <w:p>
+            <w:pPr>
+              <w:bidi/>
+              <w:rPr>
+                <w:rFonts w:cs="B Lotus"/>
+                <w:sz w:val="24"/>
+                <w:szCs w:val="24"/>
+                <w:lang w:bidi="fa-IR"/>
+              </w:rPr>
+            </w:pPr>
+            <w:r>
+              <w:rPr>
+                <w:rFonts w:cs="B Lotus"/>
+                <w:sz w:val="24"/>
+                <w:szCs w:val="24"/>
+                <w:lang w:bidi="fa-IR"/>
+              </w:rPr>
+              <w:t>I</w:t>
+            </w:r>
+            <w:r>
+              <w:rPr>
+                <w:rFonts w:cs="B Lotus"/>
+                <w:sz w:val="24"/>
+                <w:szCs w:val="24"/>
+                <w:lang w:bidi="fa-IR"/>
+              </w:rPr>
+              <w:t>Y</w:t>
+            </w:r>
+            <w:r>
+              <w:rPr>
+                <w:rFonts w:cs="B Lotus"/>
+                <w:sz w:val="24"/>
+                <w:szCs w:val="24"/>
+                <w:vertAlign w:val="subscript"/>
+                <w:lang w:bidi="fa-IR"/>
+              </w:rPr>
+              <w:t>3t</w:t>
             </w:r>
           </w:p>
         </w:tc>
@@ -7952,6 +8257,16 @@
         <w:jc w:val="both"/>
         <w:rPr>
           <w:rFonts w:cs="B Lotus"/>
+          <w:lang w:bidi="fa-IR"/>
+        </w:rPr>
+      </w:pPr>
+    </w:p>
+    <w:p>
+      <w:pPr>
+        <w:bidi/>
+        <w:jc w:val="both"/>
+        <w:rPr>
+          <w:rFonts w:cs="B Lotus"/>
           <w:rtl/>
           <w:lang w:bidi="fa-IR"/>
         </w:rPr>
@@ -7967,6 +8282,70 @@
     </w:p>
     <w:p>
       <w:pPr>
+        <w:bidi/>
+        <w:jc w:val="both"/>
+        <w:rPr>
+          <w:rFonts w:cs="B Lotus" w:hint="cs"/>
+          <w:rtl/>
+          <w:lang w:bidi="fa-IR"/>
+        </w:rPr>
+      </w:pPr>
+      <w:r>
+        <w:rPr>
+          <w:rFonts w:cs="B Lotus" w:hint="cs"/>
+          <w:rtl/>
+          <w:lang w:bidi="fa-IR"/>
+        </w:rPr>
+        <w:t xml:space="preserve">در این رابطه عبارت اول میزان درامد کسب‌شده از فروش روغن است. عبارت دوم هزینۀ خرید روغن خام را نشان می‌دهد که در آن </w:t>
+      </w:r>
+      <w:r>
+        <w:rPr>
+          <w:rFonts w:cs="B Lotus"/>
+          <w:lang w:bidi="fa-IR"/>
+        </w:rPr>
+        <w:t>P(it)</w:t>
+      </w:r>
+      <w:r>
+        <w:rPr>
+          <w:rFonts w:cs="B Lotus" w:hint="cs"/>
+          <w:rtl/>
+          <w:lang w:bidi="fa-IR"/>
+        </w:rPr>
+        <w:t xml:space="preserve"> قیمت روغن خام نوع </w:t>
+      </w:r>
+      <w:r>
+        <w:rPr>
+          <w:rFonts w:cs="B Lotus"/>
+          <w:lang w:bidi="fa-IR"/>
+        </w:rPr>
+        <w:t>i</w:t>
+      </w:r>
+      <w:r>
+        <w:rPr>
+          <w:rFonts w:cs="B Lotus" w:hint="cs"/>
+          <w:rtl/>
+          <w:lang w:bidi="fa-IR"/>
+        </w:rPr>
+        <w:t xml:space="preserve"> در زمان </w:t>
+      </w:r>
+      <w:r>
+        <w:rPr>
+          <w:rFonts w:cs="B Lotus"/>
+          <w:lang w:bidi="fa-IR"/>
+        </w:rPr>
+        <w:t>t</w:t>
+      </w:r>
+      <w:r>
+        <w:rPr>
+          <w:rFonts w:cs="B Lotus" w:hint="cs"/>
+          <w:rtl/>
+          <w:lang w:bidi="fa-IR"/>
+        </w:rPr>
+        <w:t xml:space="preserve"> است که در جدول فرض‌های مسئله داده شده‌است. قسمت سوم نیز میزان هزینۀ نگهداری است.</w:t>
+      </w:r>
+    </w:p>
+    <w:p>
+      <w:pPr>
         <w:jc w:val="both"/>
         <w:rPr>
           <w:rFonts w:eastAsiaTheme="minorEastAsia" w:cs="B Lotus"/>
@@ -7974,6 +8353,9 @@
         </w:rPr>
       </w:pPr>
       <m:oMathPara>
+        <m:oMathParaPr>
+          <m:jc m:val="left"/>
+        </m:oMathParaPr>
         <m:oMath>
           <m:r>
             <w:rPr>
@@ -8145,14 +8527,7 @@
                               <w:rFonts w:ascii="Cambria Math" w:hAnsi="Cambria Math" w:cs="B Lotus"/>
                               <w:lang w:bidi="fa-IR"/>
                             </w:rPr>
-                            <m:t>R</m:t>
-                          </m:r>
-                          <m:r>
-                            <w:rPr>
-                              <w:rFonts w:ascii="Cambria Math" w:hAnsi="Cambria Math" w:cs="B Lotus"/>
-                              <w:lang w:bidi="fa-IR"/>
-                            </w:rPr>
-                            <m:t>Y</m:t>
+                            <m:t>RY</m:t>
                           </m:r>
                         </m:e>
                         <m:sub>
@@ -8177,6 +8552,253 @@
               <w:lang w:bidi="fa-IR"/>
             </w:rPr>
             <m:t>-</m:t>
+          </m:r>
+          <m:d>
+            <m:dPr>
+              <m:ctrlPr>
+                <w:rPr>
+                  <w:rFonts w:ascii="Cambria Math" w:hAnsi="Cambria Math" w:cs="B Lotus"/>
+                  <w:i/>
+                  <w:lang w:bidi="fa-IR"/>
+                </w:rPr>
+              </m:ctrlPr>
+            </m:dPr>
+            <m:e>
+              <m:nary>
+                <m:naryPr>
+                  <m:chr m:val="∑"/>
+                  <m:limLoc m:val="undOvr"/>
+                  <m:supHide m:val="1"/>
+                  <m:ctrlPr>
+                    <w:rPr>
+                      <w:rFonts w:ascii="Cambria Math" w:hAnsi="Cambria Math" w:cs="B Lotus"/>
+                      <w:i/>
+                      <w:lang w:bidi="fa-IR"/>
+                    </w:rPr>
+                  </m:ctrlPr>
+                </m:naryPr>
+                <m:sub>
+                  <m:r>
+                    <w:rPr>
+                      <w:rFonts w:ascii="Cambria Math" w:hAnsi="Cambria Math" w:cs="B Lotus"/>
+                      <w:lang w:bidi="fa-IR"/>
+                    </w:rPr>
+                    <m:t>i</m:t>
+                  </m:r>
+                </m:sub>
+                <m:sup/>
+                <m:e>
+                  <m:nary>
+                    <m:naryPr>
+                      <m:chr m:val="∑"/>
+                      <m:limLoc m:val="undOvr"/>
+                      <m:supHide m:val="1"/>
+                      <m:ctrlPr>
+                        <w:rPr>
+                          <w:rFonts w:ascii="Cambria Math" w:hAnsi="Cambria Math" w:cs="B Lotus"/>
+                          <w:i/>
+                          <w:lang w:bidi="fa-IR"/>
+                        </w:rPr>
+                      </m:ctrlPr>
+                    </m:naryPr>
+                    <m:sub>
+                      <m:r>
+                        <w:rPr>
+                          <w:rFonts w:ascii="Cambria Math" w:hAnsi="Cambria Math" w:cs="B Lotus"/>
+                          <w:lang w:bidi="fa-IR"/>
+                        </w:rPr>
+                        <m:t>t</m:t>
+                      </m:r>
+                    </m:sub>
+                    <m:sup/>
+                    <m:e>
+                      <m:sSub>
+                        <m:sSubPr>
+                          <m:ctrlPr>
+                            <w:rPr>
+                              <w:rFonts w:ascii="Cambria Math" w:hAnsi="Cambria Math" w:cs="B Lotus"/>
+                              <w:i/>
+                              <w:lang w:bidi="fa-IR"/>
+                            </w:rPr>
+                          </m:ctrlPr>
+                        </m:sSubPr>
+                        <m:e>
+                          <m:sSub>
+                            <m:sSubPr>
+                              <m:ctrlPr>
+                                <w:rPr>
+                                  <w:rFonts w:ascii="Cambria Math" w:hAnsi="Cambria Math" w:cs="B Lotus"/>
+                                  <w:i/>
+                                  <w:lang w:bidi="fa-IR"/>
+                                </w:rPr>
+                              </m:ctrlPr>
+                            </m:sSubPr>
+                            <m:e>
+                              <m:r>
+                                <w:rPr>
+                                  <w:rFonts w:ascii="Cambria Math" w:hAnsi="Cambria Math" w:cs="B Lotus"/>
+                                  <w:lang w:bidi="fa-IR"/>
+                                </w:rPr>
+                                <m:t>P</m:t>
+                              </m:r>
+                            </m:e>
+                            <m:sub>
+                              <m:r>
+                                <w:rPr>
+                                  <w:rFonts w:ascii="Cambria Math" w:hAnsi="Cambria Math" w:cs="B Lotus"/>
+                                  <w:lang w:bidi="fa-IR"/>
+                                </w:rPr>
+                                <m:t>it</m:t>
+                              </m:r>
+                            </m:sub>
+                          </m:sSub>
+                          <m:r>
+                            <w:rPr>
+                              <w:rFonts w:ascii="Cambria Math" w:hAnsi="Cambria Math" w:cs="B Lotus"/>
+                              <w:lang w:bidi="fa-IR"/>
+                            </w:rPr>
+                            <m:t>BX</m:t>
+                          </m:r>
+                        </m:e>
+                        <m:sub>
+                          <m:r>
+                            <w:rPr>
+                              <w:rFonts w:ascii="Cambria Math" w:hAnsi="Cambria Math" w:cs="B Lotus"/>
+                              <w:lang w:bidi="fa-IR"/>
+                            </w:rPr>
+                            <m:t>it</m:t>
+                          </m:r>
+                        </m:sub>
+                      </m:sSub>
+                    </m:e>
+                  </m:nary>
+                </m:e>
+              </m:nary>
+              <m:r>
+                <w:rPr>
+                  <w:rFonts w:ascii="Cambria Math" w:hAnsi="Cambria Math" w:cs="B Lotus"/>
+                  <w:lang w:bidi="fa-IR"/>
+                </w:rPr>
+                <m:t>+</m:t>
+              </m:r>
+              <m:nary>
+                <m:naryPr>
+                  <m:chr m:val="∑"/>
+                  <m:limLoc m:val="undOvr"/>
+                  <m:supHide m:val="1"/>
+                  <m:ctrlPr>
+                    <w:rPr>
+                      <w:rFonts w:ascii="Cambria Math" w:hAnsi="Cambria Math" w:cs="B Lotus"/>
+                      <w:i/>
+                      <w:lang w:bidi="fa-IR"/>
+                    </w:rPr>
+                  </m:ctrlPr>
+                </m:naryPr>
+                <m:sub>
+                  <m:r>
+                    <w:rPr>
+                      <w:rFonts w:ascii="Cambria Math" w:hAnsi="Cambria Math" w:cs="B Lotus"/>
+                      <w:lang w:bidi="fa-IR"/>
+                    </w:rPr>
+                    <m:t>i</m:t>
+                  </m:r>
+                </m:sub>
+                <m:sup/>
+                <m:e>
+                  <m:nary>
+                    <m:naryPr>
+                      <m:chr m:val="∑"/>
+                      <m:limLoc m:val="undOvr"/>
+                      <m:supHide m:val="1"/>
+                      <m:ctrlPr>
+                        <w:rPr>
+                          <w:rFonts w:ascii="Cambria Math" w:hAnsi="Cambria Math" w:cs="B Lotus"/>
+                          <w:i/>
+                          <w:lang w:bidi="fa-IR"/>
+                        </w:rPr>
+                      </m:ctrlPr>
+                    </m:naryPr>
+                    <m:sub>
+                      <m:r>
+                        <w:rPr>
+                          <w:rFonts w:ascii="Cambria Math" w:hAnsi="Cambria Math" w:cs="B Lotus"/>
+                          <w:lang w:bidi="fa-IR"/>
+                        </w:rPr>
+                        <m:t>t</m:t>
+                      </m:r>
+                    </m:sub>
+                    <m:sup/>
+                    <m:e>
+                      <m:sSub>
+                        <m:sSubPr>
+                          <m:ctrlPr>
+                            <w:rPr>
+                              <w:rFonts w:ascii="Cambria Math" w:hAnsi="Cambria Math" w:cs="B Lotus"/>
+                              <w:i/>
+                              <w:lang w:bidi="fa-IR"/>
+                            </w:rPr>
+                          </m:ctrlPr>
+                        </m:sSubPr>
+                        <m:e>
+                          <m:sSub>
+                            <m:sSubPr>
+                              <m:ctrlPr>
+                                <w:rPr>
+                                  <w:rFonts w:ascii="Cambria Math" w:hAnsi="Cambria Math" w:cs="B Lotus"/>
+                                  <w:i/>
+                                  <w:lang w:bidi="fa-IR"/>
+                                </w:rPr>
+                              </m:ctrlPr>
+                            </m:sSubPr>
+                            <m:e>
+                              <m:r>
+                                <w:rPr>
+                                  <w:rFonts w:ascii="Cambria Math" w:hAnsi="Cambria Math" w:cs="B Lotus"/>
+                                  <w:lang w:bidi="fa-IR"/>
+                                </w:rPr>
+                                <m:t>P</m:t>
+                              </m:r>
+                            </m:e>
+                            <m:sub>
+                              <m:r>
+                                <w:rPr>
+                                  <w:rFonts w:ascii="Cambria Math" w:hAnsi="Cambria Math" w:cs="B Lotus"/>
+                                  <w:lang w:bidi="fa-IR"/>
+                                </w:rPr>
+                                <m:t>it</m:t>
+                              </m:r>
+                            </m:sub>
+                          </m:sSub>
+                          <m:r>
+                            <w:rPr>
+                              <w:rFonts w:ascii="Cambria Math" w:hAnsi="Cambria Math" w:cs="B Lotus"/>
+                              <w:lang w:bidi="fa-IR"/>
+                            </w:rPr>
+                            <m:t>BY</m:t>
+                          </m:r>
+                        </m:e>
+                        <m:sub>
+                          <m:r>
+                            <w:rPr>
+                              <w:rFonts w:ascii="Cambria Math" w:hAnsi="Cambria Math" w:cs="B Lotus"/>
+                              <w:lang w:bidi="fa-IR"/>
+                            </w:rPr>
+                            <m:t>it</m:t>
+                          </m:r>
+                        </m:sub>
+                      </m:sSub>
+                    </m:e>
+                  </m:nary>
+                </m:e>
+              </m:nary>
+            </m:e>
+          </m:d>
+          <m:r>
+            <w:rPr>
+              <w:rFonts w:ascii="Cambria Math" w:hAnsi="Cambria Math" w:cs="B Lotus"/>
+              <w:lang w:bidi="fa-IR"/>
+            </w:rPr>
+            <m:t>-5</m:t>
           </m:r>
           <m:d>
             <m:dPr>
@@ -8253,7 +8875,7 @@
                               <w:rFonts w:ascii="Cambria Math" w:hAnsi="Cambria Math" w:cs="B Lotus"/>
                               <w:lang w:bidi="fa-IR"/>
                             </w:rPr>
-                            <m:t>B</m:t>
+                            <m:t>I</m:t>
                           </m:r>
                           <m:r>
                             <w:rPr>
@@ -8348,7 +8970,7 @@
                               <w:rFonts w:ascii="Cambria Math" w:hAnsi="Cambria Math" w:cs="B Lotus"/>
                               <w:lang w:bidi="fa-IR"/>
                             </w:rPr>
-                            <m:t>B</m:t>
+                            <m:t>I</m:t>
                           </m:r>
                           <m:r>
                             <w:rPr>
@@ -8374,12 +8996,68 @@
               </m:nary>
             </m:e>
           </m:d>
+        </m:oMath>
+      </m:oMathPara>
+    </w:p>
+    <w:p>
+      <w:pPr>
+        <w:bidi/>
+        <w:jc w:val="both"/>
+        <w:rPr>
+          <w:rFonts w:cs="B Lotus"/>
+          <w:rtl/>
+          <w:lang w:bidi="fa-IR"/>
+        </w:rPr>
+      </w:pPr>
+      <w:r>
+        <w:rPr>
+          <w:rFonts w:cs="B Lotus" w:hint="cs"/>
+          <w:rtl/>
+          <w:lang w:bidi="fa-IR"/>
+        </w:rPr>
+        <w:t>سپس محدودیت‌ها را به مدل اضافه می‌کنیم.</w:t>
+      </w:r>
+    </w:p>
+    <w:p>
+      <w:pPr>
+        <w:bidi/>
+        <w:jc w:val="both"/>
+        <w:rPr>
+          <w:rFonts w:cs="B Lotus"/>
+          <w:rtl/>
+          <w:lang w:bidi="fa-IR"/>
+        </w:rPr>
+      </w:pPr>
+      <w:r>
+        <w:rPr>
+          <w:rFonts w:cs="B Lotus" w:hint="cs"/>
+          <w:rtl/>
+          <w:lang w:bidi="fa-IR"/>
+        </w:rPr>
+        <w:t>محدودیت ظرفیت‌های تصفیه:</w:t>
+      </w:r>
+    </w:p>
+    <w:p>
+      <w:pPr>
+        <w:bidi/>
+        <w:jc w:val="both"/>
+        <w:rPr>
+          <w:rFonts w:eastAsiaTheme="minorEastAsia" w:cs="B Lotus"/>
+          <w:rtl/>
+          <w:lang w:bidi="fa-IR"/>
+        </w:rPr>
+      </w:pPr>
+      <m:oMathPara>
+        <m:oMathParaPr>
+          <m:jc m:val="left"/>
+        </m:oMathParaPr>
+        <m:oMath>
           <m:r>
             <w:rPr>
               <w:rFonts w:ascii="Cambria Math" w:hAnsi="Cambria Math" w:cs="B Lotus"/>
               <w:lang w:bidi="fa-IR"/>
             </w:rPr>
-            <m:t>-5</m:t>
+            <m:t>∀t:</m:t>
           </m:r>
           <m:nary>
             <m:naryPr>
@@ -8400,7 +9078,7 @@
                   <w:rFonts w:ascii="Cambria Math" w:hAnsi="Cambria Math" w:cs="B Lotus"/>
                   <w:lang w:bidi="fa-IR"/>
                 </w:rPr>
-                <m:t>t</m:t>
+                <m:t>i</m:t>
               </m:r>
             </m:sub>
             <m:sup/>
@@ -8421,9 +9099,217 @@
                       <w:rFonts w:ascii="Cambria Math" w:hAnsi="Cambria Math" w:cs="B Lotus"/>
                       <w:lang w:bidi="fa-IR"/>
                     </w:rPr>
-                    <m:t>I</m:t>
+                    <m:t>RX</m:t>
                   </m:r>
                 </m:e>
+                <m:sub>
+                  <m:r>
+                    <w:rPr>
+                      <w:rFonts w:ascii="Cambria Math" w:hAnsi="Cambria Math" w:cs="B Lotus"/>
+                      <w:lang w:bidi="fa-IR"/>
+                    </w:rPr>
+                    <m:t>it</m:t>
+                  </m:r>
+                </m:sub>
+              </m:sSub>
+            </m:e>
+          </m:nary>
+          <m:r>
+            <w:rPr>
+              <w:rFonts w:ascii="Cambria Math" w:hAnsi="Cambria Math" w:cs="B Lotus"/>
+              <w:lang w:bidi="fa-IR"/>
+            </w:rPr>
+            <m:t>≤200</m:t>
+          </m:r>
+          <m:r>
+            <w:rPr>
+              <w:rFonts w:ascii="Cambria Math" w:hAnsi="Cambria Math" w:cs="B Lotus"/>
+              <w:lang w:bidi="fa-IR"/>
+            </w:rPr>
+            <w:br/>
+          </m:r>
+        </m:oMath>
+        <m:oMath>
+          <m:r>
+            <w:rPr>
+              <w:rFonts w:ascii="Cambria Math" w:hAnsi="Cambria Math" w:cs="B Lotus"/>
+              <w:lang w:bidi="fa-IR"/>
+            </w:rPr>
+            <m:t>∀t:</m:t>
+          </m:r>
+          <m:nary>
+            <m:naryPr>
+              <m:chr m:val="∑"/>
+              <m:limLoc m:val="undOvr"/>
+              <m:supHide m:val="1"/>
+              <m:ctrlPr>
+                <w:rPr>
+                  <w:rFonts w:ascii="Cambria Math" w:hAnsi="Cambria Math" w:cs="B Lotus"/>
+                  <w:i/>
+                  <w:lang w:bidi="fa-IR"/>
+                </w:rPr>
+              </m:ctrlPr>
+            </m:naryPr>
+            <m:sub>
+              <m:r>
+                <w:rPr>
+                  <w:rFonts w:ascii="Cambria Math" w:hAnsi="Cambria Math" w:cs="B Lotus"/>
+                  <w:lang w:bidi="fa-IR"/>
+                </w:rPr>
+                <m:t>i</m:t>
+              </m:r>
+            </m:sub>
+            <m:sup/>
+            <m:e>
+              <m:sSub>
+                <m:sSubPr>
+                  <m:ctrlPr>
+                    <w:rPr>
+                      <w:rFonts w:ascii="Cambria Math" w:hAnsi="Cambria Math" w:cs="B Lotus"/>
+                      <w:i/>
+                      <w:lang w:bidi="fa-IR"/>
+                    </w:rPr>
+                  </m:ctrlPr>
+                </m:sSubPr>
+                <m:e>
+                  <m:r>
+                    <w:rPr>
+                      <w:rFonts w:ascii="Cambria Math" w:hAnsi="Cambria Math" w:cs="B Lotus"/>
+                      <w:lang w:bidi="fa-IR"/>
+                    </w:rPr>
+                    <m:t>R</m:t>
+                  </m:r>
+                  <m:r>
+                    <w:rPr>
+                      <w:rFonts w:ascii="Cambria Math" w:hAnsi="Cambria Math" w:cs="B Lotus"/>
+                      <w:lang w:bidi="fa-IR"/>
+                    </w:rPr>
+                    <m:t>Y</m:t>
+                  </m:r>
+                </m:e>
+                <m:sub>
+                  <m:r>
+                    <w:rPr>
+                      <w:rFonts w:ascii="Cambria Math" w:hAnsi="Cambria Math" w:cs="B Lotus"/>
+                      <w:lang w:bidi="fa-IR"/>
+                    </w:rPr>
+                    <m:t>it</m:t>
+                  </m:r>
+                </m:sub>
+              </m:sSub>
+              <m:r>
+                <w:rPr>
+                  <w:rFonts w:ascii="Cambria Math" w:hAnsi="Cambria Math" w:cs="B Lotus"/>
+                  <w:lang w:bidi="fa-IR"/>
+                </w:rPr>
+                <m:t>≤250</m:t>
+              </m:r>
+            </m:e>
+          </m:nary>
+          <m:r>
+            <w:rPr>
+              <w:rFonts w:ascii="Cambria Math" w:hAnsi="Cambria Math" w:cs="B Lotus"/>
+              <w:lang w:bidi="fa-IR"/>
+            </w:rPr>
+            <m:t xml:space="preserve"> </m:t>
+          </m:r>
+        </m:oMath>
+      </m:oMathPara>
+    </w:p>
+    <w:p>
+      <w:pPr>
+        <w:bidi/>
+        <w:jc w:val="both"/>
+        <w:rPr>
+          <w:rFonts w:eastAsiaTheme="minorEastAsia" w:cs="B Lotus"/>
+          <w:rtl/>
+          <w:lang w:bidi="fa-IR"/>
+        </w:rPr>
+      </w:pPr>
+      <w:r>
+        <w:rPr>
+          <w:rFonts w:cs="B Lotus" w:hint="cs"/>
+          <w:rtl/>
+          <w:lang w:bidi="fa-IR"/>
+        </w:rPr>
+        <w:t xml:space="preserve">محدودیت حد </w:t>
+      </w:r>
+      <w:r>
+        <w:rPr>
+          <w:rFonts w:cs="B Lotus" w:hint="cs"/>
+          <w:rtl/>
+          <w:lang w:bidi="fa-IR"/>
+        </w:rPr>
+        <w:t>بالایی</w:t>
+      </w:r>
+      <w:r>
+        <w:rPr>
+          <w:rFonts w:cs="B Lotus" w:hint="cs"/>
+          <w:rtl/>
+          <w:lang w:bidi="fa-IR"/>
+        </w:rPr>
+        <w:t xml:space="preserve"> سختی روغن:</w:t>
+      </w:r>
+    </w:p>
+    <w:p>
+      <w:pPr>
+        <w:bidi/>
+        <w:jc w:val="both"/>
+        <w:rPr>
+          <w:rFonts w:eastAsiaTheme="minorEastAsia" w:cs="B Lotus"/>
+          <w:rtl/>
+          <w:lang w:bidi="fa-IR"/>
+        </w:rPr>
+      </w:pPr>
+      <m:oMathPara>
+        <m:oMathParaPr>
+          <m:jc m:val="left"/>
+        </m:oMathParaPr>
+        <m:oMath>
+          <m:r>
+            <w:rPr>
+              <w:rFonts w:ascii="Cambria Math" w:hAnsi="Cambria Math" w:cs="B Lotus"/>
+              <w:lang w:bidi="fa-IR"/>
+            </w:rPr>
+            <m:t>∀t:</m:t>
+          </m:r>
+          <m:nary>
+            <m:naryPr>
+              <m:chr m:val="∑"/>
+              <m:limLoc m:val="undOvr"/>
+              <m:supHide m:val="1"/>
+              <m:ctrlPr>
+                <w:rPr>
+                  <w:rFonts w:ascii="Cambria Math" w:hAnsi="Cambria Math" w:cs="B Lotus"/>
+                  <w:i/>
+                  <w:lang w:bidi="fa-IR"/>
+                </w:rPr>
+              </m:ctrlPr>
+            </m:naryPr>
+            <m:sub>
+              <m:r>
+                <w:rPr>
+                  <w:rFonts w:ascii="Cambria Math" w:hAnsi="Cambria Math" w:cs="B Lotus"/>
+                  <w:lang w:bidi="fa-IR"/>
+                </w:rPr>
+                <m:t>i</m:t>
+              </m:r>
+            </m:sub>
+            <m:sup/>
+            <m:e>
+              <m:nary>
+                <m:naryPr>
+                  <m:chr m:val="∑"/>
+                  <m:limLoc m:val="undOvr"/>
+                  <m:supHide m:val="1"/>
+                  <m:ctrlPr>
+                    <w:rPr>
+                      <w:rFonts w:ascii="Cambria Math" w:hAnsi="Cambria Math" w:cs="B Lotus"/>
+                      <w:i/>
+                      <w:lang w:bidi="fa-IR"/>
+                    </w:rPr>
+                  </m:ctrlPr>
+                </m:naryPr>
                 <m:sub>
                   <m:r>
                     <w:rPr>
@@ -8433,21 +9319,2348 @@
                     <m:t>t</m:t>
                   </m:r>
                 </m:sub>
-              </m:sSub>
+                <m:sup/>
+                <m:e>
+                  <m:sSub>
+                    <m:sSubPr>
+                      <m:ctrlPr>
+                        <w:rPr>
+                          <w:rFonts w:ascii="Cambria Math" w:hAnsi="Cambria Math" w:cs="B Lotus"/>
+                          <w:i/>
+                          <w:lang w:bidi="fa-IR"/>
+                        </w:rPr>
+                      </m:ctrlPr>
+                    </m:sSubPr>
+                    <m:e>
+                      <m:sSub>
+                        <m:sSubPr>
+                          <m:ctrlPr>
+                            <w:rPr>
+                              <w:rFonts w:ascii="Cambria Math" w:hAnsi="Cambria Math" w:cs="B Lotus"/>
+                              <w:i/>
+                              <w:lang w:bidi="fa-IR"/>
+                            </w:rPr>
+                          </m:ctrlPr>
+                        </m:sSubPr>
+                        <m:e>
+                          <m:r>
+                            <w:rPr>
+                              <w:rFonts w:ascii="Cambria Math" w:hAnsi="Cambria Math" w:cs="B Lotus"/>
+                              <w:lang w:bidi="fa-IR"/>
+                            </w:rPr>
+                            <m:t>h</m:t>
+                          </m:r>
+                        </m:e>
+                        <m:sub>
+                          <m:r>
+                            <w:rPr>
+                              <w:rFonts w:ascii="Cambria Math" w:hAnsi="Cambria Math" w:cs="B Lotus"/>
+                              <w:lang w:bidi="fa-IR"/>
+                            </w:rPr>
+                            <m:t>i</m:t>
+                          </m:r>
+                        </m:sub>
+                      </m:sSub>
+                      <m:r>
+                        <w:rPr>
+                          <w:rFonts w:ascii="Cambria Math" w:hAnsi="Cambria Math" w:cs="B Lotus"/>
+                          <w:lang w:bidi="fa-IR"/>
+                        </w:rPr>
+                        <m:t>RX</m:t>
+                      </m:r>
+                    </m:e>
+                    <m:sub>
+                      <m:r>
+                        <w:rPr>
+                          <w:rFonts w:ascii="Cambria Math" w:hAnsi="Cambria Math" w:cs="B Lotus"/>
+                          <w:lang w:bidi="fa-IR"/>
+                        </w:rPr>
+                        <m:t>it</m:t>
+                      </m:r>
+                    </m:sub>
+                  </m:sSub>
+                </m:e>
+              </m:nary>
             </m:e>
           </m:nary>
+          <m:r>
+            <w:rPr>
+              <w:rFonts w:ascii="Cambria Math" w:hAnsi="Cambria Math" w:cs="B Lotus"/>
+              <w:lang w:bidi="fa-IR"/>
+            </w:rPr>
+            <m:t>+</m:t>
+          </m:r>
+          <m:nary>
+            <m:naryPr>
+              <m:chr m:val="∑"/>
+              <m:limLoc m:val="undOvr"/>
+              <m:supHide m:val="1"/>
+              <m:ctrlPr>
+                <w:rPr>
+                  <w:rFonts w:ascii="Cambria Math" w:hAnsi="Cambria Math" w:cs="B Lotus"/>
+                  <w:i/>
+                  <w:lang w:bidi="fa-IR"/>
+                </w:rPr>
+              </m:ctrlPr>
+            </m:naryPr>
+            <m:sub>
+              <m:r>
+                <w:rPr>
+                  <w:rFonts w:ascii="Cambria Math" w:hAnsi="Cambria Math" w:cs="B Lotus"/>
+                  <w:lang w:bidi="fa-IR"/>
+                </w:rPr>
+                <m:t>i</m:t>
+              </m:r>
+            </m:sub>
+            <m:sup/>
+            <m:e>
+              <m:nary>
+                <m:naryPr>
+                  <m:chr m:val="∑"/>
+                  <m:limLoc m:val="undOvr"/>
+                  <m:supHide m:val="1"/>
+                  <m:ctrlPr>
+                    <w:rPr>
+                      <w:rFonts w:ascii="Cambria Math" w:hAnsi="Cambria Math" w:cs="B Lotus"/>
+                      <w:i/>
+                      <w:lang w:bidi="fa-IR"/>
+                    </w:rPr>
+                  </m:ctrlPr>
+                </m:naryPr>
+                <m:sub>
+                  <m:r>
+                    <w:rPr>
+                      <w:rFonts w:ascii="Cambria Math" w:hAnsi="Cambria Math" w:cs="B Lotus"/>
+                      <w:lang w:bidi="fa-IR"/>
+                    </w:rPr>
+                    <m:t>t</m:t>
+                  </m:r>
+                </m:sub>
+                <m:sup/>
+                <m:e>
+                  <m:sSub>
+                    <m:sSubPr>
+                      <m:ctrlPr>
+                        <w:rPr>
+                          <w:rFonts w:ascii="Cambria Math" w:hAnsi="Cambria Math" w:cs="B Lotus"/>
+                          <w:i/>
+                          <w:lang w:bidi="fa-IR"/>
+                        </w:rPr>
+                      </m:ctrlPr>
+                    </m:sSubPr>
+                    <m:e>
+                      <m:sSub>
+                        <m:sSubPr>
+                          <m:ctrlPr>
+                            <w:rPr>
+                              <w:rFonts w:ascii="Cambria Math" w:hAnsi="Cambria Math" w:cs="B Lotus"/>
+                              <w:i/>
+                              <w:lang w:bidi="fa-IR"/>
+                            </w:rPr>
+                          </m:ctrlPr>
+                        </m:sSubPr>
+                        <m:e>
+                          <m:r>
+                            <w:rPr>
+                              <w:rFonts w:ascii="Cambria Math" w:hAnsi="Cambria Math" w:cs="B Lotus"/>
+                              <w:lang w:bidi="fa-IR"/>
+                            </w:rPr>
+                            <m:t>h</m:t>
+                          </m:r>
+                        </m:e>
+                        <m:sub>
+                          <m:r>
+                            <w:rPr>
+                              <w:rFonts w:ascii="Cambria Math" w:hAnsi="Cambria Math" w:cs="B Lotus"/>
+                              <w:lang w:bidi="fa-IR"/>
+                            </w:rPr>
+                            <m:t>i</m:t>
+                          </m:r>
+                        </m:sub>
+                      </m:sSub>
+                      <m:r>
+                        <w:rPr>
+                          <w:rFonts w:ascii="Cambria Math" w:hAnsi="Cambria Math" w:cs="B Lotus"/>
+                          <w:lang w:bidi="fa-IR"/>
+                        </w:rPr>
+                        <m:t>RY</m:t>
+                      </m:r>
+                    </m:e>
+                    <m:sub>
+                      <m:r>
+                        <w:rPr>
+                          <w:rFonts w:ascii="Cambria Math" w:hAnsi="Cambria Math" w:cs="B Lotus"/>
+                          <w:lang w:bidi="fa-IR"/>
+                        </w:rPr>
+                        <m:t>it</m:t>
+                      </m:r>
+                    </m:sub>
+                  </m:sSub>
+                  <m:r>
+                    <w:rPr>
+                      <w:rFonts w:ascii="Cambria Math" w:hAnsi="Cambria Math" w:cs="B Lotus"/>
+                      <w:lang w:bidi="fa-IR"/>
+                    </w:rPr>
+                    <m:t>-6</m:t>
+                  </m:r>
+                </m:e>
+              </m:nary>
+            </m:e>
+          </m:nary>
+          <m:r>
+            <w:rPr>
+              <w:rFonts w:ascii="Cambria Math" w:hAnsi="Cambria Math" w:cs="B Lotus"/>
+              <w:lang w:bidi="fa-IR"/>
+            </w:rPr>
+            <m:t xml:space="preserve"> </m:t>
+          </m:r>
+          <m:d>
+            <m:dPr>
+              <m:ctrlPr>
+                <w:rPr>
+                  <w:rFonts w:ascii="Cambria Math" w:hAnsi="Cambria Math" w:cs="B Lotus"/>
+                  <w:i/>
+                  <w:lang w:bidi="fa-IR"/>
+                </w:rPr>
+              </m:ctrlPr>
+            </m:dPr>
+            <m:e>
+              <m:nary>
+                <m:naryPr>
+                  <m:chr m:val="∑"/>
+                  <m:limLoc m:val="undOvr"/>
+                  <m:supHide m:val="1"/>
+                  <m:ctrlPr>
+                    <w:rPr>
+                      <w:rFonts w:ascii="Cambria Math" w:hAnsi="Cambria Math" w:cs="B Lotus"/>
+                      <w:i/>
+                      <w:lang w:bidi="fa-IR"/>
+                    </w:rPr>
+                  </m:ctrlPr>
+                </m:naryPr>
+                <m:sub>
+                  <m:r>
+                    <w:rPr>
+                      <w:rFonts w:ascii="Cambria Math" w:hAnsi="Cambria Math" w:cs="B Lotus"/>
+                      <w:lang w:bidi="fa-IR"/>
+                    </w:rPr>
+                    <m:t>i</m:t>
+                  </m:r>
+                </m:sub>
+                <m:sup/>
+                <m:e>
+                  <m:nary>
+                    <m:naryPr>
+                      <m:chr m:val="∑"/>
+                      <m:limLoc m:val="undOvr"/>
+                      <m:supHide m:val="1"/>
+                      <m:ctrlPr>
+                        <w:rPr>
+                          <w:rFonts w:ascii="Cambria Math" w:hAnsi="Cambria Math" w:cs="B Lotus"/>
+                          <w:i/>
+                          <w:lang w:bidi="fa-IR"/>
+                        </w:rPr>
+                      </m:ctrlPr>
+                    </m:naryPr>
+                    <m:sub>
+                      <m:r>
+                        <w:rPr>
+                          <w:rFonts w:ascii="Cambria Math" w:hAnsi="Cambria Math" w:cs="B Lotus"/>
+                          <w:lang w:bidi="fa-IR"/>
+                        </w:rPr>
+                        <m:t>t</m:t>
+                      </m:r>
+                    </m:sub>
+                    <m:sup/>
+                    <m:e>
+                      <m:sSub>
+                        <m:sSubPr>
+                          <m:ctrlPr>
+                            <w:rPr>
+                              <w:rFonts w:ascii="Cambria Math" w:hAnsi="Cambria Math" w:cs="B Lotus"/>
+                              <w:i/>
+                              <w:lang w:bidi="fa-IR"/>
+                            </w:rPr>
+                          </m:ctrlPr>
+                        </m:sSubPr>
+                        <m:e>
+                          <m:r>
+                            <w:rPr>
+                              <w:rFonts w:ascii="Cambria Math" w:hAnsi="Cambria Math" w:cs="B Lotus"/>
+                              <w:lang w:bidi="fa-IR"/>
+                            </w:rPr>
+                            <m:t>RX</m:t>
+                          </m:r>
+                        </m:e>
+                        <m:sub>
+                          <m:r>
+                            <w:rPr>
+                              <w:rFonts w:ascii="Cambria Math" w:hAnsi="Cambria Math" w:cs="B Lotus"/>
+                              <w:lang w:bidi="fa-IR"/>
+                            </w:rPr>
+                            <m:t>it</m:t>
+                          </m:r>
+                        </m:sub>
+                      </m:sSub>
+                    </m:e>
+                  </m:nary>
+                </m:e>
+              </m:nary>
+              <m:r>
+                <w:rPr>
+                  <w:rFonts w:ascii="Cambria Math" w:hAnsi="Cambria Math" w:cs="B Lotus"/>
+                  <w:lang w:bidi="fa-IR"/>
+                </w:rPr>
+                <m:t>+</m:t>
+              </m:r>
+              <m:nary>
+                <m:naryPr>
+                  <m:chr m:val="∑"/>
+                  <m:limLoc m:val="undOvr"/>
+                  <m:supHide m:val="1"/>
+                  <m:ctrlPr>
+                    <w:rPr>
+                      <w:rFonts w:ascii="Cambria Math" w:hAnsi="Cambria Math" w:cs="B Lotus"/>
+                      <w:i/>
+                      <w:lang w:bidi="fa-IR"/>
+                    </w:rPr>
+                  </m:ctrlPr>
+                </m:naryPr>
+                <m:sub>
+                  <m:r>
+                    <w:rPr>
+                      <w:rFonts w:ascii="Cambria Math" w:hAnsi="Cambria Math" w:cs="B Lotus"/>
+                      <w:lang w:bidi="fa-IR"/>
+                    </w:rPr>
+                    <m:t>i</m:t>
+                  </m:r>
+                </m:sub>
+                <m:sup/>
+                <m:e>
+                  <m:nary>
+                    <m:naryPr>
+                      <m:chr m:val="∑"/>
+                      <m:limLoc m:val="undOvr"/>
+                      <m:supHide m:val="1"/>
+                      <m:ctrlPr>
+                        <w:rPr>
+                          <w:rFonts w:ascii="Cambria Math" w:hAnsi="Cambria Math" w:cs="B Lotus"/>
+                          <w:i/>
+                          <w:lang w:bidi="fa-IR"/>
+                        </w:rPr>
+                      </m:ctrlPr>
+                    </m:naryPr>
+                    <m:sub>
+                      <m:r>
+                        <w:rPr>
+                          <w:rFonts w:ascii="Cambria Math" w:hAnsi="Cambria Math" w:cs="B Lotus"/>
+                          <w:lang w:bidi="fa-IR"/>
+                        </w:rPr>
+                        <m:t>t</m:t>
+                      </m:r>
+                    </m:sub>
+                    <m:sup/>
+                    <m:e>
+                      <m:sSub>
+                        <m:sSubPr>
+                          <m:ctrlPr>
+                            <w:rPr>
+                              <w:rFonts w:ascii="Cambria Math" w:hAnsi="Cambria Math" w:cs="B Lotus"/>
+                              <w:i/>
+                              <w:lang w:bidi="fa-IR"/>
+                            </w:rPr>
+                          </m:ctrlPr>
+                        </m:sSubPr>
+                        <m:e>
+                          <m:r>
+                            <w:rPr>
+                              <w:rFonts w:ascii="Cambria Math" w:hAnsi="Cambria Math" w:cs="B Lotus"/>
+                              <w:lang w:bidi="fa-IR"/>
+                            </w:rPr>
+                            <m:t>RY</m:t>
+                          </m:r>
+                        </m:e>
+                        <m:sub>
+                          <m:r>
+                            <w:rPr>
+                              <w:rFonts w:ascii="Cambria Math" w:hAnsi="Cambria Math" w:cs="B Lotus"/>
+                              <w:lang w:bidi="fa-IR"/>
+                            </w:rPr>
+                            <m:t>it</m:t>
+                          </m:r>
+                        </m:sub>
+                      </m:sSub>
+                    </m:e>
+                  </m:nary>
+                </m:e>
+              </m:nary>
+            </m:e>
+          </m:d>
+          <m:r>
+            <w:rPr>
+              <w:rFonts w:ascii="Cambria Math" w:hAnsi="Cambria Math" w:cs="B Lotus"/>
+              <w:lang w:bidi="fa-IR"/>
+            </w:rPr>
+            <m:t>≤</m:t>
+          </m:r>
+          <m:r>
+            <w:rPr>
+              <w:rFonts w:ascii="Cambria Math" w:hAnsi="Cambria Math" w:cs="B Lotus"/>
+              <w:lang w:bidi="fa-IR"/>
+            </w:rPr>
+            <m:t>0</m:t>
+          </m:r>
         </m:oMath>
       </m:oMathPara>
     </w:p>
     <w:p>
       <w:pPr>
+        <w:bidi/>
         <w:jc w:val="both"/>
+        <w:rPr>
+          <w:rFonts w:cs="B Lotus"/>
+          <w:rtl/>
+          <w:lang w:bidi="fa-IR"/>
+        </w:rPr>
+      </w:pPr>
+    </w:p>
+    <w:p>
+      <w:pPr>
+        <w:bidi/>
+        <w:jc w:val="both"/>
+        <w:rPr>
+          <w:rFonts w:cs="B Lotus"/>
+          <w:rtl/>
+          <w:lang w:bidi="fa-IR"/>
+        </w:rPr>
+      </w:pPr>
+      <w:r>
         <w:rPr>
           <w:rFonts w:cs="B Lotus" w:hint="cs"/>
           <w:rtl/>
           <w:lang w:bidi="fa-IR"/>
         </w:rPr>
+        <w:lastRenderedPageBreak/>
+        <w:t xml:space="preserve">محدودیت حد </w:t>
+      </w:r>
+      <w:r>
+        <w:rPr>
+          <w:rFonts w:cs="B Lotus" w:hint="cs"/>
+          <w:rtl/>
+          <w:lang w:bidi="fa-IR"/>
+        </w:rPr>
+        <w:t>پایینی</w:t>
+      </w:r>
+      <w:r>
+        <w:rPr>
+          <w:rFonts w:cs="B Lotus" w:hint="cs"/>
+          <w:rtl/>
+          <w:lang w:bidi="fa-IR"/>
+        </w:rPr>
+        <w:t xml:space="preserve"> سختی روغن:</w:t>
+      </w:r>
+    </w:p>
+    <w:p>
+      <w:pPr>
+        <w:bidi/>
+        <w:jc w:val="both"/>
+        <w:rPr>
+          <w:rFonts w:eastAsiaTheme="minorEastAsia" w:cs="B Lotus"/>
+          <w:rtl/>
+          <w:lang w:bidi="fa-IR"/>
+        </w:rPr>
       </w:pPr>
+      <m:oMathPara>
+        <m:oMathParaPr>
+          <m:jc m:val="left"/>
+        </m:oMathParaPr>
+        <m:oMath>
+          <m:r>
+            <w:rPr>
+              <w:rFonts w:ascii="Cambria Math" w:hAnsi="Cambria Math" w:cs="B Lotus"/>
+              <w:lang w:bidi="fa-IR"/>
+            </w:rPr>
+            <w:br/>
+          </m:r>
+        </m:oMath>
+        <m:oMath>
+          <m:r>
+            <w:rPr>
+              <w:rFonts w:ascii="Cambria Math" w:hAnsi="Cambria Math" w:cs="B Lotus"/>
+              <w:lang w:bidi="fa-IR"/>
+            </w:rPr>
+            <m:t>∀t:</m:t>
+          </m:r>
+          <m:nary>
+            <m:naryPr>
+              <m:chr m:val="∑"/>
+              <m:limLoc m:val="undOvr"/>
+              <m:supHide m:val="1"/>
+              <m:ctrlPr>
+                <w:rPr>
+                  <w:rFonts w:ascii="Cambria Math" w:hAnsi="Cambria Math" w:cs="B Lotus"/>
+                  <w:i/>
+                  <w:lang w:bidi="fa-IR"/>
+                </w:rPr>
+              </m:ctrlPr>
+            </m:naryPr>
+            <m:sub>
+              <m:r>
+                <w:rPr>
+                  <w:rFonts w:ascii="Cambria Math" w:hAnsi="Cambria Math" w:cs="B Lotus"/>
+                  <w:lang w:bidi="fa-IR"/>
+                </w:rPr>
+                <m:t>i</m:t>
+              </m:r>
+            </m:sub>
+            <m:sup/>
+            <m:e>
+              <m:nary>
+                <m:naryPr>
+                  <m:chr m:val="∑"/>
+                  <m:limLoc m:val="undOvr"/>
+                  <m:supHide m:val="1"/>
+                  <m:ctrlPr>
+                    <w:rPr>
+                      <w:rFonts w:ascii="Cambria Math" w:hAnsi="Cambria Math" w:cs="B Lotus"/>
+                      <w:i/>
+                      <w:lang w:bidi="fa-IR"/>
+                    </w:rPr>
+                  </m:ctrlPr>
+                </m:naryPr>
+                <m:sub>
+                  <m:r>
+                    <w:rPr>
+                      <w:rFonts w:ascii="Cambria Math" w:hAnsi="Cambria Math" w:cs="B Lotus"/>
+                      <w:lang w:bidi="fa-IR"/>
+                    </w:rPr>
+                    <m:t>t</m:t>
+                  </m:r>
+                </m:sub>
+                <m:sup/>
+                <m:e>
+                  <m:sSub>
+                    <m:sSubPr>
+                      <m:ctrlPr>
+                        <w:rPr>
+                          <w:rFonts w:ascii="Cambria Math" w:hAnsi="Cambria Math" w:cs="B Lotus"/>
+                          <w:i/>
+                          <w:lang w:bidi="fa-IR"/>
+                        </w:rPr>
+                      </m:ctrlPr>
+                    </m:sSubPr>
+                    <m:e>
+                      <m:sSub>
+                        <m:sSubPr>
+                          <m:ctrlPr>
+                            <w:rPr>
+                              <w:rFonts w:ascii="Cambria Math" w:hAnsi="Cambria Math" w:cs="B Lotus"/>
+                              <w:i/>
+                              <w:lang w:bidi="fa-IR"/>
+                            </w:rPr>
+                          </m:ctrlPr>
+                        </m:sSubPr>
+                        <m:e>
+                          <m:r>
+                            <w:rPr>
+                              <w:rFonts w:ascii="Cambria Math" w:hAnsi="Cambria Math" w:cs="B Lotus"/>
+                              <w:lang w:bidi="fa-IR"/>
+                            </w:rPr>
+                            <m:t>h</m:t>
+                          </m:r>
+                        </m:e>
+                        <m:sub>
+                          <m:r>
+                            <w:rPr>
+                              <w:rFonts w:ascii="Cambria Math" w:hAnsi="Cambria Math" w:cs="B Lotus"/>
+                              <w:lang w:bidi="fa-IR"/>
+                            </w:rPr>
+                            <m:t>i</m:t>
+                          </m:r>
+                        </m:sub>
+                      </m:sSub>
+                      <m:r>
+                        <w:rPr>
+                          <w:rFonts w:ascii="Cambria Math" w:hAnsi="Cambria Math" w:cs="B Lotus"/>
+                          <w:lang w:bidi="fa-IR"/>
+                        </w:rPr>
+                        <m:t>RX</m:t>
+                      </m:r>
+                    </m:e>
+                    <m:sub>
+                      <m:r>
+                        <w:rPr>
+                          <w:rFonts w:ascii="Cambria Math" w:hAnsi="Cambria Math" w:cs="B Lotus"/>
+                          <w:lang w:bidi="fa-IR"/>
+                        </w:rPr>
+                        <m:t>it</m:t>
+                      </m:r>
+                    </m:sub>
+                  </m:sSub>
+                </m:e>
+              </m:nary>
+            </m:e>
+          </m:nary>
+          <m:r>
+            <w:rPr>
+              <w:rFonts w:ascii="Cambria Math" w:hAnsi="Cambria Math" w:cs="B Lotus"/>
+              <w:lang w:bidi="fa-IR"/>
+            </w:rPr>
+            <m:t>+</m:t>
+          </m:r>
+          <m:nary>
+            <m:naryPr>
+              <m:chr m:val="∑"/>
+              <m:limLoc m:val="undOvr"/>
+              <m:supHide m:val="1"/>
+              <m:ctrlPr>
+                <w:rPr>
+                  <w:rFonts w:ascii="Cambria Math" w:hAnsi="Cambria Math" w:cs="B Lotus"/>
+                  <w:i/>
+                  <w:lang w:bidi="fa-IR"/>
+                </w:rPr>
+              </m:ctrlPr>
+            </m:naryPr>
+            <m:sub>
+              <m:r>
+                <w:rPr>
+                  <w:rFonts w:ascii="Cambria Math" w:hAnsi="Cambria Math" w:cs="B Lotus"/>
+                  <w:lang w:bidi="fa-IR"/>
+                </w:rPr>
+                <m:t>i</m:t>
+              </m:r>
+            </m:sub>
+            <m:sup/>
+            <m:e>
+              <m:nary>
+                <m:naryPr>
+                  <m:chr m:val="∑"/>
+                  <m:limLoc m:val="undOvr"/>
+                  <m:supHide m:val="1"/>
+                  <m:ctrlPr>
+                    <w:rPr>
+                      <w:rFonts w:ascii="Cambria Math" w:hAnsi="Cambria Math" w:cs="B Lotus"/>
+                      <w:i/>
+                      <w:lang w:bidi="fa-IR"/>
+                    </w:rPr>
+                  </m:ctrlPr>
+                </m:naryPr>
+                <m:sub>
+                  <m:r>
+                    <w:rPr>
+                      <w:rFonts w:ascii="Cambria Math" w:hAnsi="Cambria Math" w:cs="B Lotus"/>
+                      <w:lang w:bidi="fa-IR"/>
+                    </w:rPr>
+                    <m:t>t</m:t>
+                  </m:r>
+                </m:sub>
+                <m:sup/>
+                <m:e>
+                  <m:sSub>
+                    <m:sSubPr>
+                      <m:ctrlPr>
+                        <w:rPr>
+                          <w:rFonts w:ascii="Cambria Math" w:hAnsi="Cambria Math" w:cs="B Lotus"/>
+                          <w:i/>
+                          <w:lang w:bidi="fa-IR"/>
+                        </w:rPr>
+                      </m:ctrlPr>
+                    </m:sSubPr>
+                    <m:e>
+                      <m:sSub>
+                        <m:sSubPr>
+                          <m:ctrlPr>
+                            <w:rPr>
+                              <w:rFonts w:ascii="Cambria Math" w:hAnsi="Cambria Math" w:cs="B Lotus"/>
+                              <w:i/>
+                              <w:lang w:bidi="fa-IR"/>
+                            </w:rPr>
+                          </m:ctrlPr>
+                        </m:sSubPr>
+                        <m:e>
+                          <m:r>
+                            <w:rPr>
+                              <w:rFonts w:ascii="Cambria Math" w:hAnsi="Cambria Math" w:cs="B Lotus"/>
+                              <w:lang w:bidi="fa-IR"/>
+                            </w:rPr>
+                            <m:t>h</m:t>
+                          </m:r>
+                        </m:e>
+                        <m:sub>
+                          <m:r>
+                            <w:rPr>
+                              <w:rFonts w:ascii="Cambria Math" w:hAnsi="Cambria Math" w:cs="B Lotus"/>
+                              <w:lang w:bidi="fa-IR"/>
+                            </w:rPr>
+                            <m:t>i</m:t>
+                          </m:r>
+                        </m:sub>
+                      </m:sSub>
+                      <m:r>
+                        <w:rPr>
+                          <w:rFonts w:ascii="Cambria Math" w:hAnsi="Cambria Math" w:cs="B Lotus"/>
+                          <w:lang w:bidi="fa-IR"/>
+                        </w:rPr>
+                        <m:t>RY</m:t>
+                      </m:r>
+                    </m:e>
+                    <m:sub>
+                      <m:r>
+                        <w:rPr>
+                          <w:rFonts w:ascii="Cambria Math" w:hAnsi="Cambria Math" w:cs="B Lotus"/>
+                          <w:lang w:bidi="fa-IR"/>
+                        </w:rPr>
+                        <m:t>it</m:t>
+                      </m:r>
+                    </m:sub>
+                  </m:sSub>
+                  <m:r>
+                    <w:rPr>
+                      <w:rFonts w:ascii="Cambria Math" w:hAnsi="Cambria Math" w:cs="B Lotus"/>
+                      <w:lang w:bidi="fa-IR"/>
+                    </w:rPr>
+                    <m:t>-</m:t>
+                  </m:r>
+                  <m:r>
+                    <w:rPr>
+                      <w:rFonts w:ascii="Cambria Math" w:hAnsi="Cambria Math" w:cs="B Lotus"/>
+                      <w:lang w:bidi="fa-IR"/>
+                    </w:rPr>
+                    <m:t>3</m:t>
+                  </m:r>
+                </m:e>
+              </m:nary>
+            </m:e>
+          </m:nary>
+          <m:r>
+            <w:rPr>
+              <w:rFonts w:ascii="Cambria Math" w:hAnsi="Cambria Math" w:cs="B Lotus"/>
+              <w:lang w:bidi="fa-IR"/>
+            </w:rPr>
+            <m:t xml:space="preserve"> </m:t>
+          </m:r>
+          <m:d>
+            <m:dPr>
+              <m:ctrlPr>
+                <w:rPr>
+                  <w:rFonts w:ascii="Cambria Math" w:hAnsi="Cambria Math" w:cs="B Lotus"/>
+                  <w:i/>
+                  <w:lang w:bidi="fa-IR"/>
+                </w:rPr>
+              </m:ctrlPr>
+            </m:dPr>
+            <m:e>
+              <m:nary>
+                <m:naryPr>
+                  <m:chr m:val="∑"/>
+                  <m:limLoc m:val="undOvr"/>
+                  <m:supHide m:val="1"/>
+                  <m:ctrlPr>
+                    <w:rPr>
+                      <w:rFonts w:ascii="Cambria Math" w:hAnsi="Cambria Math" w:cs="B Lotus"/>
+                      <w:i/>
+                      <w:lang w:bidi="fa-IR"/>
+                    </w:rPr>
+                  </m:ctrlPr>
+                </m:naryPr>
+                <m:sub>
+                  <m:r>
+                    <w:rPr>
+                      <w:rFonts w:ascii="Cambria Math" w:hAnsi="Cambria Math" w:cs="B Lotus"/>
+                      <w:lang w:bidi="fa-IR"/>
+                    </w:rPr>
+                    <m:t>i</m:t>
+                  </m:r>
+                </m:sub>
+                <m:sup/>
+                <m:e>
+                  <m:nary>
+                    <m:naryPr>
+                      <m:chr m:val="∑"/>
+                      <m:limLoc m:val="undOvr"/>
+                      <m:supHide m:val="1"/>
+                      <m:ctrlPr>
+                        <w:rPr>
+                          <w:rFonts w:ascii="Cambria Math" w:hAnsi="Cambria Math" w:cs="B Lotus"/>
+                          <w:i/>
+                          <w:lang w:bidi="fa-IR"/>
+                        </w:rPr>
+                      </m:ctrlPr>
+                    </m:naryPr>
+                    <m:sub>
+                      <m:r>
+                        <w:rPr>
+                          <w:rFonts w:ascii="Cambria Math" w:hAnsi="Cambria Math" w:cs="B Lotus"/>
+                          <w:lang w:bidi="fa-IR"/>
+                        </w:rPr>
+                        <m:t>t</m:t>
+                      </m:r>
+                    </m:sub>
+                    <m:sup/>
+                    <m:e>
+                      <m:sSub>
+                        <m:sSubPr>
+                          <m:ctrlPr>
+                            <w:rPr>
+                              <w:rFonts w:ascii="Cambria Math" w:hAnsi="Cambria Math" w:cs="B Lotus"/>
+                              <w:i/>
+                              <w:lang w:bidi="fa-IR"/>
+                            </w:rPr>
+                          </m:ctrlPr>
+                        </m:sSubPr>
+                        <m:e>
+                          <m:r>
+                            <w:rPr>
+                              <w:rFonts w:ascii="Cambria Math" w:hAnsi="Cambria Math" w:cs="B Lotus"/>
+                              <w:lang w:bidi="fa-IR"/>
+                            </w:rPr>
+                            <m:t>RX</m:t>
+                          </m:r>
+                        </m:e>
+                        <m:sub>
+                          <m:r>
+                            <w:rPr>
+                              <w:rFonts w:ascii="Cambria Math" w:hAnsi="Cambria Math" w:cs="B Lotus"/>
+                              <w:lang w:bidi="fa-IR"/>
+                            </w:rPr>
+                            <m:t>it</m:t>
+                          </m:r>
+                        </m:sub>
+                      </m:sSub>
+                    </m:e>
+                  </m:nary>
+                </m:e>
+              </m:nary>
+              <m:r>
+                <w:rPr>
+                  <w:rFonts w:ascii="Cambria Math" w:hAnsi="Cambria Math" w:cs="B Lotus"/>
+                  <w:lang w:bidi="fa-IR"/>
+                </w:rPr>
+                <m:t>+</m:t>
+              </m:r>
+              <m:nary>
+                <m:naryPr>
+                  <m:chr m:val="∑"/>
+                  <m:limLoc m:val="undOvr"/>
+                  <m:supHide m:val="1"/>
+                  <m:ctrlPr>
+                    <w:rPr>
+                      <w:rFonts w:ascii="Cambria Math" w:hAnsi="Cambria Math" w:cs="B Lotus"/>
+                      <w:i/>
+                      <w:lang w:bidi="fa-IR"/>
+                    </w:rPr>
+                  </m:ctrlPr>
+                </m:naryPr>
+                <m:sub>
+                  <m:r>
+                    <w:rPr>
+                      <w:rFonts w:ascii="Cambria Math" w:hAnsi="Cambria Math" w:cs="B Lotus"/>
+                      <w:lang w:bidi="fa-IR"/>
+                    </w:rPr>
+                    <m:t>i</m:t>
+                  </m:r>
+                </m:sub>
+                <m:sup/>
+                <m:e>
+                  <m:nary>
+                    <m:naryPr>
+                      <m:chr m:val="∑"/>
+                      <m:limLoc m:val="undOvr"/>
+                      <m:supHide m:val="1"/>
+                      <m:ctrlPr>
+                        <w:rPr>
+                          <w:rFonts w:ascii="Cambria Math" w:hAnsi="Cambria Math" w:cs="B Lotus"/>
+                          <w:i/>
+                          <w:lang w:bidi="fa-IR"/>
+                        </w:rPr>
+                      </m:ctrlPr>
+                    </m:naryPr>
+                    <m:sub>
+                      <m:r>
+                        <w:rPr>
+                          <w:rFonts w:ascii="Cambria Math" w:hAnsi="Cambria Math" w:cs="B Lotus"/>
+                          <w:lang w:bidi="fa-IR"/>
+                        </w:rPr>
+                        <m:t>t</m:t>
+                      </m:r>
+                    </m:sub>
+                    <m:sup/>
+                    <m:e>
+                      <m:sSub>
+                        <m:sSubPr>
+                          <m:ctrlPr>
+                            <w:rPr>
+                              <w:rFonts w:ascii="Cambria Math" w:hAnsi="Cambria Math" w:cs="B Lotus"/>
+                              <w:i/>
+                              <w:lang w:bidi="fa-IR"/>
+                            </w:rPr>
+                          </m:ctrlPr>
+                        </m:sSubPr>
+                        <m:e>
+                          <m:r>
+                            <w:rPr>
+                              <w:rFonts w:ascii="Cambria Math" w:hAnsi="Cambria Math" w:cs="B Lotus"/>
+                              <w:lang w:bidi="fa-IR"/>
+                            </w:rPr>
+                            <m:t>RY</m:t>
+                          </m:r>
+                        </m:e>
+                        <m:sub>
+                          <m:r>
+                            <w:rPr>
+                              <w:rFonts w:ascii="Cambria Math" w:hAnsi="Cambria Math" w:cs="B Lotus"/>
+                              <w:lang w:bidi="fa-IR"/>
+                            </w:rPr>
+                            <m:t>it</m:t>
+                          </m:r>
+                        </m:sub>
+                      </m:sSub>
+                    </m:e>
+                  </m:nary>
+                </m:e>
+              </m:nary>
+            </m:e>
+          </m:d>
+          <m:r>
+            <w:rPr>
+              <w:rFonts w:ascii="Cambria Math" w:hAnsi="Cambria Math" w:cs="B Lotus"/>
+              <w:lang w:bidi="fa-IR"/>
+            </w:rPr>
+            <m:t>≥</m:t>
+          </m:r>
+          <m:r>
+            <w:rPr>
+              <w:rFonts w:ascii="Cambria Math" w:hAnsi="Cambria Math" w:cs="B Lotus"/>
+              <w:lang w:bidi="fa-IR"/>
+            </w:rPr>
+            <m:t>0</m:t>
+          </m:r>
+        </m:oMath>
+      </m:oMathPara>
+    </w:p>
+    <w:p>
+      <w:pPr>
+        <w:bidi/>
+        <w:jc w:val="both"/>
+        <w:rPr>
+          <w:rFonts w:cs="B Lotus"/>
+          <w:rtl/>
+          <w:lang w:bidi="fa-IR"/>
+        </w:rPr>
+      </w:pPr>
+      <w:r>
+        <w:rPr>
+          <w:rFonts w:cs="B Lotus" w:hint="cs"/>
+          <w:rtl/>
+          <w:lang w:bidi="fa-IR"/>
+        </w:rPr>
+        <w:t>محدودیت میزان انبار اولیه:</w:t>
+      </w:r>
+    </w:p>
+    <w:p>
+      <w:pPr>
+        <w:bidi/>
+        <w:jc w:val="both"/>
+        <w:rPr>
+          <w:rFonts w:cs="B Lotus"/>
+          <w:rtl/>
+          <w:lang w:bidi="fa-IR"/>
+        </w:rPr>
+      </w:pPr>
+      <m:oMathPara>
+        <m:oMathParaPr>
+          <m:jc m:val="left"/>
+        </m:oMathParaPr>
+        <m:oMath>
+          <m:r>
+            <w:rPr>
+              <w:rFonts w:ascii="Cambria Math" w:hAnsi="Cambria Math" w:cs="B Lotus"/>
+              <w:lang w:bidi="fa-IR"/>
+            </w:rPr>
+            <m:t xml:space="preserve">∀i: </m:t>
+          </m:r>
+          <m:sSub>
+            <m:sSubPr>
+              <m:ctrlPr>
+                <w:rPr>
+                  <w:rFonts w:ascii="Cambria Math" w:hAnsi="Cambria Math" w:cs="B Lotus"/>
+                  <w:i/>
+                  <w:lang w:bidi="fa-IR"/>
+                </w:rPr>
+              </m:ctrlPr>
+            </m:sSubPr>
+            <m:e>
+              <m:r>
+                <w:rPr>
+                  <w:rFonts w:ascii="Cambria Math" w:hAnsi="Cambria Math" w:cs="B Lotus"/>
+                  <w:lang w:bidi="fa-IR"/>
+                </w:rPr>
+                <m:t>IX</m:t>
+              </m:r>
+            </m:e>
+            <m:sub>
+              <m:r>
+                <w:rPr>
+                  <w:rFonts w:ascii="Cambria Math" w:hAnsi="Cambria Math" w:cs="B Lotus"/>
+                  <w:lang w:bidi="fa-IR"/>
+                </w:rPr>
+                <m:t>i0</m:t>
+              </m:r>
+            </m:sub>
+          </m:sSub>
+          <m:r>
+            <w:rPr>
+              <w:rFonts w:ascii="Cambria Math" w:hAnsi="Cambria Math" w:cs="B Lotus"/>
+              <w:lang w:bidi="fa-IR"/>
+            </w:rPr>
+            <m:t xml:space="preserve">=500+ </m:t>
+          </m:r>
+          <m:sSub>
+            <m:sSubPr>
+              <m:ctrlPr>
+                <w:rPr>
+                  <w:rFonts w:ascii="Cambria Math" w:hAnsi="Cambria Math" w:cs="B Lotus"/>
+                  <w:i/>
+                  <w:lang w:bidi="fa-IR"/>
+                </w:rPr>
+              </m:ctrlPr>
+            </m:sSubPr>
+            <m:e>
+              <m:r>
+                <w:rPr>
+                  <w:rFonts w:ascii="Cambria Math" w:hAnsi="Cambria Math" w:cs="B Lotus"/>
+                  <w:lang w:bidi="fa-IR"/>
+                </w:rPr>
+                <m:t>BX</m:t>
+              </m:r>
+            </m:e>
+            <m:sub>
+              <m:r>
+                <w:rPr>
+                  <w:rFonts w:ascii="Cambria Math" w:hAnsi="Cambria Math" w:cs="B Lotus"/>
+                  <w:lang w:bidi="fa-IR"/>
+                </w:rPr>
+                <m:t>i1</m:t>
+              </m:r>
+            </m:sub>
+          </m:sSub>
+          <m:r>
+            <w:rPr>
+              <w:rFonts w:ascii="Cambria Math" w:hAnsi="Cambria Math" w:cs="B Lotus"/>
+              <w:lang w:bidi="fa-IR"/>
+            </w:rPr>
+            <m:t xml:space="preserve">- </m:t>
+          </m:r>
+          <m:sSub>
+            <m:sSubPr>
+              <m:ctrlPr>
+                <w:rPr>
+                  <w:rFonts w:ascii="Cambria Math" w:hAnsi="Cambria Math" w:cs="B Lotus"/>
+                  <w:i/>
+                  <w:lang w:bidi="fa-IR"/>
+                </w:rPr>
+              </m:ctrlPr>
+            </m:sSubPr>
+            <m:e>
+              <m:r>
+                <w:rPr>
+                  <w:rFonts w:ascii="Cambria Math" w:hAnsi="Cambria Math" w:cs="B Lotus"/>
+                  <w:lang w:bidi="fa-IR"/>
+                </w:rPr>
+                <m:t>RX</m:t>
+              </m:r>
+            </m:e>
+            <m:sub>
+              <m:r>
+                <w:rPr>
+                  <w:rFonts w:ascii="Cambria Math" w:hAnsi="Cambria Math" w:cs="B Lotus"/>
+                  <w:lang w:bidi="fa-IR"/>
+                </w:rPr>
+                <m:t>i1</m:t>
+              </m:r>
+            </m:sub>
+          </m:sSub>
+          <m:r>
+            <w:rPr>
+              <w:rFonts w:ascii="Cambria Math" w:hAnsi="Cambria Math" w:cs="B Lotus"/>
+              <w:lang w:bidi="fa-IR"/>
+            </w:rPr>
+            <w:br/>
+          </m:r>
+        </m:oMath>
+        <m:oMath>
+          <m:r>
+            <w:rPr>
+              <w:rFonts w:ascii="Cambria Math" w:hAnsi="Cambria Math" w:cs="B Lotus"/>
+              <w:lang w:bidi="fa-IR"/>
+            </w:rPr>
+            <m:t xml:space="preserve">∀i: </m:t>
+          </m:r>
+          <m:sSub>
+            <m:sSubPr>
+              <m:ctrlPr>
+                <w:rPr>
+                  <w:rFonts w:ascii="Cambria Math" w:hAnsi="Cambria Math" w:cs="B Lotus"/>
+                  <w:i/>
+                  <w:lang w:bidi="fa-IR"/>
+                </w:rPr>
+              </m:ctrlPr>
+            </m:sSubPr>
+            <m:e>
+              <m:r>
+                <w:rPr>
+                  <w:rFonts w:ascii="Cambria Math" w:hAnsi="Cambria Math" w:cs="B Lotus"/>
+                  <w:lang w:bidi="fa-IR"/>
+                </w:rPr>
+                <m:t>IY</m:t>
+              </m:r>
+            </m:e>
+            <m:sub>
+              <m:r>
+                <w:rPr>
+                  <w:rFonts w:ascii="Cambria Math" w:hAnsi="Cambria Math" w:cs="B Lotus"/>
+                  <w:lang w:bidi="fa-IR"/>
+                </w:rPr>
+                <m:t>i0</m:t>
+              </m:r>
+            </m:sub>
+          </m:sSub>
+          <m:r>
+            <w:rPr>
+              <w:rFonts w:ascii="Cambria Math" w:hAnsi="Cambria Math" w:cs="B Lotus"/>
+              <w:lang w:bidi="fa-IR"/>
+            </w:rPr>
+            <m:t xml:space="preserve">=500+ </m:t>
+          </m:r>
+          <m:sSub>
+            <m:sSubPr>
+              <m:ctrlPr>
+                <w:rPr>
+                  <w:rFonts w:ascii="Cambria Math" w:hAnsi="Cambria Math" w:cs="B Lotus"/>
+                  <w:i/>
+                  <w:lang w:bidi="fa-IR"/>
+                </w:rPr>
+              </m:ctrlPr>
+            </m:sSubPr>
+            <m:e>
+              <m:r>
+                <w:rPr>
+                  <w:rFonts w:ascii="Cambria Math" w:hAnsi="Cambria Math" w:cs="B Lotus"/>
+                  <w:lang w:bidi="fa-IR"/>
+                </w:rPr>
+                <m:t>BY</m:t>
+              </m:r>
+            </m:e>
+            <m:sub>
+              <m:r>
+                <w:rPr>
+                  <w:rFonts w:ascii="Cambria Math" w:hAnsi="Cambria Math" w:cs="B Lotus"/>
+                  <w:lang w:bidi="fa-IR"/>
+                </w:rPr>
+                <m:t>i1</m:t>
+              </m:r>
+            </m:sub>
+          </m:sSub>
+          <m:r>
+            <w:rPr>
+              <w:rFonts w:ascii="Cambria Math" w:hAnsi="Cambria Math" w:cs="B Lotus"/>
+              <w:lang w:bidi="fa-IR"/>
+            </w:rPr>
+            <m:t xml:space="preserve">- </m:t>
+          </m:r>
+          <m:sSub>
+            <m:sSubPr>
+              <m:ctrlPr>
+                <w:rPr>
+                  <w:rFonts w:ascii="Cambria Math" w:hAnsi="Cambria Math" w:cs="B Lotus"/>
+                  <w:i/>
+                  <w:lang w:bidi="fa-IR"/>
+                </w:rPr>
+              </m:ctrlPr>
+            </m:sSubPr>
+            <m:e>
+              <m:r>
+                <w:rPr>
+                  <w:rFonts w:ascii="Cambria Math" w:hAnsi="Cambria Math" w:cs="B Lotus"/>
+                  <w:lang w:bidi="fa-IR"/>
+                </w:rPr>
+                <m:t>RY</m:t>
+              </m:r>
+            </m:e>
+            <m:sub>
+              <m:r>
+                <w:rPr>
+                  <w:rFonts w:ascii="Cambria Math" w:hAnsi="Cambria Math" w:cs="B Lotus"/>
+                  <w:lang w:bidi="fa-IR"/>
+                </w:rPr>
+                <m:t>i1</m:t>
+              </m:r>
+            </m:sub>
+          </m:sSub>
+          <m:r>
+            <w:rPr>
+              <w:rFonts w:ascii="Cambria Math" w:hAnsi="Cambria Math" w:cs="B Lotus"/>
+              <w:lang w:bidi="fa-IR"/>
+            </w:rPr>
+            <w:br/>
+          </m:r>
+        </m:oMath>
+      </m:oMathPara>
+      <w:r>
+        <w:rPr>
+          <w:rFonts w:cs="B Lotus" w:hint="cs"/>
+          <w:rtl/>
+          <w:lang w:bidi="fa-IR"/>
+        </w:rPr>
+        <w:t>محدودیت میزان انبار نهایی:</w:t>
+      </w:r>
+    </w:p>
+    <w:p>
+      <w:pPr>
+        <w:bidi/>
+        <w:jc w:val="both"/>
+        <w:rPr>
+          <w:rFonts w:cs="B Lotus"/>
+          <w:rtl/>
+          <w:lang w:bidi="fa-IR"/>
+        </w:rPr>
+      </w:pPr>
+      <m:oMathPara>
+        <m:oMathParaPr>
+          <m:jc m:val="left"/>
+        </m:oMathParaPr>
+        <m:oMath>
+          <m:sSub>
+            <m:sSubPr>
+              <m:ctrlPr>
+                <w:rPr>
+                  <w:rFonts w:ascii="Cambria Math" w:hAnsi="Cambria Math" w:cs="B Lotus"/>
+                  <w:i/>
+                  <w:lang w:bidi="fa-IR"/>
+                </w:rPr>
+              </m:ctrlPr>
+            </m:sSubPr>
+            <m:e>
+              <m:r>
+                <w:rPr>
+                  <w:rFonts w:ascii="Cambria Math" w:hAnsi="Cambria Math" w:cs="B Lotus"/>
+                  <w:lang w:bidi="fa-IR"/>
+                </w:rPr>
+                <m:t>∀i: IX</m:t>
+              </m:r>
+            </m:e>
+            <m:sub>
+              <m:r>
+                <w:rPr>
+                  <w:rFonts w:ascii="Cambria Math" w:hAnsi="Cambria Math" w:cs="B Lotus"/>
+                  <w:lang w:bidi="fa-IR"/>
+                </w:rPr>
+                <m:t>i6</m:t>
+              </m:r>
+            </m:sub>
+          </m:sSub>
+          <m:r>
+            <w:rPr>
+              <w:rFonts w:ascii="Cambria Math" w:hAnsi="Cambria Math" w:cs="B Lotus"/>
+              <w:lang w:bidi="fa-IR"/>
+            </w:rPr>
+            <m:t>=500</m:t>
+          </m:r>
+          <m:r>
+            <w:rPr>
+              <w:rFonts w:ascii="Cambria Math" w:hAnsi="Cambria Math" w:cs="B Lotus"/>
+              <w:lang w:bidi="fa-IR"/>
+            </w:rPr>
+            <w:br/>
+          </m:r>
+        </m:oMath>
+        <m:oMath>
+          <m:sSub>
+            <m:sSubPr>
+              <m:ctrlPr>
+                <w:rPr>
+                  <w:rFonts w:ascii="Cambria Math" w:hAnsi="Cambria Math" w:cs="B Lotus"/>
+                  <w:i/>
+                  <w:lang w:bidi="fa-IR"/>
+                </w:rPr>
+              </m:ctrlPr>
+            </m:sSubPr>
+            <m:e>
+              <m:r>
+                <w:rPr>
+                  <w:rFonts w:ascii="Cambria Math" w:hAnsi="Cambria Math" w:cs="B Lotus"/>
+                  <w:lang w:bidi="fa-IR"/>
+                </w:rPr>
+                <m:t>∀i: IY</m:t>
+              </m:r>
+            </m:e>
+            <m:sub>
+              <m:r>
+                <w:rPr>
+                  <w:rFonts w:ascii="Cambria Math" w:hAnsi="Cambria Math" w:cs="B Lotus"/>
+                  <w:lang w:bidi="fa-IR"/>
+                </w:rPr>
+                <m:t>i6</m:t>
+              </m:r>
+            </m:sub>
+          </m:sSub>
+          <m:r>
+            <w:rPr>
+              <w:rFonts w:ascii="Cambria Math" w:hAnsi="Cambria Math" w:cs="B Lotus"/>
+              <w:lang w:bidi="fa-IR"/>
+            </w:rPr>
+            <m:t>=500</m:t>
+          </m:r>
+          <m:r>
+            <w:rPr>
+              <w:rFonts w:ascii="Cambria Math" w:hAnsi="Cambria Math" w:cs="B Lotus"/>
+              <w:lang w:bidi="fa-IR"/>
+            </w:rPr>
+            <w:br/>
+          </m:r>
+        </m:oMath>
+      </m:oMathPara>
+    </w:p>
+    <w:p>
+      <w:pPr>
+        <w:bidi/>
+        <w:jc w:val="both"/>
+        <w:rPr>
+          <w:rFonts w:cs="B Lotus"/>
+          <w:rtl/>
+          <w:lang w:bidi="fa-IR"/>
+        </w:rPr>
+      </w:pPr>
+      <w:r>
+        <w:rPr>
+          <w:rFonts w:cs="B Lotus" w:hint="cs"/>
+          <w:rtl/>
+          <w:lang w:bidi="fa-IR"/>
+        </w:rPr>
+        <w:t>محدودیت رابطۀ میزان انبار هر دوره با دوره‌های بعدی:</w:t>
+      </w:r>
+    </w:p>
+    <w:p>
+      <w:pPr>
+        <w:bidi/>
+        <w:jc w:val="both"/>
+        <w:rPr>
+          <w:rFonts w:cs="B Lotus"/>
+          <w:rtl/>
+          <w:lang w:bidi="fa-IR"/>
+        </w:rPr>
+      </w:pPr>
+      <m:oMathPara>
+        <m:oMathParaPr>
+          <m:jc m:val="left"/>
+        </m:oMathParaPr>
+        <m:oMath>
+          <m:r>
+            <w:rPr>
+              <w:rFonts w:ascii="Cambria Math" w:hAnsi="Cambria Math" w:cs="B Lotus"/>
+              <w:lang w:bidi="fa-IR"/>
+            </w:rPr>
+            <m:t xml:space="preserve">∀i, ∀t;t&gt;1: </m:t>
+          </m:r>
+          <m:sSub>
+            <m:sSubPr>
+              <m:ctrlPr>
+                <w:rPr>
+                  <w:rFonts w:ascii="Cambria Math" w:hAnsi="Cambria Math" w:cs="B Lotus"/>
+                  <w:i/>
+                  <w:lang w:bidi="fa-IR"/>
+                </w:rPr>
+              </m:ctrlPr>
+            </m:sSubPr>
+            <m:e>
+              <m:r>
+                <w:rPr>
+                  <w:rFonts w:ascii="Cambria Math" w:hAnsi="Cambria Math" w:cs="B Lotus"/>
+                  <w:lang w:bidi="fa-IR"/>
+                </w:rPr>
+                <m:t>IX</m:t>
+              </m:r>
+            </m:e>
+            <m:sub>
+              <m:r>
+                <w:rPr>
+                  <w:rFonts w:ascii="Cambria Math" w:hAnsi="Cambria Math" w:cs="B Lotus"/>
+                  <w:lang w:bidi="fa-IR"/>
+                </w:rPr>
+                <m:t>it</m:t>
+              </m:r>
+            </m:sub>
+          </m:sSub>
+          <m:r>
+            <w:rPr>
+              <w:rFonts w:ascii="Cambria Math" w:hAnsi="Cambria Math" w:cs="B Lotus"/>
+              <w:lang w:bidi="fa-IR"/>
+            </w:rPr>
+            <m:t>=</m:t>
+          </m:r>
+          <m:sSub>
+            <m:sSubPr>
+              <m:ctrlPr>
+                <w:rPr>
+                  <w:rFonts w:ascii="Cambria Math" w:hAnsi="Cambria Math" w:cs="B Lotus"/>
+                  <w:i/>
+                  <w:lang w:bidi="fa-IR"/>
+                </w:rPr>
+              </m:ctrlPr>
+            </m:sSubPr>
+            <m:e>
+              <m:r>
+                <w:rPr>
+                  <w:rFonts w:ascii="Cambria Math" w:hAnsi="Cambria Math" w:cs="B Lotus"/>
+                  <w:lang w:bidi="fa-IR"/>
+                </w:rPr>
+                <m:t>IX</m:t>
+              </m:r>
+            </m:e>
+            <m:sub>
+              <m:r>
+                <w:rPr>
+                  <w:rFonts w:ascii="Cambria Math" w:hAnsi="Cambria Math" w:cs="B Lotus"/>
+                  <w:lang w:bidi="fa-IR"/>
+                </w:rPr>
+                <m:t>it-1</m:t>
+              </m:r>
+            </m:sub>
+          </m:sSub>
+          <m:r>
+            <w:rPr>
+              <w:rFonts w:ascii="Cambria Math" w:hAnsi="Cambria Math" w:cs="B Lotus"/>
+              <w:lang w:bidi="fa-IR"/>
+            </w:rPr>
+            <m:t xml:space="preserve">+ </m:t>
+          </m:r>
+          <m:sSub>
+            <m:sSubPr>
+              <m:ctrlPr>
+                <w:rPr>
+                  <w:rFonts w:ascii="Cambria Math" w:hAnsi="Cambria Math" w:cs="B Lotus"/>
+                  <w:i/>
+                  <w:lang w:bidi="fa-IR"/>
+                </w:rPr>
+              </m:ctrlPr>
+            </m:sSubPr>
+            <m:e>
+              <m:r>
+                <w:rPr>
+                  <w:rFonts w:ascii="Cambria Math" w:hAnsi="Cambria Math" w:cs="B Lotus"/>
+                  <w:lang w:bidi="fa-IR"/>
+                </w:rPr>
+                <m:t>BX</m:t>
+              </m:r>
+            </m:e>
+            <m:sub>
+              <m:r>
+                <w:rPr>
+                  <w:rFonts w:ascii="Cambria Math" w:hAnsi="Cambria Math" w:cs="B Lotus"/>
+                  <w:lang w:bidi="fa-IR"/>
+                </w:rPr>
+                <m:t>it</m:t>
+              </m:r>
+            </m:sub>
+          </m:sSub>
+          <m:r>
+            <w:rPr>
+              <w:rFonts w:ascii="Cambria Math" w:hAnsi="Cambria Math" w:cs="B Lotus"/>
+              <w:lang w:bidi="fa-IR"/>
+            </w:rPr>
+            <m:t xml:space="preserve">- </m:t>
+          </m:r>
+          <m:sSub>
+            <m:sSubPr>
+              <m:ctrlPr>
+                <w:rPr>
+                  <w:rFonts w:ascii="Cambria Math" w:hAnsi="Cambria Math" w:cs="B Lotus"/>
+                  <w:i/>
+                  <w:lang w:bidi="fa-IR"/>
+                </w:rPr>
+              </m:ctrlPr>
+            </m:sSubPr>
+            <m:e>
+              <m:r>
+                <w:rPr>
+                  <w:rFonts w:ascii="Cambria Math" w:hAnsi="Cambria Math" w:cs="B Lotus"/>
+                  <w:lang w:bidi="fa-IR"/>
+                </w:rPr>
+                <m:t>RX</m:t>
+              </m:r>
+            </m:e>
+            <m:sub>
+              <m:r>
+                <w:rPr>
+                  <w:rFonts w:ascii="Cambria Math" w:hAnsi="Cambria Math" w:cs="B Lotus"/>
+                  <w:lang w:bidi="fa-IR"/>
+                </w:rPr>
+                <m:t>it</m:t>
+              </m:r>
+            </m:sub>
+          </m:sSub>
+          <m:r>
+            <w:rPr>
+              <w:rFonts w:ascii="Cambria Math" w:hAnsi="Cambria Math" w:cs="B Lotus"/>
+              <w:lang w:bidi="fa-IR"/>
+            </w:rPr>
+            <w:br/>
+          </m:r>
+        </m:oMath>
+        <m:oMath>
+          <m:r>
+            <w:rPr>
+              <w:rFonts w:ascii="Cambria Math" w:hAnsi="Cambria Math" w:cs="B Lotus"/>
+              <w:lang w:bidi="fa-IR"/>
+            </w:rPr>
+            <m:t xml:space="preserve">∀i, ∀t;t&gt;1: </m:t>
+          </m:r>
+          <m:sSub>
+            <m:sSubPr>
+              <m:ctrlPr>
+                <w:rPr>
+                  <w:rFonts w:ascii="Cambria Math" w:hAnsi="Cambria Math" w:cs="B Lotus"/>
+                  <w:i/>
+                  <w:lang w:bidi="fa-IR"/>
+                </w:rPr>
+              </m:ctrlPr>
+            </m:sSubPr>
+            <m:e>
+              <m:r>
+                <w:rPr>
+                  <w:rFonts w:ascii="Cambria Math" w:hAnsi="Cambria Math" w:cs="B Lotus"/>
+                  <w:lang w:bidi="fa-IR"/>
+                </w:rPr>
+                <m:t>IY</m:t>
+              </m:r>
+            </m:e>
+            <m:sub>
+              <m:r>
+                <w:rPr>
+                  <w:rFonts w:ascii="Cambria Math" w:hAnsi="Cambria Math" w:cs="B Lotus"/>
+                  <w:lang w:bidi="fa-IR"/>
+                </w:rPr>
+                <m:t>it</m:t>
+              </m:r>
+            </m:sub>
+          </m:sSub>
+          <m:r>
+            <w:rPr>
+              <w:rFonts w:ascii="Cambria Math" w:hAnsi="Cambria Math" w:cs="B Lotus"/>
+              <w:lang w:bidi="fa-IR"/>
+            </w:rPr>
+            <m:t>=</m:t>
+          </m:r>
+          <m:sSub>
+            <m:sSubPr>
+              <m:ctrlPr>
+                <w:rPr>
+                  <w:rFonts w:ascii="Cambria Math" w:hAnsi="Cambria Math" w:cs="B Lotus"/>
+                  <w:i/>
+                  <w:lang w:bidi="fa-IR"/>
+                </w:rPr>
+              </m:ctrlPr>
+            </m:sSubPr>
+            <m:e>
+              <m:r>
+                <w:rPr>
+                  <w:rFonts w:ascii="Cambria Math" w:hAnsi="Cambria Math" w:cs="B Lotus"/>
+                  <w:lang w:bidi="fa-IR"/>
+                </w:rPr>
+                <m:t>IY</m:t>
+              </m:r>
+            </m:e>
+            <m:sub>
+              <m:r>
+                <w:rPr>
+                  <w:rFonts w:ascii="Cambria Math" w:hAnsi="Cambria Math" w:cs="B Lotus"/>
+                  <w:lang w:bidi="fa-IR"/>
+                </w:rPr>
+                <m:t>it-1</m:t>
+              </m:r>
+            </m:sub>
+          </m:sSub>
+          <m:r>
+            <w:rPr>
+              <w:rFonts w:ascii="Cambria Math" w:hAnsi="Cambria Math" w:cs="B Lotus"/>
+              <w:lang w:bidi="fa-IR"/>
+            </w:rPr>
+            <m:t xml:space="preserve">+ </m:t>
+          </m:r>
+          <m:sSub>
+            <m:sSubPr>
+              <m:ctrlPr>
+                <w:rPr>
+                  <w:rFonts w:ascii="Cambria Math" w:hAnsi="Cambria Math" w:cs="B Lotus"/>
+                  <w:i/>
+                  <w:lang w:bidi="fa-IR"/>
+                </w:rPr>
+              </m:ctrlPr>
+            </m:sSubPr>
+            <m:e>
+              <m:r>
+                <w:rPr>
+                  <w:rFonts w:ascii="Cambria Math" w:hAnsi="Cambria Math" w:cs="B Lotus"/>
+                  <w:lang w:bidi="fa-IR"/>
+                </w:rPr>
+                <m:t>BY</m:t>
+              </m:r>
+            </m:e>
+            <m:sub>
+              <m:r>
+                <w:rPr>
+                  <w:rFonts w:ascii="Cambria Math" w:hAnsi="Cambria Math" w:cs="B Lotus"/>
+                  <w:lang w:bidi="fa-IR"/>
+                </w:rPr>
+                <m:t>it</m:t>
+              </m:r>
+            </m:sub>
+          </m:sSub>
+          <m:r>
+            <w:rPr>
+              <w:rFonts w:ascii="Cambria Math" w:hAnsi="Cambria Math" w:cs="B Lotus"/>
+              <w:lang w:bidi="fa-IR"/>
+            </w:rPr>
+            <m:t xml:space="preserve">- </m:t>
+          </m:r>
+          <m:sSub>
+            <m:sSubPr>
+              <m:ctrlPr>
+                <w:rPr>
+                  <w:rFonts w:ascii="Cambria Math" w:hAnsi="Cambria Math" w:cs="B Lotus"/>
+                  <w:i/>
+                  <w:lang w:bidi="fa-IR"/>
+                </w:rPr>
+              </m:ctrlPr>
+            </m:sSubPr>
+            <m:e>
+              <m:r>
+                <w:rPr>
+                  <w:rFonts w:ascii="Cambria Math" w:hAnsi="Cambria Math" w:cs="B Lotus"/>
+                  <w:lang w:bidi="fa-IR"/>
+                </w:rPr>
+                <m:t>RY</m:t>
+              </m:r>
+            </m:e>
+            <m:sub>
+              <m:r>
+                <w:rPr>
+                  <w:rFonts w:ascii="Cambria Math" w:hAnsi="Cambria Math" w:cs="B Lotus"/>
+                  <w:lang w:bidi="fa-IR"/>
+                </w:rPr>
+                <m:t>it</m:t>
+              </m:r>
+            </m:sub>
+          </m:sSub>
+          <m:r>
+            <w:rPr>
+              <w:rFonts w:ascii="Cambria Math" w:hAnsi="Cambria Math" w:cs="B Lotus"/>
+              <w:lang w:bidi="fa-IR"/>
+            </w:rPr>
+            <w:br/>
+          </m:r>
+        </m:oMath>
+      </m:oMathPara>
+      <w:r>
+        <w:rPr>
+          <w:rFonts w:cs="B Lotus" w:hint="cs"/>
+          <w:rtl/>
+          <w:lang w:bidi="fa-IR"/>
+        </w:rPr>
+        <w:t>محدودیت کمتر بودن میزان تصفیه از میزان موجودی هر محصول:</w:t>
+      </w:r>
+    </w:p>
+    <w:p>
+      <w:pPr>
+        <w:bidi/>
+        <w:jc w:val="both"/>
+        <w:rPr>
+          <w:rFonts w:cs="B Lotus"/>
+          <w:rtl/>
+          <w:lang w:bidi="fa-IR"/>
+        </w:rPr>
+      </w:pPr>
+      <m:oMathPara>
+        <m:oMathParaPr>
+          <m:jc m:val="left"/>
+        </m:oMathParaPr>
+        <m:oMath>
+          <m:r>
+            <w:rPr>
+              <w:rFonts w:ascii="Cambria Math" w:hAnsi="Cambria Math" w:cs="B Lotus"/>
+              <w:lang w:bidi="fa-IR"/>
+            </w:rPr>
+            <m:t xml:space="preserve">∀i, ∀t: </m:t>
+          </m:r>
+          <m:sSub>
+            <m:sSubPr>
+              <m:ctrlPr>
+                <w:rPr>
+                  <w:rFonts w:ascii="Cambria Math" w:hAnsi="Cambria Math" w:cs="B Lotus"/>
+                  <w:i/>
+                  <w:lang w:bidi="fa-IR"/>
+                </w:rPr>
+              </m:ctrlPr>
+            </m:sSubPr>
+            <m:e>
+              <m:r>
+                <w:rPr>
+                  <w:rFonts w:ascii="Cambria Math" w:hAnsi="Cambria Math" w:cs="B Lotus"/>
+                  <w:lang w:bidi="fa-IR"/>
+                </w:rPr>
+                <m:t>RX</m:t>
+              </m:r>
+            </m:e>
+            <m:sub>
+              <m:r>
+                <w:rPr>
+                  <w:rFonts w:ascii="Cambria Math" w:hAnsi="Cambria Math" w:cs="B Lotus"/>
+                  <w:lang w:bidi="fa-IR"/>
+                </w:rPr>
+                <m:t>it</m:t>
+              </m:r>
+            </m:sub>
+          </m:sSub>
+          <m:r>
+            <w:rPr>
+              <w:rFonts w:ascii="Cambria Math" w:hAnsi="Cambria Math" w:cs="B Lotus"/>
+              <w:lang w:bidi="fa-IR"/>
+            </w:rPr>
+            <m:t>≤</m:t>
+          </m:r>
+          <m:sSub>
+            <m:sSubPr>
+              <m:ctrlPr>
+                <w:rPr>
+                  <w:rFonts w:ascii="Cambria Math" w:hAnsi="Cambria Math" w:cs="B Lotus"/>
+                  <w:i/>
+                  <w:lang w:bidi="fa-IR"/>
+                </w:rPr>
+              </m:ctrlPr>
+            </m:sSubPr>
+            <m:e>
+              <m:r>
+                <w:rPr>
+                  <w:rFonts w:ascii="Cambria Math" w:hAnsi="Cambria Math" w:cs="B Lotus"/>
+                  <w:lang w:bidi="fa-IR"/>
+                </w:rPr>
+                <m:t>IX</m:t>
+              </m:r>
+            </m:e>
+            <m:sub>
+              <m:r>
+                <w:rPr>
+                  <w:rFonts w:ascii="Cambria Math" w:hAnsi="Cambria Math" w:cs="B Lotus"/>
+                  <w:lang w:bidi="fa-IR"/>
+                </w:rPr>
+                <m:t>it</m:t>
+              </m:r>
+            </m:sub>
+          </m:sSub>
+          <m:r>
+            <w:rPr>
+              <w:rFonts w:ascii="Cambria Math" w:hAnsi="Cambria Math" w:cs="B Lotus"/>
+              <w:lang w:bidi="fa-IR"/>
+            </w:rPr>
+            <w:br/>
+          </m:r>
+        </m:oMath>
+        <m:oMath>
+          <m:r>
+            <w:rPr>
+              <w:rFonts w:ascii="Cambria Math" w:hAnsi="Cambria Math" w:cs="B Lotus"/>
+              <w:lang w:bidi="fa-IR"/>
+            </w:rPr>
+            <m:t xml:space="preserve">∀i, ∀t: </m:t>
+          </m:r>
+          <m:sSub>
+            <m:sSubPr>
+              <m:ctrlPr>
+                <w:rPr>
+                  <w:rFonts w:ascii="Cambria Math" w:hAnsi="Cambria Math" w:cs="B Lotus"/>
+                  <w:i/>
+                  <w:lang w:bidi="fa-IR"/>
+                </w:rPr>
+              </m:ctrlPr>
+            </m:sSubPr>
+            <m:e>
+              <m:r>
+                <w:rPr>
+                  <w:rFonts w:ascii="Cambria Math" w:hAnsi="Cambria Math" w:cs="B Lotus"/>
+                  <w:lang w:bidi="fa-IR"/>
+                </w:rPr>
+                <m:t>RY</m:t>
+              </m:r>
+            </m:e>
+            <m:sub>
+              <m:r>
+                <w:rPr>
+                  <w:rFonts w:ascii="Cambria Math" w:hAnsi="Cambria Math" w:cs="B Lotus"/>
+                  <w:lang w:bidi="fa-IR"/>
+                </w:rPr>
+                <m:t>it</m:t>
+              </m:r>
+            </m:sub>
+          </m:sSub>
+          <m:r>
+            <w:rPr>
+              <w:rFonts w:ascii="Cambria Math" w:hAnsi="Cambria Math" w:cs="B Lotus"/>
+              <w:lang w:bidi="fa-IR"/>
+            </w:rPr>
+            <m:t>≤</m:t>
+          </m:r>
+          <m:sSub>
+            <m:sSubPr>
+              <m:ctrlPr>
+                <w:rPr>
+                  <w:rFonts w:ascii="Cambria Math" w:hAnsi="Cambria Math" w:cs="B Lotus"/>
+                  <w:i/>
+                  <w:lang w:bidi="fa-IR"/>
+                </w:rPr>
+              </m:ctrlPr>
+            </m:sSubPr>
+            <m:e>
+              <m:r>
+                <w:rPr>
+                  <w:rFonts w:ascii="Cambria Math" w:hAnsi="Cambria Math" w:cs="B Lotus"/>
+                  <w:lang w:bidi="fa-IR"/>
+                </w:rPr>
+                <m:t>IY</m:t>
+              </m:r>
+            </m:e>
+            <m:sub>
+              <m:r>
+                <w:rPr>
+                  <w:rFonts w:ascii="Cambria Math" w:hAnsi="Cambria Math" w:cs="B Lotus"/>
+                  <w:lang w:bidi="fa-IR"/>
+                </w:rPr>
+                <m:t>it</m:t>
+              </m:r>
+            </m:sub>
+          </m:sSub>
+          <m:r>
+            <w:rPr>
+              <w:rFonts w:ascii="Cambria Math" w:hAnsi="Cambria Math" w:cs="B Lotus"/>
+              <w:lang w:bidi="fa-IR"/>
+            </w:rPr>
+            <w:br/>
+          </m:r>
+        </m:oMath>
+      </m:oMathPara>
+      <w:r>
+        <w:rPr>
+          <w:rFonts w:cs="B Lotus" w:hint="cs"/>
+          <w:rtl/>
+          <w:lang w:bidi="fa-IR"/>
+        </w:rPr>
+        <w:t>محدودیت ظرفیت انبار:</w:t>
+      </w:r>
+    </w:p>
+    <w:p>
+      <w:pPr>
+        <w:bidi/>
+        <w:jc w:val="both"/>
+        <w:rPr>
+          <w:rFonts w:cs="B Lotus"/>
+          <w:rtl/>
+          <w:lang w:bidi="fa-IR"/>
+        </w:rPr>
+      </w:pPr>
+      <m:oMathPara>
+        <m:oMathParaPr>
+          <m:jc m:val="left"/>
+        </m:oMathParaPr>
+        <m:oMath>
+          <m:r>
+            <w:rPr>
+              <w:rFonts w:ascii="Cambria Math" w:hAnsi="Cambria Math" w:cs="B Lotus"/>
+              <w:lang w:bidi="fa-IR"/>
+            </w:rPr>
+            <m:t xml:space="preserve">∀i, ∀t: </m:t>
+          </m:r>
+          <m:sSub>
+            <m:sSubPr>
+              <m:ctrlPr>
+                <w:rPr>
+                  <w:rFonts w:ascii="Cambria Math" w:hAnsi="Cambria Math" w:cs="B Lotus"/>
+                  <w:i/>
+                  <w:lang w:bidi="fa-IR"/>
+                </w:rPr>
+              </m:ctrlPr>
+            </m:sSubPr>
+            <m:e>
+              <m:r>
+                <w:rPr>
+                  <w:rFonts w:ascii="Cambria Math" w:hAnsi="Cambria Math" w:cs="B Lotus"/>
+                  <w:lang w:bidi="fa-IR"/>
+                </w:rPr>
+                <m:t>IX</m:t>
+              </m:r>
+            </m:e>
+            <m:sub>
+              <m:r>
+                <w:rPr>
+                  <w:rFonts w:ascii="Cambria Math" w:hAnsi="Cambria Math" w:cs="B Lotus"/>
+                  <w:lang w:bidi="fa-IR"/>
+                </w:rPr>
+                <m:t>it</m:t>
+              </m:r>
+            </m:sub>
+          </m:sSub>
+          <m:r>
+            <w:rPr>
+              <w:rFonts w:ascii="Cambria Math" w:hAnsi="Cambria Math" w:cs="B Lotus"/>
+              <w:lang w:bidi="fa-IR"/>
+            </w:rPr>
+            <m:t>≤1000</m:t>
+          </m:r>
+          <m:r>
+            <w:rPr>
+              <w:rFonts w:ascii="Cambria Math" w:hAnsi="Cambria Math" w:cs="B Lotus"/>
+              <w:lang w:bidi="fa-IR"/>
+            </w:rPr>
+            <w:br/>
+          </m:r>
+        </m:oMath>
+        <m:oMath>
+          <m:r>
+            <w:rPr>
+              <w:rFonts w:ascii="Cambria Math" w:hAnsi="Cambria Math" w:cs="B Lotus"/>
+              <w:lang w:bidi="fa-IR"/>
+            </w:rPr>
+            <m:t xml:space="preserve">∀i, ∀t: </m:t>
+          </m:r>
+          <m:sSub>
+            <m:sSubPr>
+              <m:ctrlPr>
+                <w:rPr>
+                  <w:rFonts w:ascii="Cambria Math" w:hAnsi="Cambria Math" w:cs="B Lotus"/>
+                  <w:i/>
+                  <w:lang w:bidi="fa-IR"/>
+                </w:rPr>
+              </m:ctrlPr>
+            </m:sSubPr>
+            <m:e>
+              <m:r>
+                <w:rPr>
+                  <w:rFonts w:ascii="Cambria Math" w:hAnsi="Cambria Math" w:cs="B Lotus"/>
+                  <w:lang w:bidi="fa-IR"/>
+                </w:rPr>
+                <m:t>IY</m:t>
+              </m:r>
+            </m:e>
+            <m:sub>
+              <m:r>
+                <w:rPr>
+                  <w:rFonts w:ascii="Cambria Math" w:hAnsi="Cambria Math" w:cs="B Lotus"/>
+                  <w:lang w:bidi="fa-IR"/>
+                </w:rPr>
+                <m:t>it</m:t>
+              </m:r>
+            </m:sub>
+          </m:sSub>
+          <m:r>
+            <w:rPr>
+              <w:rFonts w:ascii="Cambria Math" w:hAnsi="Cambria Math" w:cs="B Lotus"/>
+              <w:lang w:bidi="fa-IR"/>
+            </w:rPr>
+            <m:t>≤1000</m:t>
+          </m:r>
+          <m:r>
+            <w:rPr>
+              <w:rFonts w:ascii="Cambria Math" w:hAnsi="Cambria Math" w:cs="B Lotus"/>
+              <w:lang w:bidi="fa-IR"/>
+            </w:rPr>
+            <w:br/>
+          </m:r>
+        </m:oMath>
+      </m:oMathPara>
+      <w:r>
+        <w:rPr>
+          <w:rFonts w:cs="B Lotus" w:hint="cs"/>
+          <w:rtl/>
+          <w:lang w:bidi="fa-IR"/>
+        </w:rPr>
+        <w:t>محدودیت علامت:</w:t>
+      </w:r>
+    </w:p>
+    <w:p>
+      <w:pPr>
+        <w:bidi/>
+        <w:jc w:val="both"/>
+        <w:rPr>
+          <w:rFonts w:eastAsiaTheme="minorEastAsia" w:cs="B Lotus" w:hint="cs"/>
+          <w:lang w:bidi="fa-IR"/>
+        </w:rPr>
+      </w:pPr>
+      <m:oMathPara>
+        <m:oMathParaPr>
+          <m:jc m:val="left"/>
+        </m:oMathParaPr>
+        <m:oMath>
+          <m:r>
+            <w:rPr>
+              <w:rFonts w:ascii="Cambria Math" w:hAnsi="Cambria Math" w:cs="B Lotus"/>
+              <w:lang w:bidi="fa-IR"/>
+            </w:rPr>
+            <w:br/>
+          </m:r>
+        </m:oMath>
+        <m:oMath>
+          <m:r>
+            <w:rPr>
+              <w:rFonts w:ascii="Cambria Math" w:hAnsi="Cambria Math" w:cs="B Lotus"/>
+              <w:lang w:bidi="fa-IR"/>
+            </w:rPr>
+            <m:t>∀i, ∀t</m:t>
+          </m:r>
+          <m:r>
+            <w:rPr>
+              <w:rFonts w:ascii="Cambria Math" w:hAnsi="Cambria Math" w:cs="B Lotus"/>
+              <w:lang w:bidi="fa-IR"/>
+            </w:rPr>
+            <m:t xml:space="preserve">: </m:t>
+          </m:r>
+          <m:sSub>
+            <m:sSubPr>
+              <m:ctrlPr>
+                <w:rPr>
+                  <w:rFonts w:ascii="Cambria Math" w:hAnsi="Cambria Math" w:cs="B Lotus"/>
+                  <w:i/>
+                  <w:lang w:bidi="fa-IR"/>
+                </w:rPr>
+              </m:ctrlPr>
+            </m:sSubPr>
+            <m:e>
+              <m:r>
+                <w:rPr>
+                  <w:rFonts w:ascii="Cambria Math" w:hAnsi="Cambria Math" w:cs="B Lotus"/>
+                  <w:lang w:bidi="fa-IR"/>
+                </w:rPr>
+                <m:t>R</m:t>
+              </m:r>
+              <m:r>
+                <w:rPr>
+                  <w:rFonts w:ascii="Cambria Math" w:hAnsi="Cambria Math" w:cs="B Lotus"/>
+                  <w:lang w:bidi="fa-IR"/>
+                </w:rPr>
+                <m:t>X</m:t>
+              </m:r>
+            </m:e>
+            <m:sub>
+              <m:r>
+                <w:rPr>
+                  <w:rFonts w:ascii="Cambria Math" w:hAnsi="Cambria Math" w:cs="B Lotus"/>
+                  <w:lang w:bidi="fa-IR"/>
+                </w:rPr>
+                <m:t>it</m:t>
+              </m:r>
+            </m:sub>
+          </m:sSub>
+          <m:r>
+            <w:rPr>
+              <w:rFonts w:ascii="Cambria Math" w:hAnsi="Cambria Math" w:cs="B Lotus"/>
+              <w:lang w:bidi="fa-IR"/>
+            </w:rPr>
+            <m:t>≥0</m:t>
+          </m:r>
+          <m:r>
+            <w:rPr>
+              <w:rFonts w:ascii="Cambria Math" w:hAnsi="Cambria Math" w:cs="B Lotus"/>
+              <w:lang w:bidi="fa-IR"/>
+            </w:rPr>
+            <w:br/>
+          </m:r>
+        </m:oMath>
+        <m:oMath>
+          <m:r>
+            <w:rPr>
+              <w:rFonts w:ascii="Cambria Math" w:hAnsi="Cambria Math" w:cs="B Lotus"/>
+              <w:lang w:bidi="fa-IR"/>
+            </w:rPr>
+            <m:t xml:space="preserve">∀i, ∀t: </m:t>
+          </m:r>
+          <m:sSub>
+            <m:sSubPr>
+              <m:ctrlPr>
+                <w:rPr>
+                  <w:rFonts w:ascii="Cambria Math" w:hAnsi="Cambria Math" w:cs="B Lotus"/>
+                  <w:i/>
+                  <w:lang w:bidi="fa-IR"/>
+                </w:rPr>
+              </m:ctrlPr>
+            </m:sSubPr>
+            <m:e>
+              <m:r>
+                <w:rPr>
+                  <w:rFonts w:ascii="Cambria Math" w:hAnsi="Cambria Math" w:cs="B Lotus"/>
+                  <w:lang w:bidi="fa-IR"/>
+                </w:rPr>
+                <m:t>R</m:t>
+              </m:r>
+              <m:r>
+                <w:rPr>
+                  <w:rFonts w:ascii="Cambria Math" w:hAnsi="Cambria Math" w:cs="B Lotus"/>
+                  <w:lang w:bidi="fa-IR"/>
+                </w:rPr>
+                <m:t>Y</m:t>
+              </m:r>
+            </m:e>
+            <m:sub>
+              <m:r>
+                <w:rPr>
+                  <w:rFonts w:ascii="Cambria Math" w:hAnsi="Cambria Math" w:cs="B Lotus"/>
+                  <w:lang w:bidi="fa-IR"/>
+                </w:rPr>
+                <m:t>it</m:t>
+              </m:r>
+            </m:sub>
+          </m:sSub>
+          <m:r>
+            <w:rPr>
+              <w:rFonts w:ascii="Cambria Math" w:hAnsi="Cambria Math" w:cs="B Lotus"/>
+              <w:lang w:bidi="fa-IR"/>
+            </w:rPr>
+            <m:t>≥0</m:t>
+          </m:r>
+          <m:r>
+            <w:rPr>
+              <w:rFonts w:ascii="Cambria Math" w:hAnsi="Cambria Math" w:cs="B Lotus"/>
+              <w:lang w:bidi="fa-IR"/>
+            </w:rPr>
+            <w:br/>
+          </m:r>
+        </m:oMath>
+        <m:oMath>
+          <m:r>
+            <w:rPr>
+              <w:rFonts w:ascii="Cambria Math" w:hAnsi="Cambria Math" w:cs="B Lotus"/>
+              <w:lang w:bidi="fa-IR"/>
+            </w:rPr>
+            <m:t xml:space="preserve">∀i, ∀t: </m:t>
+          </m:r>
+          <m:sSub>
+            <m:sSubPr>
+              <m:ctrlPr>
+                <w:rPr>
+                  <w:rFonts w:ascii="Cambria Math" w:hAnsi="Cambria Math" w:cs="B Lotus"/>
+                  <w:i/>
+                  <w:lang w:bidi="fa-IR"/>
+                </w:rPr>
+              </m:ctrlPr>
+            </m:sSubPr>
+            <m:e>
+              <m:r>
+                <w:rPr>
+                  <w:rFonts w:ascii="Cambria Math" w:hAnsi="Cambria Math" w:cs="B Lotus"/>
+                  <w:lang w:bidi="fa-IR"/>
+                </w:rPr>
+                <m:t>B</m:t>
+              </m:r>
+              <m:r>
+                <w:rPr>
+                  <w:rFonts w:ascii="Cambria Math" w:hAnsi="Cambria Math" w:cs="B Lotus"/>
+                  <w:lang w:bidi="fa-IR"/>
+                </w:rPr>
+                <m:t>X</m:t>
+              </m:r>
+            </m:e>
+            <m:sub>
+              <m:r>
+                <w:rPr>
+                  <w:rFonts w:ascii="Cambria Math" w:hAnsi="Cambria Math" w:cs="B Lotus"/>
+                  <w:lang w:bidi="fa-IR"/>
+                </w:rPr>
+                <m:t>it</m:t>
+              </m:r>
+            </m:sub>
+          </m:sSub>
+          <m:r>
+            <w:rPr>
+              <w:rFonts w:ascii="Cambria Math" w:hAnsi="Cambria Math" w:cs="B Lotus"/>
+              <w:lang w:bidi="fa-IR"/>
+            </w:rPr>
+            <m:t>≥0</m:t>
+          </m:r>
+          <m:r>
+            <w:rPr>
+              <w:rFonts w:ascii="Cambria Math" w:hAnsi="Cambria Math" w:cs="B Lotus"/>
+              <w:lang w:bidi="fa-IR"/>
+            </w:rPr>
+            <w:br/>
+          </m:r>
+        </m:oMath>
+        <m:oMath>
+          <m:r>
+            <w:rPr>
+              <w:rFonts w:ascii="Cambria Math" w:hAnsi="Cambria Math" w:cs="B Lotus"/>
+              <w:lang w:bidi="fa-IR"/>
+            </w:rPr>
+            <m:t xml:space="preserve">∀i, ∀t: </m:t>
+          </m:r>
+          <m:sSub>
+            <m:sSubPr>
+              <m:ctrlPr>
+                <w:rPr>
+                  <w:rFonts w:ascii="Cambria Math" w:hAnsi="Cambria Math" w:cs="B Lotus"/>
+                  <w:i/>
+                  <w:lang w:bidi="fa-IR"/>
+                </w:rPr>
+              </m:ctrlPr>
+            </m:sSubPr>
+            <m:e>
+              <m:r>
+                <w:rPr>
+                  <w:rFonts w:ascii="Cambria Math" w:hAnsi="Cambria Math" w:cs="B Lotus"/>
+                  <w:lang w:bidi="fa-IR"/>
+                </w:rPr>
+                <m:t>BY</m:t>
+              </m:r>
+            </m:e>
+            <m:sub>
+              <m:r>
+                <w:rPr>
+                  <w:rFonts w:ascii="Cambria Math" w:hAnsi="Cambria Math" w:cs="B Lotus"/>
+                  <w:lang w:bidi="fa-IR"/>
+                </w:rPr>
+                <m:t>it</m:t>
+              </m:r>
+            </m:sub>
+          </m:sSub>
+          <m:r>
+            <w:rPr>
+              <w:rFonts w:ascii="Cambria Math" w:hAnsi="Cambria Math" w:cs="B Lotus"/>
+              <w:lang w:bidi="fa-IR"/>
+            </w:rPr>
+            <m:t>≥0</m:t>
+          </m:r>
+          <m:r>
+            <w:rPr>
+              <w:rFonts w:ascii="Cambria Math" w:hAnsi="Cambria Math" w:cs="B Lotus"/>
+              <w:lang w:bidi="fa-IR"/>
+            </w:rPr>
+            <w:br/>
+          </m:r>
+        </m:oMath>
+        <m:oMath>
+          <m:r>
+            <w:rPr>
+              <w:rFonts w:ascii="Cambria Math" w:hAnsi="Cambria Math" w:cs="B Lotus"/>
+              <w:lang w:bidi="fa-IR"/>
+            </w:rPr>
+            <m:t xml:space="preserve">∀i, ∀t: </m:t>
+          </m:r>
+          <m:sSub>
+            <m:sSubPr>
+              <m:ctrlPr>
+                <w:rPr>
+                  <w:rFonts w:ascii="Cambria Math" w:hAnsi="Cambria Math" w:cs="B Lotus"/>
+                  <w:i/>
+                  <w:lang w:bidi="fa-IR"/>
+                </w:rPr>
+              </m:ctrlPr>
+            </m:sSubPr>
+            <m:e>
+              <m:r>
+                <w:rPr>
+                  <w:rFonts w:ascii="Cambria Math" w:hAnsi="Cambria Math" w:cs="B Lotus"/>
+                  <w:lang w:bidi="fa-IR"/>
+                </w:rPr>
+                <m:t>I</m:t>
+              </m:r>
+              <m:r>
+                <w:rPr>
+                  <w:rFonts w:ascii="Cambria Math" w:hAnsi="Cambria Math" w:cs="B Lotus"/>
+                  <w:lang w:bidi="fa-IR"/>
+                </w:rPr>
+                <m:t>X</m:t>
+              </m:r>
+            </m:e>
+            <m:sub>
+              <m:r>
+                <w:rPr>
+                  <w:rFonts w:ascii="Cambria Math" w:hAnsi="Cambria Math" w:cs="B Lotus"/>
+                  <w:lang w:bidi="fa-IR"/>
+                </w:rPr>
+                <m:t>it</m:t>
+              </m:r>
+            </m:sub>
+          </m:sSub>
+          <m:r>
+            <w:rPr>
+              <w:rFonts w:ascii="Cambria Math" w:hAnsi="Cambria Math" w:cs="B Lotus"/>
+              <w:lang w:bidi="fa-IR"/>
+            </w:rPr>
+            <m:t>≥0</m:t>
+          </m:r>
+          <m:r>
+            <w:rPr>
+              <w:rFonts w:ascii="Cambria Math" w:hAnsi="Cambria Math" w:cs="B Lotus"/>
+              <w:lang w:bidi="fa-IR"/>
+            </w:rPr>
+            <w:br/>
+          </m:r>
+        </m:oMath>
+        <m:oMath>
+          <m:r>
+            <w:rPr>
+              <w:rFonts w:ascii="Cambria Math" w:hAnsi="Cambria Math" w:cs="B Lotus"/>
+              <w:lang w:bidi="fa-IR"/>
+            </w:rPr>
+            <m:t xml:space="preserve">∀i, ∀t: </m:t>
+          </m:r>
+          <m:sSub>
+            <m:sSubPr>
+              <m:ctrlPr>
+                <w:rPr>
+                  <w:rFonts w:ascii="Cambria Math" w:hAnsi="Cambria Math" w:cs="B Lotus"/>
+                  <w:i/>
+                  <w:lang w:bidi="fa-IR"/>
+                </w:rPr>
+              </m:ctrlPr>
+            </m:sSubPr>
+            <m:e>
+              <m:r>
+                <w:rPr>
+                  <w:rFonts w:ascii="Cambria Math" w:hAnsi="Cambria Math" w:cs="B Lotus"/>
+                  <w:lang w:bidi="fa-IR"/>
+                </w:rPr>
+                <m:t>IY</m:t>
+              </m:r>
+            </m:e>
+            <m:sub>
+              <m:r>
+                <w:rPr>
+                  <w:rFonts w:ascii="Cambria Math" w:hAnsi="Cambria Math" w:cs="B Lotus"/>
+                  <w:lang w:bidi="fa-IR"/>
+                </w:rPr>
+                <m:t>it</m:t>
+              </m:r>
+            </m:sub>
+          </m:sSub>
+          <m:r>
+            <w:rPr>
+              <w:rFonts w:ascii="Cambria Math" w:hAnsi="Cambria Math" w:cs="B Lotus"/>
+              <w:lang w:bidi="fa-IR"/>
+            </w:rPr>
+            <m:t>≥0</m:t>
+          </m:r>
+          <m:r>
+            <w:rPr>
+              <w:rFonts w:ascii="Cambria Math" w:hAnsi="Cambria Math" w:cs="B Lotus"/>
+              <w:lang w:bidi="fa-IR"/>
+            </w:rPr>
+            <w:br/>
+          </m:r>
+        </m:oMath>
+      </m:oMathPara>
+      <w:r>
+        <w:rPr>
+          <w:rFonts w:eastAsiaTheme="minorEastAsia" w:cs="B Lotus"/>
+          <w:lang w:bidi="fa-IR"/>
+        </w:rPr>
+        <w:br/>
+      </w:r>
     </w:p>
     <w:sectPr>
       <w:footerReference w:type="default" r:id="rId7"/>

</xml_diff>

<commit_message>
fixes inventory constraint bug
</commit_message>
<xml_diff>
--- a/Phase1-answer/Phase1-98104071.docx
+++ b/Phase1-answer/Phase1-98104071.docx
@@ -1606,7 +1606,7 @@
                 <w:webHidden/>
                 <w:rtl/>
               </w:rPr>
-              <w:t>11</w:t>
+              <w:t>10</w:t>
             </w:r>
             <w:r>
               <w:rPr>
@@ -3587,7 +3587,7 @@
             <w:webHidden/>
             <w:rtl/>
           </w:rPr>
-          <w:t>11</w:t>
+          <w:t>10</w:t>
         </w:r>
         <w:r>
           <w:rPr>
@@ -15018,7 +15018,16 @@
                   <w:szCs w:val="24"/>
                   <w:lang w:bidi="fa-IR"/>
                 </w:rPr>
-                <m:t>i0</m:t>
+                <m:t>i</m:t>
+              </m:r>
+              <m:r>
+                <w:rPr>
+                  <w:rFonts w:ascii="Cambria Math" w:hAnsi="Cambria Math" w:cs="B Lotus"/>
+                  <w:sz w:val="24"/>
+                  <w:szCs w:val="24"/>
+                  <w:lang w:bidi="fa-IR"/>
+                </w:rPr>
+                <m:t>1</m:t>
               </m:r>
             </m:sub>
           </m:sSub>
@@ -15164,7 +15173,16 @@
                   <w:szCs w:val="24"/>
                   <w:lang w:bidi="fa-IR"/>
                 </w:rPr>
-                <m:t>i0</m:t>
+                <m:t>i</m:t>
+              </m:r>
+              <m:r>
+                <w:rPr>
+                  <w:rFonts w:ascii="Cambria Math" w:hAnsi="Cambria Math" w:cs="B Lotus"/>
+                  <w:sz w:val="24"/>
+                  <w:szCs w:val="24"/>
+                  <w:lang w:bidi="fa-IR"/>
+                </w:rPr>
+                <m:t>1</m:t>
               </m:r>
             </m:sub>
           </m:sSub>
@@ -15270,6 +15288,19 @@
           </m:r>
         </m:oMath>
       </m:oMathPara>
+    </w:p>
+    <w:p>
+      <w:pPr>
+        <w:bidi/>
+        <w:jc w:val="both"/>
+        <w:rPr>
+          <w:rFonts w:cs="B Lotus"/>
+          <w:sz w:val="24"/>
+          <w:szCs w:val="24"/>
+          <w:rtl/>
+          <w:lang w:bidi="fa-IR"/>
+        </w:rPr>
+      </w:pPr>
       <w:r>
         <w:rPr>
           <w:rFonts w:cs="B Lotus" w:hint="cs"/>
@@ -15278,6 +15309,7 @@
           <w:rtl/>
           <w:lang w:bidi="fa-IR"/>
         </w:rPr>
+        <w:lastRenderedPageBreak/>
         <w:t>محدودیت میزان انبار نهایی:</w:t>
       </w:r>
     </w:p>
@@ -15947,6 +15979,50 @@
                   <w:szCs w:val="24"/>
                   <w:lang w:bidi="fa-IR"/>
                 </w:rPr>
+                <m:t>it-1</m:t>
+              </m:r>
+            </m:sub>
+          </m:sSub>
+          <m:r>
+            <w:rPr>
+              <w:rFonts w:ascii="Cambria Math" w:hAnsi="Cambria Math" w:cs="B Lotus"/>
+              <w:sz w:val="24"/>
+              <w:szCs w:val="24"/>
+              <w:lang w:bidi="fa-IR"/>
+            </w:rPr>
+            <m:t xml:space="preserve">+ </m:t>
+          </m:r>
+          <m:sSub>
+            <m:sSubPr>
+              <m:ctrlPr>
+                <w:rPr>
+                  <w:rFonts w:ascii="Cambria Math" w:hAnsi="Cambria Math" w:cs="B Lotus"/>
+                  <w:i/>
+                  <w:sz w:val="24"/>
+                  <w:szCs w:val="24"/>
+                  <w:lang w:bidi="fa-IR"/>
+                </w:rPr>
+              </m:ctrlPr>
+            </m:sSubPr>
+            <m:e>
+              <m:r>
+                <w:rPr>
+                  <w:rFonts w:ascii="Cambria Math" w:hAnsi="Cambria Math" w:cs="B Lotus"/>
+                  <w:sz w:val="24"/>
+                  <w:szCs w:val="24"/>
+                  <w:lang w:bidi="fa-IR"/>
+                </w:rPr>
+                <m:t>BX</m:t>
+              </m:r>
+            </m:e>
+            <m:sub>
+              <m:r>
+                <w:rPr>
+                  <w:rFonts w:ascii="Cambria Math" w:hAnsi="Cambria Math" w:cs="B Lotus"/>
+                  <w:sz w:val="24"/>
+                  <w:szCs w:val="24"/>
+                  <w:lang w:bidi="fa-IR"/>
+                </w:rPr>
                 <m:t>it</m:t>
               </m:r>
             </m:sub>
@@ -16039,6 +16115,50 @@
                   <w:lang w:bidi="fa-IR"/>
                 </w:rPr>
                 <m:t>IY</m:t>
+              </m:r>
+            </m:e>
+            <m:sub>
+              <m:r>
+                <w:rPr>
+                  <w:rFonts w:ascii="Cambria Math" w:hAnsi="Cambria Math" w:cs="B Lotus"/>
+                  <w:sz w:val="24"/>
+                  <w:szCs w:val="24"/>
+                  <w:lang w:bidi="fa-IR"/>
+                </w:rPr>
+                <m:t>it-1</m:t>
+              </m:r>
+            </m:sub>
+          </m:sSub>
+          <m:r>
+            <w:rPr>
+              <w:rFonts w:ascii="Cambria Math" w:hAnsi="Cambria Math" w:cs="B Lotus"/>
+              <w:sz w:val="24"/>
+              <w:szCs w:val="24"/>
+              <w:lang w:bidi="fa-IR"/>
+            </w:rPr>
+            <m:t xml:space="preserve">+ </m:t>
+          </m:r>
+          <m:sSub>
+            <m:sSubPr>
+              <m:ctrlPr>
+                <w:rPr>
+                  <w:rFonts w:ascii="Cambria Math" w:hAnsi="Cambria Math" w:cs="B Lotus"/>
+                  <w:i/>
+                  <w:sz w:val="24"/>
+                  <w:szCs w:val="24"/>
+                  <w:lang w:bidi="fa-IR"/>
+                </w:rPr>
+              </m:ctrlPr>
+            </m:sSubPr>
+            <m:e>
+              <m:r>
+                <w:rPr>
+                  <w:rFonts w:ascii="Cambria Math" w:hAnsi="Cambria Math" w:cs="B Lotus"/>
+                  <w:sz w:val="24"/>
+                  <w:szCs w:val="24"/>
+                  <w:lang w:bidi="fa-IR"/>
+                </w:rPr>
+                <m:t>BY</m:t>
               </m:r>
             </m:e>
             <m:sub>
@@ -16856,9 +16976,8 @@
             </w:pPr>
             <w:r>
               <w:rPr>
-                <w:rFonts w:ascii="Calibri" w:hAnsi="Calibri" w:cs="B Lotus"/>
-                <w:sz w:val="24"/>
-                <w:szCs w:val="24"/>
+                <w:rFonts w:ascii="Calibri" w:hAnsi="Calibri" w:cs="Calibri"/>
+                <w:color w:val="000000"/>
               </w:rPr>
               <w:t>$405,000</w:t>
             </w:r>
@@ -16919,11 +17038,10 @@
             </w:pPr>
             <w:r>
               <w:rPr>
-                <w:rFonts w:ascii="Calibri" w:hAnsi="Calibri" w:cs="B Lotus"/>
-                <w:sz w:val="24"/>
-                <w:szCs w:val="24"/>
-              </w:rPr>
-              <w:t>$246,493</w:t>
+                <w:rFonts w:ascii="Calibri" w:hAnsi="Calibri" w:cs="Calibri"/>
+                <w:color w:val="000000"/>
+              </w:rPr>
+              <w:t>$240,907</w:t>
             </w:r>
           </w:p>
         </w:tc>
@@ -16983,11 +17101,10 @@
             </w:pPr>
             <w:r>
               <w:rPr>
-                <w:rFonts w:ascii="Calibri" w:hAnsi="Calibri" w:cs="B Lotus"/>
-                <w:sz w:val="24"/>
-                <w:szCs w:val="24"/>
-              </w:rPr>
-              <w:t>$54,120</w:t>
+                <w:rFonts w:ascii="Calibri" w:hAnsi="Calibri" w:cs="Calibri"/>
+                <w:color w:val="000000"/>
+              </w:rPr>
+              <w:t>$56,250</w:t>
             </w:r>
           </w:p>
         </w:tc>
@@ -17047,11 +17164,10 @@
             </w:pPr>
             <w:r>
               <w:rPr>
-                <w:rFonts w:ascii="Calibri" w:hAnsi="Calibri" w:cs="B Lotus"/>
-                <w:sz w:val="24"/>
-                <w:szCs w:val="24"/>
-              </w:rPr>
-              <w:t>$104,387</w:t>
+                <w:rFonts w:ascii="Calibri" w:hAnsi="Calibri" w:cs="Calibri"/>
+                <w:color w:val="000000"/>
+              </w:rPr>
+              <w:t>$107,843</w:t>
             </w:r>
           </w:p>
         </w:tc>
@@ -17264,7 +17380,6 @@
           <w:rtl/>
           <w:lang w:bidi="fa-IR"/>
         </w:rPr>
-        <w:lastRenderedPageBreak/>
         <w:t>در ادامه مقادیر متغیرهای تصمیم خروجی نیز آورده شده است.</w:t>
       </w:r>
     </w:p>
@@ -17631,9 +17746,8 @@
             </w:pPr>
             <w:r>
               <w:rPr>
-                <w:rFonts w:ascii="Calibri" w:hAnsi="Calibri" w:cs="B Lotus"/>
-                <w:sz w:val="24"/>
-                <w:szCs w:val="24"/>
+                <w:rFonts w:ascii="Calibri" w:hAnsi="Calibri" w:cs="Calibri"/>
+                <w:color w:val="000000"/>
               </w:rPr>
               <w:t>0.00</w:t>
             </w:r>
@@ -17658,9 +17772,8 @@
             </w:pPr>
             <w:r>
               <w:rPr>
-                <w:rFonts w:ascii="Calibri" w:hAnsi="Calibri" w:cs="B Lotus"/>
-                <w:sz w:val="24"/>
-                <w:szCs w:val="24"/>
+                <w:rFonts w:ascii="Calibri" w:hAnsi="Calibri" w:cs="Calibri"/>
+                <w:color w:val="000000"/>
               </w:rPr>
               <w:t>0.00</w:t>
             </w:r>
@@ -17685,9 +17798,8 @@
             </w:pPr>
             <w:r>
               <w:rPr>
-                <w:rFonts w:ascii="Calibri" w:hAnsi="Calibri" w:cs="B Lotus"/>
-                <w:sz w:val="24"/>
-                <w:szCs w:val="24"/>
+                <w:rFonts w:ascii="Calibri" w:hAnsi="Calibri" w:cs="Calibri"/>
+                <w:color w:val="000000"/>
               </w:rPr>
               <w:t>0.00</w:t>
             </w:r>
@@ -17712,9 +17824,8 @@
             </w:pPr>
             <w:r>
               <w:rPr>
-                <w:rFonts w:ascii="Calibri" w:hAnsi="Calibri" w:cs="B Lotus"/>
-                <w:sz w:val="24"/>
-                <w:szCs w:val="24"/>
+                <w:rFonts w:ascii="Calibri" w:hAnsi="Calibri" w:cs="Calibri"/>
+                <w:color w:val="000000"/>
               </w:rPr>
               <w:t>0.00</w:t>
             </w:r>
@@ -17739,11 +17850,10 @@
             </w:pPr>
             <w:r>
               <w:rPr>
-                <w:rFonts w:ascii="Calibri" w:hAnsi="Calibri" w:cs="B Lotus"/>
-                <w:sz w:val="24"/>
-                <w:szCs w:val="24"/>
-              </w:rPr>
-              <w:t>200.00</w:t>
+                <w:rFonts w:ascii="Calibri" w:hAnsi="Calibri" w:cs="Calibri"/>
+                <w:color w:val="000000"/>
+              </w:rPr>
+              <w:t>0.00</w:t>
             </w:r>
           </w:p>
         </w:tc>
@@ -17766,11 +17876,10 @@
             </w:pPr>
             <w:r>
               <w:rPr>
-                <w:rFonts w:ascii="Calibri" w:hAnsi="Calibri" w:cs="B Lotus"/>
-                <w:sz w:val="24"/>
-                <w:szCs w:val="24"/>
-              </w:rPr>
-              <w:t>532.64</w:t>
+                <w:rFonts w:ascii="Calibri" w:hAnsi="Calibri" w:cs="Calibri"/>
+                <w:color w:val="000000"/>
+              </w:rPr>
+              <w:t>659.26</w:t>
             </w:r>
           </w:p>
         </w:tc>
@@ -17880,9 +17989,8 @@
             </w:pPr>
             <w:r>
               <w:rPr>
-                <w:rFonts w:ascii="Calibri" w:hAnsi="Calibri" w:cs="B Lotus"/>
-                <w:sz w:val="24"/>
-                <w:szCs w:val="24"/>
+                <w:rFonts w:ascii="Calibri" w:hAnsi="Calibri" w:cs="Calibri"/>
+                <w:color w:val="000000"/>
               </w:rPr>
               <w:t>0.00</w:t>
             </w:r>
@@ -17907,9 +18015,8 @@
             </w:pPr>
             <w:r>
               <w:rPr>
-                <w:rFonts w:ascii="Calibri" w:hAnsi="Calibri" w:cs="B Lotus"/>
-                <w:sz w:val="24"/>
-                <w:szCs w:val="24"/>
+                <w:rFonts w:ascii="Calibri" w:hAnsi="Calibri" w:cs="Calibri"/>
+                <w:color w:val="000000"/>
               </w:rPr>
               <w:t>0.00</w:t>
             </w:r>
@@ -17934,9 +18041,8 @@
             </w:pPr>
             <w:r>
               <w:rPr>
-                <w:rFonts w:ascii="Calibri" w:hAnsi="Calibri" w:cs="B Lotus"/>
-                <w:sz w:val="24"/>
-                <w:szCs w:val="24"/>
+                <w:rFonts w:ascii="Calibri" w:hAnsi="Calibri" w:cs="Calibri"/>
+                <w:color w:val="000000"/>
               </w:rPr>
               <w:t>0.00</w:t>
             </w:r>
@@ -17961,9 +18067,8 @@
             </w:pPr>
             <w:r>
               <w:rPr>
-                <w:rFonts w:ascii="Calibri" w:hAnsi="Calibri" w:cs="B Lotus"/>
-                <w:sz w:val="24"/>
-                <w:szCs w:val="24"/>
+                <w:rFonts w:ascii="Calibri" w:hAnsi="Calibri" w:cs="Calibri"/>
+                <w:color w:val="000000"/>
               </w:rPr>
               <w:t>0.00</w:t>
             </w:r>
@@ -17988,9 +18093,8 @@
             </w:pPr>
             <w:r>
               <w:rPr>
-                <w:rFonts w:ascii="Calibri" w:hAnsi="Calibri" w:cs="B Lotus"/>
-                <w:sz w:val="24"/>
-                <w:szCs w:val="24"/>
+                <w:rFonts w:ascii="Calibri" w:hAnsi="Calibri" w:cs="Calibri"/>
+                <w:color w:val="000000"/>
               </w:rPr>
               <w:t>0.00</w:t>
             </w:r>
@@ -18015,11 +18119,10 @@
             </w:pPr>
             <w:r>
               <w:rPr>
-                <w:rFonts w:ascii="Calibri" w:hAnsi="Calibri" w:cs="B Lotus"/>
-                <w:sz w:val="24"/>
-                <w:szCs w:val="24"/>
-              </w:rPr>
-              <w:t>467.36</w:t>
+                <w:rFonts w:ascii="Calibri" w:hAnsi="Calibri" w:cs="Calibri"/>
+                <w:color w:val="000000"/>
+              </w:rPr>
+              <w:t>540.74</w:t>
             </w:r>
           </w:p>
         </w:tc>
@@ -18130,9 +18233,8 @@
             </w:pPr>
             <w:r>
               <w:rPr>
-                <w:rFonts w:ascii="Calibri" w:hAnsi="Calibri" w:cs="B Lotus"/>
-                <w:sz w:val="24"/>
-                <w:szCs w:val="24"/>
+                <w:rFonts w:ascii="Calibri" w:hAnsi="Calibri" w:cs="Calibri"/>
+                <w:color w:val="000000"/>
               </w:rPr>
               <w:t>0.00</w:t>
             </w:r>
@@ -18157,11 +18259,10 @@
             </w:pPr>
             <w:r>
               <w:rPr>
-                <w:rFonts w:ascii="Calibri" w:hAnsi="Calibri" w:cs="B Lotus"/>
-                <w:sz w:val="24"/>
-                <w:szCs w:val="24"/>
-              </w:rPr>
-              <w:t>32.50</w:t>
+                <w:rFonts w:ascii="Calibri" w:hAnsi="Calibri" w:cs="Calibri"/>
+                <w:color w:val="000000"/>
+              </w:rPr>
+              <w:t>0.00</w:t>
             </w:r>
           </w:p>
         </w:tc>
@@ -18184,9 +18285,8 @@
             </w:pPr>
             <w:r>
               <w:rPr>
-                <w:rFonts w:ascii="Calibri" w:hAnsi="Calibri" w:cs="B Lotus"/>
-                <w:sz w:val="24"/>
-                <w:szCs w:val="24"/>
+                <w:rFonts w:ascii="Calibri" w:hAnsi="Calibri" w:cs="Calibri"/>
+                <w:color w:val="000000"/>
               </w:rPr>
               <w:t>0.00</w:t>
             </w:r>
@@ -18211,9 +18311,8 @@
             </w:pPr>
             <w:r>
               <w:rPr>
-                <w:rFonts w:ascii="Calibri" w:hAnsi="Calibri" w:cs="B Lotus"/>
-                <w:sz w:val="24"/>
-                <w:szCs w:val="24"/>
+                <w:rFonts w:ascii="Calibri" w:hAnsi="Calibri" w:cs="Calibri"/>
+                <w:color w:val="000000"/>
               </w:rPr>
               <w:t>0.00</w:t>
             </w:r>
@@ -18238,9 +18337,8 @@
             </w:pPr>
             <w:r>
               <w:rPr>
-                <w:rFonts w:ascii="Calibri" w:hAnsi="Calibri" w:cs="B Lotus"/>
-                <w:sz w:val="24"/>
-                <w:szCs w:val="24"/>
+                <w:rFonts w:ascii="Calibri" w:hAnsi="Calibri" w:cs="Calibri"/>
+                <w:color w:val="000000"/>
               </w:rPr>
               <w:t>0.00</w:t>
             </w:r>
@@ -18265,9 +18363,8 @@
             </w:pPr>
             <w:r>
               <w:rPr>
-                <w:rFonts w:ascii="Calibri" w:hAnsi="Calibri" w:cs="B Lotus"/>
-                <w:sz w:val="24"/>
-                <w:szCs w:val="24"/>
+                <w:rFonts w:ascii="Calibri" w:hAnsi="Calibri" w:cs="Calibri"/>
+                <w:color w:val="000000"/>
               </w:rPr>
               <w:t>0.00</w:t>
             </w:r>
@@ -18379,9 +18476,8 @@
             </w:pPr>
             <w:r>
               <w:rPr>
-                <w:rFonts w:ascii="Calibri" w:hAnsi="Calibri" w:cs="B Lotus"/>
-                <w:sz w:val="24"/>
-                <w:szCs w:val="24"/>
+                <w:rFonts w:ascii="Calibri" w:hAnsi="Calibri" w:cs="Calibri"/>
+                <w:color w:val="000000"/>
               </w:rPr>
               <w:t>0.00</w:t>
             </w:r>
@@ -18406,11 +18502,10 @@
             </w:pPr>
             <w:r>
               <w:rPr>
-                <w:rFonts w:ascii="Calibri" w:hAnsi="Calibri" w:cs="B Lotus"/>
-                <w:sz w:val="24"/>
-                <w:szCs w:val="24"/>
-              </w:rPr>
-              <w:t>37.50</w:t>
+                <w:rFonts w:ascii="Calibri" w:hAnsi="Calibri" w:cs="Calibri"/>
+                <w:color w:val="000000"/>
+              </w:rPr>
+              <w:t>750.00</w:t>
             </w:r>
           </w:p>
         </w:tc>
@@ -18433,9 +18528,8 @@
             </w:pPr>
             <w:r>
               <w:rPr>
-                <w:rFonts w:ascii="Calibri" w:hAnsi="Calibri" w:cs="B Lotus"/>
-                <w:sz w:val="24"/>
-                <w:szCs w:val="24"/>
+                <w:rFonts w:ascii="Calibri" w:hAnsi="Calibri" w:cs="Calibri"/>
+                <w:color w:val="000000"/>
               </w:rPr>
               <w:t>0.00</w:t>
             </w:r>
@@ -18460,9 +18554,8 @@
             </w:pPr>
             <w:r>
               <w:rPr>
-                <w:rFonts w:ascii="Calibri" w:hAnsi="Calibri" w:cs="B Lotus"/>
-                <w:sz w:val="24"/>
-                <w:szCs w:val="24"/>
+                <w:rFonts w:ascii="Calibri" w:hAnsi="Calibri" w:cs="Calibri"/>
+                <w:color w:val="000000"/>
               </w:rPr>
               <w:t>0.00</w:t>
             </w:r>
@@ -18487,9 +18580,8 @@
             </w:pPr>
             <w:r>
               <w:rPr>
-                <w:rFonts w:ascii="Calibri" w:hAnsi="Calibri" w:cs="B Lotus"/>
-                <w:sz w:val="24"/>
-                <w:szCs w:val="24"/>
+                <w:rFonts w:ascii="Calibri" w:hAnsi="Calibri" w:cs="Calibri"/>
+                <w:color w:val="000000"/>
               </w:rPr>
               <w:t>0.00</w:t>
             </w:r>
@@ -18514,11 +18606,10 @@
             </w:pPr>
             <w:r>
               <w:rPr>
-                <w:rFonts w:ascii="Calibri" w:hAnsi="Calibri" w:cs="B Lotus"/>
-                <w:sz w:val="24"/>
-                <w:szCs w:val="24"/>
-              </w:rPr>
-              <w:t>732.03</w:t>
+                <w:rFonts w:ascii="Calibri" w:hAnsi="Calibri" w:cs="Calibri"/>
+                <w:color w:val="000000"/>
+              </w:rPr>
+              <w:t>750.00</w:t>
             </w:r>
           </w:p>
         </w:tc>
@@ -18629,9 +18720,8 @@
             </w:pPr>
             <w:r>
               <w:rPr>
-                <w:rFonts w:ascii="Calibri" w:hAnsi="Calibri" w:cs="B Lotus"/>
-                <w:sz w:val="24"/>
-                <w:szCs w:val="24"/>
+                <w:rFonts w:ascii="Calibri" w:hAnsi="Calibri" w:cs="Calibri"/>
+                <w:color w:val="000000"/>
               </w:rPr>
               <w:t>0.00</w:t>
             </w:r>
@@ -18656,9 +18746,8 @@
             </w:pPr>
             <w:r>
               <w:rPr>
-                <w:rFonts w:ascii="Calibri" w:hAnsi="Calibri" w:cs="B Lotus"/>
-                <w:sz w:val="24"/>
-                <w:szCs w:val="24"/>
+                <w:rFonts w:ascii="Calibri" w:hAnsi="Calibri" w:cs="Calibri"/>
+                <w:color w:val="000000"/>
               </w:rPr>
               <w:t>0.00</w:t>
             </w:r>
@@ -18683,11 +18772,10 @@
             </w:pPr>
             <w:r>
               <w:rPr>
-                <w:rFonts w:ascii="Calibri" w:hAnsi="Calibri" w:cs="B Lotus"/>
-                <w:sz w:val="24"/>
-                <w:szCs w:val="24"/>
-              </w:rPr>
-              <w:t>697.97</w:t>
+                <w:rFonts w:ascii="Calibri" w:hAnsi="Calibri" w:cs="Calibri"/>
+                <w:color w:val="000000"/>
+              </w:rPr>
+              <w:t>0.00</w:t>
             </w:r>
           </w:p>
         </w:tc>
@@ -18710,9 +18798,8 @@
             </w:pPr>
             <w:r>
               <w:rPr>
-                <w:rFonts w:ascii="Calibri" w:hAnsi="Calibri" w:cs="B Lotus"/>
-                <w:sz w:val="24"/>
-                <w:szCs w:val="24"/>
+                <w:rFonts w:ascii="Calibri" w:hAnsi="Calibri" w:cs="Calibri"/>
+                <w:color w:val="000000"/>
               </w:rPr>
               <w:t>0.00</w:t>
             </w:r>
@@ -18737,9 +18824,8 @@
             </w:pPr>
             <w:r>
               <w:rPr>
-                <w:rFonts w:ascii="Calibri" w:hAnsi="Calibri" w:cs="B Lotus"/>
-                <w:sz w:val="24"/>
-                <w:szCs w:val="24"/>
+                <w:rFonts w:ascii="Calibri" w:hAnsi="Calibri" w:cs="Calibri"/>
+                <w:color w:val="000000"/>
               </w:rPr>
               <w:t>0.00</w:t>
             </w:r>
@@ -18764,9 +18850,8 @@
             </w:pPr>
             <w:r>
               <w:rPr>
-                <w:rFonts w:ascii="Calibri" w:hAnsi="Calibri" w:cs="B Lotus"/>
-                <w:sz w:val="24"/>
-                <w:szCs w:val="24"/>
+                <w:rFonts w:ascii="Calibri" w:hAnsi="Calibri" w:cs="Calibri"/>
+                <w:color w:val="000000"/>
               </w:rPr>
               <w:t>0.00</w:t>
             </w:r>
@@ -19389,9 +19474,60 @@
             </w:pPr>
             <w:r>
               <w:rPr>
-                <w:rFonts w:ascii="Calibri" w:hAnsi="Calibri" w:cs="B Lotus"/>
-                <w:sz w:val="24"/>
-                <w:szCs w:val="24"/>
+                <w:rFonts w:ascii="Calibri" w:hAnsi="Calibri" w:cs="Calibri"/>
+                <w:color w:val="000000"/>
+              </w:rPr>
+              <w:t>22.22</w:t>
+            </w:r>
+          </w:p>
+        </w:tc>
+        <w:tc>
+          <w:tcPr>
+            <w:tcW w:w="885" w:type="dxa"/>
+            <w:noWrap/>
+            <w:vAlign w:val="center"/>
+            <w:hideMark/>
+          </w:tcPr>
+          <w:p>
+            <w:pPr>
+              <w:jc w:val="center"/>
+              <w:cnfStyle w:val="000000000000" w:firstRow="0" w:lastRow="0" w:firstColumn="0" w:lastColumn="0" w:oddVBand="0" w:evenVBand="0" w:oddHBand="0" w:evenHBand="0" w:firstRowFirstColumn="0" w:firstRowLastColumn="0" w:lastRowFirstColumn="0" w:lastRowLastColumn="0"/>
+              <w:rPr>
+                <w:rFonts w:ascii="Calibri" w:eastAsia="Times New Roman" w:hAnsi="Calibri" w:cs="B Lotus"/>
+                <w:sz w:val="24"/>
+                <w:szCs w:val="24"/>
+              </w:rPr>
+            </w:pPr>
+            <w:r>
+              <w:rPr>
+                <w:rFonts w:ascii="Calibri" w:hAnsi="Calibri" w:cs="Calibri"/>
+                <w:color w:val="000000"/>
+              </w:rPr>
+              <w:t>0.00</w:t>
+            </w:r>
+          </w:p>
+        </w:tc>
+        <w:tc>
+          <w:tcPr>
+            <w:tcW w:w="885" w:type="dxa"/>
+            <w:noWrap/>
+            <w:vAlign w:val="center"/>
+            <w:hideMark/>
+          </w:tcPr>
+          <w:p>
+            <w:pPr>
+              <w:jc w:val="center"/>
+              <w:cnfStyle w:val="000000000000" w:firstRow="0" w:lastRow="0" w:firstColumn="0" w:lastColumn="0" w:oddVBand="0" w:evenVBand="0" w:oddHBand="0" w:evenHBand="0" w:firstRowFirstColumn="0" w:firstRowLastColumn="0" w:lastRowFirstColumn="0" w:lastRowLastColumn="0"/>
+              <w:rPr>
+                <w:rFonts w:ascii="Calibri" w:eastAsia="Times New Roman" w:hAnsi="Calibri" w:cs="B Lotus"/>
+                <w:sz w:val="24"/>
+                <w:szCs w:val="24"/>
+              </w:rPr>
+            </w:pPr>
+            <w:r>
+              <w:rPr>
+                <w:rFonts w:ascii="Calibri" w:hAnsi="Calibri" w:cs="Calibri"/>
+                <w:color w:val="000000"/>
               </w:rPr>
               <w:t>159.26</w:t>
             </w:r>
@@ -19416,11 +19552,10 @@
             </w:pPr>
             <w:r>
               <w:rPr>
-                <w:rFonts w:ascii="Calibri" w:hAnsi="Calibri" w:cs="B Lotus"/>
-                <w:sz w:val="24"/>
-                <w:szCs w:val="24"/>
-              </w:rPr>
-              <w:t>127.78</w:t>
+                <w:rFonts w:ascii="Calibri" w:hAnsi="Calibri" w:cs="Calibri"/>
+                <w:color w:val="000000"/>
+              </w:rPr>
+              <w:t>159.26</w:t>
             </w:r>
           </w:p>
         </w:tc>
@@ -19443,11 +19578,10 @@
             </w:pPr>
             <w:r>
               <w:rPr>
-                <w:rFonts w:ascii="Calibri" w:hAnsi="Calibri" w:cs="B Lotus"/>
-                <w:sz w:val="24"/>
-                <w:szCs w:val="24"/>
-              </w:rPr>
-              <w:t>106.48</w:t>
+                <w:rFonts w:ascii="Calibri" w:hAnsi="Calibri" w:cs="Calibri"/>
+                <w:color w:val="000000"/>
+              </w:rPr>
+              <w:t>159.26</w:t>
             </w:r>
           </w:p>
         </w:tc>
@@ -19470,63 +19604,8 @@
             </w:pPr>
             <w:r>
               <w:rPr>
-                <w:rFonts w:ascii="Calibri" w:hAnsi="Calibri" w:cs="B Lotus"/>
-                <w:sz w:val="24"/>
-                <w:szCs w:val="24"/>
-              </w:rPr>
-              <w:t>53.24</w:t>
-            </w:r>
-          </w:p>
-        </w:tc>
-        <w:tc>
-          <w:tcPr>
-            <w:tcW w:w="885" w:type="dxa"/>
-            <w:noWrap/>
-            <w:vAlign w:val="center"/>
-            <w:hideMark/>
-          </w:tcPr>
-          <w:p>
-            <w:pPr>
-              <w:jc w:val="center"/>
-              <w:cnfStyle w:val="000000000000" w:firstRow="0" w:lastRow="0" w:firstColumn="0" w:lastColumn="0" w:oddVBand="0" w:evenVBand="0" w:oddHBand="0" w:evenHBand="0" w:firstRowFirstColumn="0" w:firstRowLastColumn="0" w:lastRowFirstColumn="0" w:lastRowLastColumn="0"/>
-              <w:rPr>
-                <w:rFonts w:ascii="Calibri" w:eastAsia="Times New Roman" w:hAnsi="Calibri" w:cs="B Lotus"/>
-                <w:sz w:val="24"/>
-                <w:szCs w:val="24"/>
-              </w:rPr>
-            </w:pPr>
-            <w:r>
-              <w:rPr>
-                <w:rFonts w:ascii="Calibri" w:hAnsi="Calibri" w:cs="B Lotus"/>
-                <w:sz w:val="24"/>
-                <w:szCs w:val="24"/>
-              </w:rPr>
-              <w:t>126.62</w:t>
-            </w:r>
-          </w:p>
-        </w:tc>
-        <w:tc>
-          <w:tcPr>
-            <w:tcW w:w="885" w:type="dxa"/>
-            <w:noWrap/>
-            <w:vAlign w:val="center"/>
-            <w:hideMark/>
-          </w:tcPr>
-          <w:p>
-            <w:pPr>
-              <w:jc w:val="center"/>
-              <w:cnfStyle w:val="000000000000" w:firstRow="0" w:lastRow="0" w:firstColumn="0" w:lastColumn="0" w:oddVBand="0" w:evenVBand="0" w:oddHBand="0" w:evenHBand="0" w:firstRowFirstColumn="0" w:firstRowLastColumn="0" w:lastRowFirstColumn="0" w:lastRowLastColumn="0"/>
-              <w:rPr>
-                <w:rFonts w:ascii="Calibri" w:eastAsia="Times New Roman" w:hAnsi="Calibri" w:cs="B Lotus"/>
-                <w:sz w:val="24"/>
-                <w:szCs w:val="24"/>
-              </w:rPr>
-            </w:pPr>
-            <w:r>
-              <w:rPr>
-                <w:rFonts w:ascii="Calibri" w:hAnsi="Calibri" w:cs="B Lotus"/>
-                <w:sz w:val="24"/>
-                <w:szCs w:val="24"/>
+                <w:rFonts w:ascii="Calibri" w:hAnsi="Calibri" w:cs="Calibri"/>
+                <w:color w:val="000000"/>
               </w:rPr>
               <w:t>159.26</w:t>
             </w:r>
@@ -19639,9 +19718,60 @@
             </w:pPr>
             <w:r>
               <w:rPr>
-                <w:rFonts w:ascii="Calibri" w:hAnsi="Calibri" w:cs="B Lotus"/>
-                <w:sz w:val="24"/>
-                <w:szCs w:val="24"/>
+                <w:rFonts w:ascii="Calibri" w:hAnsi="Calibri" w:cs="Calibri"/>
+                <w:color w:val="000000"/>
+              </w:rPr>
+              <w:t>177.78</w:t>
+            </w:r>
+          </w:p>
+        </w:tc>
+        <w:tc>
+          <w:tcPr>
+            <w:tcW w:w="885" w:type="dxa"/>
+            <w:noWrap/>
+            <w:vAlign w:val="center"/>
+            <w:hideMark/>
+          </w:tcPr>
+          <w:p>
+            <w:pPr>
+              <w:jc w:val="center"/>
+              <w:cnfStyle w:val="000000100000" w:firstRow="0" w:lastRow="0" w:firstColumn="0" w:lastColumn="0" w:oddVBand="0" w:evenVBand="0" w:oddHBand="1" w:evenHBand="0" w:firstRowFirstColumn="0" w:firstRowLastColumn="0" w:lastRowFirstColumn="0" w:lastRowLastColumn="0"/>
+              <w:rPr>
+                <w:rFonts w:ascii="Calibri" w:eastAsia="Times New Roman" w:hAnsi="Calibri" w:cs="B Lotus"/>
+                <w:sz w:val="24"/>
+                <w:szCs w:val="24"/>
+              </w:rPr>
+            </w:pPr>
+            <w:r>
+              <w:rPr>
+                <w:rFonts w:ascii="Calibri" w:hAnsi="Calibri" w:cs="Calibri"/>
+                <w:color w:val="000000"/>
+              </w:rPr>
+              <w:t>200.00</w:t>
+            </w:r>
+          </w:p>
+        </w:tc>
+        <w:tc>
+          <w:tcPr>
+            <w:tcW w:w="885" w:type="dxa"/>
+            <w:noWrap/>
+            <w:vAlign w:val="center"/>
+            <w:hideMark/>
+          </w:tcPr>
+          <w:p>
+            <w:pPr>
+              <w:jc w:val="center"/>
+              <w:cnfStyle w:val="000000100000" w:firstRow="0" w:lastRow="0" w:firstColumn="0" w:lastColumn="0" w:oddVBand="0" w:evenVBand="0" w:oddHBand="1" w:evenHBand="0" w:firstRowFirstColumn="0" w:firstRowLastColumn="0" w:lastRowFirstColumn="0" w:lastRowLastColumn="0"/>
+              <w:rPr>
+                <w:rFonts w:ascii="Calibri" w:eastAsia="Times New Roman" w:hAnsi="Calibri" w:cs="B Lotus"/>
+                <w:sz w:val="24"/>
+                <w:szCs w:val="24"/>
+              </w:rPr>
+            </w:pPr>
+            <w:r>
+              <w:rPr>
+                <w:rFonts w:ascii="Calibri" w:hAnsi="Calibri" w:cs="Calibri"/>
+                <w:color w:val="000000"/>
               </w:rPr>
               <w:t>40.74</w:t>
             </w:r>
@@ -19666,11 +19796,10 @@
             </w:pPr>
             <w:r>
               <w:rPr>
-                <w:rFonts w:ascii="Calibri" w:hAnsi="Calibri" w:cs="B Lotus"/>
-                <w:sz w:val="24"/>
-                <w:szCs w:val="24"/>
-              </w:rPr>
-              <w:t>72.22</w:t>
+                <w:rFonts w:ascii="Calibri" w:hAnsi="Calibri" w:cs="Calibri"/>
+                <w:color w:val="000000"/>
+              </w:rPr>
+              <w:t>40.74</w:t>
             </w:r>
           </w:p>
         </w:tc>
@@ -19693,11 +19822,10 @@
             </w:pPr>
             <w:r>
               <w:rPr>
-                <w:rFonts w:ascii="Calibri" w:hAnsi="Calibri" w:cs="B Lotus"/>
-                <w:sz w:val="24"/>
-                <w:szCs w:val="24"/>
-              </w:rPr>
-              <w:t>93.52</w:t>
+                <w:rFonts w:ascii="Calibri" w:hAnsi="Calibri" w:cs="Calibri"/>
+                <w:color w:val="000000"/>
+              </w:rPr>
+              <w:t>40.74</w:t>
             </w:r>
           </w:p>
         </w:tc>
@@ -19720,63 +19848,8 @@
             </w:pPr>
             <w:r>
               <w:rPr>
-                <w:rFonts w:ascii="Calibri" w:hAnsi="Calibri" w:cs="B Lotus"/>
-                <w:sz w:val="24"/>
-                <w:szCs w:val="24"/>
-              </w:rPr>
-              <w:t>146.76</w:t>
-            </w:r>
-          </w:p>
-        </w:tc>
-        <w:tc>
-          <w:tcPr>
-            <w:tcW w:w="885" w:type="dxa"/>
-            <w:noWrap/>
-            <w:vAlign w:val="center"/>
-            <w:hideMark/>
-          </w:tcPr>
-          <w:p>
-            <w:pPr>
-              <w:jc w:val="center"/>
-              <w:cnfStyle w:val="000000100000" w:firstRow="0" w:lastRow="0" w:firstColumn="0" w:lastColumn="0" w:oddVBand="0" w:evenVBand="0" w:oddHBand="1" w:evenHBand="0" w:firstRowFirstColumn="0" w:firstRowLastColumn="0" w:lastRowFirstColumn="0" w:lastRowLastColumn="0"/>
-              <w:rPr>
-                <w:rFonts w:ascii="Calibri" w:eastAsia="Times New Roman" w:hAnsi="Calibri" w:cs="B Lotus"/>
-                <w:sz w:val="24"/>
-                <w:szCs w:val="24"/>
-              </w:rPr>
-            </w:pPr>
-            <w:r>
-              <w:rPr>
-                <w:rFonts w:ascii="Calibri" w:hAnsi="Calibri" w:cs="B Lotus"/>
-                <w:sz w:val="24"/>
-                <w:szCs w:val="24"/>
-              </w:rPr>
-              <w:t>73.38</w:t>
-            </w:r>
-          </w:p>
-        </w:tc>
-        <w:tc>
-          <w:tcPr>
-            <w:tcW w:w="885" w:type="dxa"/>
-            <w:noWrap/>
-            <w:vAlign w:val="center"/>
-            <w:hideMark/>
-          </w:tcPr>
-          <w:p>
-            <w:pPr>
-              <w:jc w:val="center"/>
-              <w:cnfStyle w:val="000000100000" w:firstRow="0" w:lastRow="0" w:firstColumn="0" w:lastColumn="0" w:oddVBand="0" w:evenVBand="0" w:oddHBand="1" w:evenHBand="0" w:firstRowFirstColumn="0" w:firstRowLastColumn="0" w:lastRowFirstColumn="0" w:lastRowLastColumn="0"/>
-              <w:rPr>
-                <w:rFonts w:ascii="Calibri" w:eastAsia="Times New Roman" w:hAnsi="Calibri" w:cs="B Lotus"/>
-                <w:sz w:val="24"/>
-                <w:szCs w:val="24"/>
-              </w:rPr>
-            </w:pPr>
-            <w:r>
-              <w:rPr>
-                <w:rFonts w:ascii="Calibri" w:hAnsi="Calibri" w:cs="B Lotus"/>
-                <w:sz w:val="24"/>
-                <w:szCs w:val="24"/>
+                <w:rFonts w:ascii="Calibri" w:hAnsi="Calibri" w:cs="Calibri"/>
+                <w:color w:val="000000"/>
               </w:rPr>
               <w:t>40.74</w:t>
             </w:r>
@@ -19888,9 +19961,8 @@
             </w:pPr>
             <w:r>
               <w:rPr>
-                <w:rFonts w:ascii="Calibri" w:hAnsi="Calibri" w:cs="B Lotus"/>
-                <w:sz w:val="24"/>
-                <w:szCs w:val="24"/>
+                <w:rFonts w:ascii="Calibri" w:hAnsi="Calibri" w:cs="Calibri"/>
+                <w:color w:val="000000"/>
               </w:rPr>
               <w:t>0.00</w:t>
             </w:r>
@@ -19915,9 +19987,8 @@
             </w:pPr>
             <w:r>
               <w:rPr>
-                <w:rFonts w:ascii="Calibri" w:hAnsi="Calibri" w:cs="B Lotus"/>
-                <w:sz w:val="24"/>
-                <w:szCs w:val="24"/>
+                <w:rFonts w:ascii="Calibri" w:hAnsi="Calibri" w:cs="Calibri"/>
+                <w:color w:val="000000"/>
               </w:rPr>
               <w:t>0.00</w:t>
             </w:r>
@@ -19942,9 +20013,8 @@
             </w:pPr>
             <w:r>
               <w:rPr>
-                <w:rFonts w:ascii="Calibri" w:hAnsi="Calibri" w:cs="B Lotus"/>
-                <w:sz w:val="24"/>
-                <w:szCs w:val="24"/>
+                <w:rFonts w:ascii="Calibri" w:hAnsi="Calibri" w:cs="Calibri"/>
+                <w:color w:val="000000"/>
               </w:rPr>
               <w:t>0.00</w:t>
             </w:r>
@@ -19969,9 +20039,8 @@
             </w:pPr>
             <w:r>
               <w:rPr>
-                <w:rFonts w:ascii="Calibri" w:hAnsi="Calibri" w:cs="B Lotus"/>
-                <w:sz w:val="24"/>
-                <w:szCs w:val="24"/>
+                <w:rFonts w:ascii="Calibri" w:hAnsi="Calibri" w:cs="Calibri"/>
+                <w:color w:val="000000"/>
               </w:rPr>
               <w:t>0.00</w:t>
             </w:r>
@@ -19996,11 +20065,10 @@
             </w:pPr>
             <w:r>
               <w:rPr>
-                <w:rFonts w:ascii="Calibri" w:hAnsi="Calibri" w:cs="B Lotus"/>
-                <w:sz w:val="24"/>
-                <w:szCs w:val="24"/>
-              </w:rPr>
-              <w:t>32.50</w:t>
+                <w:rFonts w:ascii="Calibri" w:hAnsi="Calibri" w:cs="Calibri"/>
+                <w:color w:val="000000"/>
+              </w:rPr>
+              <w:t>0.00</w:t>
             </w:r>
           </w:p>
         </w:tc>
@@ -20023,9 +20091,8 @@
             </w:pPr>
             <w:r>
               <w:rPr>
-                <w:rFonts w:ascii="Calibri" w:hAnsi="Calibri" w:cs="B Lotus"/>
-                <w:sz w:val="24"/>
-                <w:szCs w:val="24"/>
+                <w:rFonts w:ascii="Calibri" w:hAnsi="Calibri" w:cs="Calibri"/>
+                <w:color w:val="000000"/>
               </w:rPr>
               <w:t>0.00</w:t>
             </w:r>
@@ -20138,9 +20205,8 @@
             </w:pPr>
             <w:r>
               <w:rPr>
-                <w:rFonts w:ascii="Calibri" w:hAnsi="Calibri" w:cs="B Lotus"/>
-                <w:sz w:val="24"/>
-                <w:szCs w:val="24"/>
+                <w:rFonts w:ascii="Calibri" w:hAnsi="Calibri" w:cs="Calibri"/>
+                <w:color w:val="000000"/>
               </w:rPr>
               <w:t>250.00</w:t>
             </w:r>
@@ -20165,11 +20231,10 @@
             </w:pPr>
             <w:r>
               <w:rPr>
-                <w:rFonts w:ascii="Calibri" w:hAnsi="Calibri" w:cs="B Lotus"/>
-                <w:sz w:val="24"/>
-                <w:szCs w:val="24"/>
-              </w:rPr>
-              <w:t>143.75</w:t>
+                <w:rFonts w:ascii="Calibri" w:hAnsi="Calibri" w:cs="Calibri"/>
+                <w:color w:val="000000"/>
+              </w:rPr>
+              <w:t>250.00</w:t>
             </w:r>
           </w:p>
         </w:tc>
@@ -20192,11 +20257,10 @@
             </w:pPr>
             <w:r>
               <w:rPr>
-                <w:rFonts w:ascii="Calibri" w:hAnsi="Calibri" w:cs="B Lotus"/>
-                <w:sz w:val="24"/>
-                <w:szCs w:val="24"/>
-              </w:rPr>
-              <w:t>71.88</w:t>
+                <w:rFonts w:ascii="Calibri" w:hAnsi="Calibri" w:cs="Calibri"/>
+                <w:color w:val="000000"/>
+              </w:rPr>
+              <w:t>250.00</w:t>
             </w:r>
           </w:p>
         </w:tc>
@@ -20219,11 +20283,10 @@
             </w:pPr>
             <w:r>
               <w:rPr>
-                <w:rFonts w:ascii="Calibri" w:hAnsi="Calibri" w:cs="B Lotus"/>
-                <w:sz w:val="24"/>
-                <w:szCs w:val="24"/>
-              </w:rPr>
-              <w:t>35.94</w:t>
+                <w:rFonts w:ascii="Calibri" w:hAnsi="Calibri" w:cs="Calibri"/>
+                <w:color w:val="000000"/>
+              </w:rPr>
+              <w:t>250.00</w:t>
             </w:r>
           </w:p>
         </w:tc>
@@ -20246,11 +20309,10 @@
             </w:pPr>
             <w:r>
               <w:rPr>
-                <w:rFonts w:ascii="Calibri" w:hAnsi="Calibri" w:cs="B Lotus"/>
-                <w:sz w:val="24"/>
-                <w:szCs w:val="24"/>
-              </w:rPr>
-              <w:t>17.97</w:t>
+                <w:rFonts w:ascii="Calibri" w:hAnsi="Calibri" w:cs="Calibri"/>
+                <w:color w:val="000000"/>
+              </w:rPr>
+              <w:t>250.00</w:t>
             </w:r>
           </w:p>
         </w:tc>
@@ -20273,9 +20335,8 @@
             </w:pPr>
             <w:r>
               <w:rPr>
-                <w:rFonts w:ascii="Calibri" w:hAnsi="Calibri" w:cs="B Lotus"/>
-                <w:sz w:val="24"/>
-                <w:szCs w:val="24"/>
+                <w:rFonts w:ascii="Calibri" w:hAnsi="Calibri" w:cs="Calibri"/>
+                <w:color w:val="000000"/>
               </w:rPr>
               <w:t>250.00</w:t>
             </w:r>
@@ -20387,9 +20448,8 @@
             </w:pPr>
             <w:r>
               <w:rPr>
-                <w:rFonts w:ascii="Calibri" w:hAnsi="Calibri" w:cs="B Lotus"/>
-                <w:sz w:val="24"/>
-                <w:szCs w:val="24"/>
+                <w:rFonts w:ascii="Calibri" w:hAnsi="Calibri" w:cs="Calibri"/>
+                <w:color w:val="000000"/>
               </w:rPr>
               <w:t>0.00</w:t>
             </w:r>
@@ -20414,11 +20474,10 @@
             </w:pPr>
             <w:r>
               <w:rPr>
-                <w:rFonts w:ascii="Calibri" w:hAnsi="Calibri" w:cs="B Lotus"/>
-                <w:sz w:val="24"/>
-                <w:szCs w:val="24"/>
-              </w:rPr>
-              <w:t>106.25</w:t>
+                <w:rFonts w:ascii="Calibri" w:hAnsi="Calibri" w:cs="Calibri"/>
+                <w:color w:val="000000"/>
+              </w:rPr>
+              <w:t>0.00</w:t>
             </w:r>
           </w:p>
         </w:tc>
@@ -20441,11 +20500,10 @@
             </w:pPr>
             <w:r>
               <w:rPr>
-                <w:rFonts w:ascii="Calibri" w:hAnsi="Calibri" w:cs="B Lotus"/>
-                <w:sz w:val="24"/>
-                <w:szCs w:val="24"/>
-              </w:rPr>
-              <w:t>178.13</w:t>
+                <w:rFonts w:ascii="Calibri" w:hAnsi="Calibri" w:cs="Calibri"/>
+                <w:color w:val="000000"/>
+              </w:rPr>
+              <w:t>0.00</w:t>
             </w:r>
           </w:p>
         </w:tc>
@@ -20468,11 +20526,10 @@
             </w:pPr>
             <w:r>
               <w:rPr>
-                <w:rFonts w:ascii="Calibri" w:hAnsi="Calibri" w:cs="B Lotus"/>
-                <w:sz w:val="24"/>
-                <w:szCs w:val="24"/>
-              </w:rPr>
-              <w:t>214.06</w:t>
+                <w:rFonts w:ascii="Calibri" w:hAnsi="Calibri" w:cs="Calibri"/>
+                <w:color w:val="000000"/>
+              </w:rPr>
+              <w:t>0.00</w:t>
             </w:r>
           </w:p>
         </w:tc>
@@ -20495,11 +20552,10 @@
             </w:pPr>
             <w:r>
               <w:rPr>
-                <w:rFonts w:ascii="Calibri" w:hAnsi="Calibri" w:cs="B Lotus"/>
-                <w:sz w:val="24"/>
-                <w:szCs w:val="24"/>
-              </w:rPr>
-              <w:t>199.53</w:t>
+                <w:rFonts w:ascii="Calibri" w:hAnsi="Calibri" w:cs="Calibri"/>
+                <w:color w:val="000000"/>
+              </w:rPr>
+              <w:t>0.00</w:t>
             </w:r>
           </w:p>
         </w:tc>
@@ -20522,9 +20578,8 @@
             </w:pPr>
             <w:r>
               <w:rPr>
-                <w:rFonts w:ascii="Calibri" w:hAnsi="Calibri" w:cs="B Lotus"/>
-                <w:sz w:val="24"/>
-                <w:szCs w:val="24"/>
+                <w:rFonts w:ascii="Calibri" w:hAnsi="Calibri" w:cs="Calibri"/>
+                <w:color w:val="000000"/>
               </w:rPr>
               <w:t>0.00</w:t>
             </w:r>
@@ -21148,11 +21203,10 @@
             </w:pPr>
             <w:r>
               <w:rPr>
-                <w:rFonts w:ascii="Calibri" w:hAnsi="Calibri" w:cs="B Lotus"/>
-                <w:sz w:val="24"/>
-                <w:szCs w:val="24"/>
-              </w:rPr>
-              <w:t>340.74</w:t>
+                <w:rFonts w:ascii="Calibri" w:hAnsi="Calibri" w:cs="Calibri"/>
+                <w:color w:val="000000"/>
+              </w:rPr>
+              <w:t>477.78</w:t>
             </w:r>
           </w:p>
         </w:tc>
@@ -21175,11 +21229,10 @@
             </w:pPr>
             <w:r>
               <w:rPr>
-                <w:rFonts w:ascii="Calibri" w:hAnsi="Calibri" w:cs="B Lotus"/>
-                <w:sz w:val="24"/>
-                <w:szCs w:val="24"/>
-              </w:rPr>
-              <w:t>212.96</w:t>
+                <w:rFonts w:ascii="Calibri" w:hAnsi="Calibri" w:cs="Calibri"/>
+                <w:color w:val="000000"/>
+              </w:rPr>
+              <w:t>477.78</w:t>
             </w:r>
           </w:p>
         </w:tc>
@@ -21202,11 +21255,10 @@
             </w:pPr>
             <w:r>
               <w:rPr>
-                <w:rFonts w:ascii="Calibri" w:hAnsi="Calibri" w:cs="B Lotus"/>
-                <w:sz w:val="24"/>
-                <w:szCs w:val="24"/>
-              </w:rPr>
-              <w:t>106.48</w:t>
+                <w:rFonts w:ascii="Calibri" w:hAnsi="Calibri" w:cs="Calibri"/>
+                <w:color w:val="000000"/>
+              </w:rPr>
+              <w:t>318.52</w:t>
             </w:r>
           </w:p>
         </w:tc>
@@ -21229,11 +21281,10 @@
             </w:pPr>
             <w:r>
               <w:rPr>
-                <w:rFonts w:ascii="Calibri" w:hAnsi="Calibri" w:cs="B Lotus"/>
-                <w:sz w:val="24"/>
-                <w:szCs w:val="24"/>
-              </w:rPr>
-              <w:t>53.24</w:t>
+                <w:rFonts w:ascii="Calibri" w:hAnsi="Calibri" w:cs="Calibri"/>
+                <w:color w:val="000000"/>
+              </w:rPr>
+              <w:t>159.26</w:t>
             </w:r>
           </w:p>
         </w:tc>
@@ -21256,11 +21307,10 @@
             </w:pPr>
             <w:r>
               <w:rPr>
-                <w:rFonts w:ascii="Calibri" w:hAnsi="Calibri" w:cs="B Lotus"/>
-                <w:sz w:val="24"/>
-                <w:szCs w:val="24"/>
-              </w:rPr>
-              <w:t>126.62</w:t>
+                <w:rFonts w:ascii="Calibri" w:hAnsi="Calibri" w:cs="Calibri"/>
+                <w:color w:val="000000"/>
+              </w:rPr>
+              <w:t>0.00</w:t>
             </w:r>
           </w:p>
         </w:tc>
@@ -21283,9 +21333,8 @@
             </w:pPr>
             <w:r>
               <w:rPr>
-                <w:rFonts w:ascii="Calibri" w:hAnsi="Calibri" w:cs="B Lotus"/>
-                <w:sz w:val="24"/>
-                <w:szCs w:val="24"/>
+                <w:rFonts w:ascii="Calibri" w:hAnsi="Calibri" w:cs="Calibri"/>
+                <w:color w:val="000000"/>
               </w:rPr>
               <w:t>500.00</w:t>
             </w:r>
@@ -21397,11 +21446,10 @@
             </w:pPr>
             <w:r>
               <w:rPr>
-                <w:rFonts w:ascii="Calibri" w:hAnsi="Calibri" w:cs="B Lotus"/>
-                <w:sz w:val="24"/>
-                <w:szCs w:val="24"/>
-              </w:rPr>
-              <w:t>459.26</w:t>
+                <w:rFonts w:ascii="Calibri" w:hAnsi="Calibri" w:cs="Calibri"/>
+                <w:color w:val="000000"/>
+              </w:rPr>
+              <w:t>322.22</w:t>
             </w:r>
           </w:p>
         </w:tc>
@@ -21424,11 +21472,10 @@
             </w:pPr>
             <w:r>
               <w:rPr>
-                <w:rFonts w:ascii="Calibri" w:hAnsi="Calibri" w:cs="B Lotus"/>
-                <w:sz w:val="24"/>
-                <w:szCs w:val="24"/>
-              </w:rPr>
-              <w:t>387.04</w:t>
+                <w:rFonts w:ascii="Calibri" w:hAnsi="Calibri" w:cs="Calibri"/>
+                <w:color w:val="000000"/>
+              </w:rPr>
+              <w:t>122.22</w:t>
             </w:r>
           </w:p>
         </w:tc>
@@ -21451,11 +21498,10 @@
             </w:pPr>
             <w:r>
               <w:rPr>
-                <w:rFonts w:ascii="Calibri" w:hAnsi="Calibri" w:cs="B Lotus"/>
-                <w:sz w:val="24"/>
-                <w:szCs w:val="24"/>
-              </w:rPr>
-              <w:t>293.52</w:t>
+                <w:rFonts w:ascii="Calibri" w:hAnsi="Calibri" w:cs="Calibri"/>
+                <w:color w:val="000000"/>
+              </w:rPr>
+              <w:t>81.48</w:t>
             </w:r>
           </w:p>
         </w:tc>
@@ -21478,11 +21524,10 @@
             </w:pPr>
             <w:r>
               <w:rPr>
-                <w:rFonts w:ascii="Calibri" w:hAnsi="Calibri" w:cs="B Lotus"/>
-                <w:sz w:val="24"/>
-                <w:szCs w:val="24"/>
-              </w:rPr>
-              <w:t>146.76</w:t>
+                <w:rFonts w:ascii="Calibri" w:hAnsi="Calibri" w:cs="Calibri"/>
+                <w:color w:val="000000"/>
+              </w:rPr>
+              <w:t>40.74</w:t>
             </w:r>
           </w:p>
         </w:tc>
@@ -21505,11 +21550,10 @@
             </w:pPr>
             <w:r>
               <w:rPr>
-                <w:rFonts w:ascii="Calibri" w:hAnsi="Calibri" w:cs="B Lotus"/>
-                <w:sz w:val="24"/>
-                <w:szCs w:val="24"/>
-              </w:rPr>
-              <w:t>73.38</w:t>
+                <w:rFonts w:ascii="Calibri" w:hAnsi="Calibri" w:cs="Calibri"/>
+                <w:color w:val="000000"/>
+              </w:rPr>
+              <w:t>0.00</w:t>
             </w:r>
           </w:p>
         </w:tc>
@@ -21532,9 +21576,8 @@
             </w:pPr>
             <w:r>
               <w:rPr>
-                <w:rFonts w:ascii="Calibri" w:hAnsi="Calibri" w:cs="B Lotus"/>
-                <w:sz w:val="24"/>
-                <w:szCs w:val="24"/>
+                <w:rFonts w:ascii="Calibri" w:hAnsi="Calibri" w:cs="Calibri"/>
+                <w:color w:val="000000"/>
               </w:rPr>
               <w:t>500.00</w:t>
             </w:r>
@@ -21647,9 +21690,8 @@
             </w:pPr>
             <w:r>
               <w:rPr>
-                <w:rFonts w:ascii="Calibri" w:hAnsi="Calibri" w:cs="B Lotus"/>
-                <w:sz w:val="24"/>
-                <w:szCs w:val="24"/>
+                <w:rFonts w:ascii="Calibri" w:hAnsi="Calibri" w:cs="Calibri"/>
+                <w:color w:val="000000"/>
               </w:rPr>
               <w:t>500.00</w:t>
             </w:r>
@@ -21674,11 +21716,10 @@
             </w:pPr>
             <w:r>
               <w:rPr>
-                <w:rFonts w:ascii="Calibri" w:hAnsi="Calibri" w:cs="B Lotus"/>
-                <w:sz w:val="24"/>
-                <w:szCs w:val="24"/>
-              </w:rPr>
-              <w:t>532.50</w:t>
+                <w:rFonts w:ascii="Calibri" w:hAnsi="Calibri" w:cs="Calibri"/>
+                <w:color w:val="000000"/>
+              </w:rPr>
+              <w:t>500.00</w:t>
             </w:r>
           </w:p>
         </w:tc>
@@ -21701,11 +21742,10 @@
             </w:pPr>
             <w:r>
               <w:rPr>
-                <w:rFonts w:ascii="Calibri" w:hAnsi="Calibri" w:cs="B Lotus"/>
-                <w:sz w:val="24"/>
-                <w:szCs w:val="24"/>
-              </w:rPr>
-              <w:t>532.50</w:t>
+                <w:rFonts w:ascii="Calibri" w:hAnsi="Calibri" w:cs="Calibri"/>
+                <w:color w:val="000000"/>
+              </w:rPr>
+              <w:t>500.00</w:t>
             </w:r>
           </w:p>
         </w:tc>
@@ -21728,11 +21768,10 @@
             </w:pPr>
             <w:r>
               <w:rPr>
-                <w:rFonts w:ascii="Calibri" w:hAnsi="Calibri" w:cs="B Lotus"/>
-                <w:sz w:val="24"/>
-                <w:szCs w:val="24"/>
-              </w:rPr>
-              <w:t>532.50</w:t>
+                <w:rFonts w:ascii="Calibri" w:hAnsi="Calibri" w:cs="Calibri"/>
+                <w:color w:val="000000"/>
+              </w:rPr>
+              <w:t>500.00</w:t>
             </w:r>
           </w:p>
         </w:tc>
@@ -21755,9 +21794,8 @@
             </w:pPr>
             <w:r>
               <w:rPr>
-                <w:rFonts w:ascii="Calibri" w:hAnsi="Calibri" w:cs="B Lotus"/>
-                <w:sz w:val="24"/>
-                <w:szCs w:val="24"/>
+                <w:rFonts w:ascii="Calibri" w:hAnsi="Calibri" w:cs="Calibri"/>
+                <w:color w:val="000000"/>
               </w:rPr>
               <w:t>500.00</w:t>
             </w:r>
@@ -21782,9 +21820,8 @@
             </w:pPr>
             <w:r>
               <w:rPr>
-                <w:rFonts w:ascii="Calibri" w:hAnsi="Calibri" w:cs="B Lotus"/>
-                <w:sz w:val="24"/>
-                <w:szCs w:val="24"/>
+                <w:rFonts w:ascii="Calibri" w:hAnsi="Calibri" w:cs="Calibri"/>
+                <w:color w:val="000000"/>
               </w:rPr>
               <w:t>500.00</w:t>
             </w:r>
@@ -21896,9 +21933,8 @@
             </w:pPr>
             <w:r>
               <w:rPr>
-                <w:rFonts w:ascii="Calibri" w:hAnsi="Calibri" w:cs="B Lotus"/>
-                <w:sz w:val="24"/>
-                <w:szCs w:val="24"/>
+                <w:rFonts w:ascii="Calibri" w:hAnsi="Calibri" w:cs="Calibri"/>
+                <w:color w:val="000000"/>
               </w:rPr>
               <w:t>250.00</w:t>
             </w:r>
@@ -21923,11 +21959,10 @@
             </w:pPr>
             <w:r>
               <w:rPr>
-                <w:rFonts w:ascii="Calibri" w:hAnsi="Calibri" w:cs="B Lotus"/>
-                <w:sz w:val="24"/>
-                <w:szCs w:val="24"/>
-              </w:rPr>
-              <w:t>143.75</w:t>
+                <w:rFonts w:ascii="Calibri" w:hAnsi="Calibri" w:cs="Calibri"/>
+                <w:color w:val="000000"/>
+              </w:rPr>
+              <w:t>750.00</w:t>
             </w:r>
           </w:p>
         </w:tc>
@@ -21950,11 +21985,10 @@
             </w:pPr>
             <w:r>
               <w:rPr>
-                <w:rFonts w:ascii="Calibri" w:hAnsi="Calibri" w:cs="B Lotus"/>
-                <w:sz w:val="24"/>
-                <w:szCs w:val="24"/>
-              </w:rPr>
-              <w:t>71.88</w:t>
+                <w:rFonts w:ascii="Calibri" w:hAnsi="Calibri" w:cs="Calibri"/>
+                <w:color w:val="000000"/>
+              </w:rPr>
+              <w:t>500.00</w:t>
             </w:r>
           </w:p>
         </w:tc>
@@ -21977,11 +22011,10 @@
             </w:pPr>
             <w:r>
               <w:rPr>
-                <w:rFonts w:ascii="Calibri" w:hAnsi="Calibri" w:cs="B Lotus"/>
-                <w:sz w:val="24"/>
-                <w:szCs w:val="24"/>
-              </w:rPr>
-              <w:t>35.94</w:t>
+                <w:rFonts w:ascii="Calibri" w:hAnsi="Calibri" w:cs="Calibri"/>
+                <w:color w:val="000000"/>
+              </w:rPr>
+              <w:t>250.00</w:t>
             </w:r>
           </w:p>
         </w:tc>
@@ -22004,11 +22037,10 @@
             </w:pPr>
             <w:r>
               <w:rPr>
-                <w:rFonts w:ascii="Calibri" w:hAnsi="Calibri" w:cs="B Lotus"/>
-                <w:sz w:val="24"/>
-                <w:szCs w:val="24"/>
-              </w:rPr>
-              <w:t>17.97</w:t>
+                <w:rFonts w:ascii="Calibri" w:hAnsi="Calibri" w:cs="Calibri"/>
+                <w:color w:val="000000"/>
+              </w:rPr>
+              <w:t>0.00</w:t>
             </w:r>
           </w:p>
         </w:tc>
@@ -22031,9 +22063,8 @@
             </w:pPr>
             <w:r>
               <w:rPr>
-                <w:rFonts w:ascii="Calibri" w:hAnsi="Calibri" w:cs="B Lotus"/>
-                <w:sz w:val="24"/>
-                <w:szCs w:val="24"/>
+                <w:rFonts w:ascii="Calibri" w:hAnsi="Calibri" w:cs="Calibri"/>
+                <w:color w:val="000000"/>
               </w:rPr>
               <w:t>500.00</w:t>
             </w:r>
@@ -22146,9 +22177,8 @@
             </w:pPr>
             <w:r>
               <w:rPr>
-                <w:rFonts w:ascii="Calibri" w:hAnsi="Calibri" w:cs="B Lotus"/>
-                <w:sz w:val="24"/>
-                <w:szCs w:val="24"/>
+                <w:rFonts w:ascii="Calibri" w:hAnsi="Calibri" w:cs="Calibri"/>
+                <w:color w:val="000000"/>
               </w:rPr>
               <w:t>500.00</w:t>
             </w:r>
@@ -22173,11 +22203,10 @@
             </w:pPr>
             <w:r>
               <w:rPr>
-                <w:rFonts w:ascii="Calibri" w:hAnsi="Calibri" w:cs="B Lotus"/>
-                <w:sz w:val="24"/>
-                <w:szCs w:val="24"/>
-              </w:rPr>
-              <w:t>393.75</w:t>
+                <w:rFonts w:ascii="Calibri" w:hAnsi="Calibri" w:cs="Calibri"/>
+                <w:color w:val="000000"/>
+              </w:rPr>
+              <w:t>500.00</w:t>
             </w:r>
           </w:p>
         </w:tc>
@@ -22200,11 +22229,10 @@
             </w:pPr>
             <w:r>
               <w:rPr>
-                <w:rFonts w:ascii="Calibri" w:hAnsi="Calibri" w:cs="B Lotus"/>
-                <w:sz w:val="24"/>
-                <w:szCs w:val="24"/>
-              </w:rPr>
-              <w:t>913.59</w:t>
+                <w:rFonts w:ascii="Calibri" w:hAnsi="Calibri" w:cs="Calibri"/>
+                <w:color w:val="000000"/>
+              </w:rPr>
+              <w:t>500.00</w:t>
             </w:r>
           </w:p>
         </w:tc>
@@ -22227,11 +22255,10 @@
             </w:pPr>
             <w:r>
               <w:rPr>
-                <w:rFonts w:ascii="Calibri" w:hAnsi="Calibri" w:cs="B Lotus"/>
-                <w:sz w:val="24"/>
-                <w:szCs w:val="24"/>
-              </w:rPr>
-              <w:t>699.53</w:t>
+                <w:rFonts w:ascii="Calibri" w:hAnsi="Calibri" w:cs="Calibri"/>
+                <w:color w:val="000000"/>
+              </w:rPr>
+              <w:t>500.00</w:t>
             </w:r>
           </w:p>
         </w:tc>
@@ -22254,9 +22281,8 @@
             </w:pPr>
             <w:r>
               <w:rPr>
-                <w:rFonts w:ascii="Calibri" w:hAnsi="Calibri" w:cs="B Lotus"/>
-                <w:sz w:val="24"/>
-                <w:szCs w:val="24"/>
+                <w:rFonts w:ascii="Calibri" w:hAnsi="Calibri" w:cs="Calibri"/>
+                <w:color w:val="000000"/>
               </w:rPr>
               <w:t>500.00</w:t>
             </w:r>
@@ -22282,9 +22308,8 @@
             </w:pPr>
             <w:r>
               <w:rPr>
-                <w:rFonts w:ascii="Calibri" w:hAnsi="Calibri" w:cs="B Lotus"/>
-                <w:sz w:val="24"/>
-                <w:szCs w:val="24"/>
+                <w:rFonts w:ascii="Calibri" w:hAnsi="Calibri" w:cs="Calibri"/>
+                <w:color w:val="000000"/>
               </w:rPr>
               <w:t>500.00</w:t>
             </w:r>
@@ -23106,6 +23131,7 @@
                 <w:rtl/>
                 <w:lang w:bidi="fa-IR"/>
               </w:rPr>
+              <w:lastRenderedPageBreak/>
               <w:t>متغیر تصمیم</w:t>
             </w:r>
           </w:p>
@@ -23246,7 +23272,6 @@
                 <w:rtl/>
                 <w:lang w:bidi="fa-IR"/>
               </w:rPr>
-              <w:lastRenderedPageBreak/>
               <w:t xml:space="preserve">استفاده از روغن گیاهی 2 در دورۀ </w:t>
             </w:r>
             <w:r>
@@ -23660,283 +23685,6 @@
           <w:lang w:bidi="fa-IR"/>
         </w:rPr>
         <w:t>تابع هدف را تغییر نمی‌دهند ولی محدودیت‌های زیر را به مسئله اضافه می‌کنند.</w:t>
-      </w:r>
-    </w:p>
-    <w:p>
-      <w:pPr>
-        <w:bidi/>
-        <w:rPr>
-          <w:rFonts w:eastAsiaTheme="minorEastAsia" w:cs="B Lotus"/>
-          <w:sz w:val="24"/>
-          <w:szCs w:val="24"/>
-          <w:rtl/>
-          <w:lang w:bidi="fa-IR"/>
-        </w:rPr>
-      </w:pPr>
-    </w:p>
-    <w:p>
-      <w:pPr>
-        <w:bidi/>
-        <w:rPr>
-          <w:rFonts w:eastAsiaTheme="minorEastAsia" w:cs="B Lotus"/>
-          <w:sz w:val="24"/>
-          <w:szCs w:val="24"/>
-          <w:rtl/>
-          <w:lang w:bidi="fa-IR"/>
-        </w:rPr>
-      </w:pPr>
-      <w:r>
-        <w:rPr>
-          <w:rFonts w:eastAsiaTheme="minorEastAsia" w:cs="B Lotus" w:hint="cs"/>
-          <w:sz w:val="24"/>
-          <w:szCs w:val="24"/>
-          <w:rtl/>
-          <w:lang w:bidi="fa-IR"/>
-        </w:rPr>
-        <w:t>محدودیت تصفیه روغن به شرط استفاده از آن:</w:t>
-      </w:r>
-    </w:p>
-    <w:p>
-      <w:pPr>
-        <w:bidi/>
-        <w:rPr>
-          <w:rFonts w:eastAsiaTheme="minorEastAsia" w:cs="B Lotus"/>
-          <w:sz w:val="24"/>
-          <w:szCs w:val="24"/>
-          <w:rtl/>
-          <w:lang w:bidi="fa-IR"/>
-        </w:rPr>
-      </w:pPr>
-      <m:oMathPara>
-        <m:oMathParaPr>
-          <m:jc m:val="left"/>
-        </m:oMathParaPr>
-        <m:oMath>
-          <m:r>
-            <w:rPr>
-              <w:rFonts w:ascii="Cambria Math" w:hAnsi="Cambria Math" w:cs="B Lotus"/>
-              <w:sz w:val="24"/>
-              <w:szCs w:val="24"/>
-              <w:lang w:bidi="fa-IR"/>
-            </w:rPr>
-            <m:t xml:space="preserve">∀i, ∀t: </m:t>
-          </m:r>
-          <m:sSub>
-            <m:sSubPr>
-              <m:ctrlPr>
-                <w:rPr>
-                  <w:rFonts w:ascii="Cambria Math" w:hAnsi="Cambria Math" w:cs="B Lotus"/>
-                  <w:i/>
-                  <w:sz w:val="24"/>
-                  <w:szCs w:val="24"/>
-                  <w:lang w:bidi="fa-IR"/>
-                </w:rPr>
-              </m:ctrlPr>
-            </m:sSubPr>
-            <m:e>
-              <m:r>
-                <w:rPr>
-                  <w:rFonts w:ascii="Cambria Math" w:hAnsi="Cambria Math" w:cs="B Lotus"/>
-                  <w:sz w:val="24"/>
-                  <w:szCs w:val="24"/>
-                  <w:lang w:bidi="fa-IR"/>
-                </w:rPr>
-                <m:t>RX</m:t>
-              </m:r>
-            </m:e>
-            <m:sub>
-              <m:r>
-                <w:rPr>
-                  <w:rFonts w:ascii="Cambria Math" w:hAnsi="Cambria Math" w:cs="B Lotus"/>
-                  <w:sz w:val="24"/>
-                  <w:szCs w:val="24"/>
-                  <w:lang w:bidi="fa-IR"/>
-                </w:rPr>
-                <m:t>it</m:t>
-              </m:r>
-            </m:sub>
-          </m:sSub>
-          <m:r>
-            <w:rPr>
-              <w:rFonts w:ascii="Cambria Math" w:hAnsi="Cambria Math" w:cs="B Lotus"/>
-              <w:sz w:val="24"/>
-              <w:szCs w:val="24"/>
-              <w:lang w:bidi="fa-IR"/>
-            </w:rPr>
-            <m:t>≤</m:t>
-          </m:r>
-          <m:sSub>
-            <m:sSubPr>
-              <m:ctrlPr>
-                <w:rPr>
-                  <w:rFonts w:ascii="Cambria Math" w:hAnsi="Cambria Math" w:cs="B Lotus"/>
-                  <w:i/>
-                  <w:sz w:val="24"/>
-                  <w:szCs w:val="24"/>
-                  <w:lang w:bidi="fa-IR"/>
-                </w:rPr>
-              </m:ctrlPr>
-            </m:sSubPr>
-            <m:e>
-              <m:r>
-                <w:rPr>
-                  <w:rFonts w:ascii="Cambria Math" w:hAnsi="Cambria Math" w:cs="B Lotus"/>
-                  <w:sz w:val="24"/>
-                  <w:szCs w:val="24"/>
-                  <w:lang w:bidi="fa-IR"/>
-                </w:rPr>
-                <m:t>200UX</m:t>
-              </m:r>
-            </m:e>
-            <m:sub>
-              <m:r>
-                <w:rPr>
-                  <w:rFonts w:ascii="Cambria Math" w:hAnsi="Cambria Math" w:cs="B Lotus"/>
-                  <w:sz w:val="24"/>
-                  <w:szCs w:val="24"/>
-                  <w:lang w:bidi="fa-IR"/>
-                </w:rPr>
-                <m:t>it</m:t>
-              </m:r>
-            </m:sub>
-          </m:sSub>
-          <m:r>
-            <m:rPr>
-              <m:sty m:val="p"/>
-            </m:rPr>
-            <w:rPr>
-              <w:rFonts w:ascii="Cambria Math" w:hAnsi="Cambria Math" w:cs="B Lotus"/>
-              <w:sz w:val="24"/>
-              <w:szCs w:val="24"/>
-              <w:lang w:bidi="fa-IR"/>
-            </w:rPr>
-            <w:br/>
-          </m:r>
-        </m:oMath>
-        <m:oMath>
-          <m:r>
-            <w:rPr>
-              <w:rFonts w:ascii="Cambria Math" w:hAnsi="Cambria Math" w:cs="B Lotus"/>
-              <w:sz w:val="24"/>
-              <w:szCs w:val="24"/>
-              <w:lang w:bidi="fa-IR"/>
-            </w:rPr>
-            <m:t xml:space="preserve">∀i, ∀t: </m:t>
-          </m:r>
-          <m:sSub>
-            <m:sSubPr>
-              <m:ctrlPr>
-                <w:rPr>
-                  <w:rFonts w:ascii="Cambria Math" w:hAnsi="Cambria Math" w:cs="B Lotus"/>
-                  <w:i/>
-                  <w:sz w:val="24"/>
-                  <w:szCs w:val="24"/>
-                  <w:lang w:bidi="fa-IR"/>
-                </w:rPr>
-              </m:ctrlPr>
-            </m:sSubPr>
-            <m:e>
-              <m:r>
-                <w:rPr>
-                  <w:rFonts w:ascii="Cambria Math" w:hAnsi="Cambria Math" w:cs="B Lotus"/>
-                  <w:sz w:val="24"/>
-                  <w:szCs w:val="24"/>
-                  <w:lang w:bidi="fa-IR"/>
-                </w:rPr>
-                <m:t>RY</m:t>
-              </m:r>
-            </m:e>
-            <m:sub>
-              <m:r>
-                <w:rPr>
-                  <w:rFonts w:ascii="Cambria Math" w:hAnsi="Cambria Math" w:cs="B Lotus"/>
-                  <w:sz w:val="24"/>
-                  <w:szCs w:val="24"/>
-                  <w:lang w:bidi="fa-IR"/>
-                </w:rPr>
-                <m:t>it</m:t>
-              </m:r>
-            </m:sub>
-          </m:sSub>
-          <m:r>
-            <w:rPr>
-              <w:rFonts w:ascii="Cambria Math" w:hAnsi="Cambria Math" w:cs="B Lotus"/>
-              <w:sz w:val="24"/>
-              <w:szCs w:val="24"/>
-              <w:lang w:bidi="fa-IR"/>
-            </w:rPr>
-            <m:t>≤</m:t>
-          </m:r>
-          <m:sSub>
-            <m:sSubPr>
-              <m:ctrlPr>
-                <w:rPr>
-                  <w:rFonts w:ascii="Cambria Math" w:hAnsi="Cambria Math" w:cs="B Lotus"/>
-                  <w:i/>
-                  <w:sz w:val="24"/>
-                  <w:szCs w:val="24"/>
-                  <w:lang w:bidi="fa-IR"/>
-                </w:rPr>
-              </m:ctrlPr>
-            </m:sSubPr>
-            <m:e>
-              <m:r>
-                <w:rPr>
-                  <w:rFonts w:ascii="Cambria Math" w:hAnsi="Cambria Math" w:cs="B Lotus"/>
-                  <w:sz w:val="24"/>
-                  <w:szCs w:val="24"/>
-                  <w:lang w:bidi="fa-IR"/>
-                </w:rPr>
-                <m:t>250UY</m:t>
-              </m:r>
-            </m:e>
-            <m:sub>
-              <m:r>
-                <w:rPr>
-                  <w:rFonts w:ascii="Cambria Math" w:hAnsi="Cambria Math" w:cs="B Lotus"/>
-                  <w:sz w:val="24"/>
-                  <w:szCs w:val="24"/>
-                  <w:lang w:bidi="fa-IR"/>
-                </w:rPr>
-                <m:t>it</m:t>
-              </m:r>
-            </m:sub>
-          </m:sSub>
-          <m:r>
-            <m:rPr>
-              <m:sty m:val="p"/>
-            </m:rPr>
-            <w:rPr>
-              <w:rFonts w:ascii="Cambria Math" w:hAnsi="Cambria Math" w:cs="B Lotus"/>
-              <w:sz w:val="24"/>
-              <w:szCs w:val="24"/>
-              <w:lang w:bidi="fa-IR"/>
-            </w:rPr>
-            <w:br/>
-          </m:r>
-        </m:oMath>
-      </m:oMathPara>
-    </w:p>
-    <w:p>
-      <w:pPr>
-        <w:bidi/>
-        <w:rPr>
-          <w:rFonts w:eastAsiaTheme="minorEastAsia" w:cs="B Lotus"/>
-          <w:sz w:val="24"/>
-          <w:szCs w:val="24"/>
-          <w:rtl/>
-          <w:lang w:bidi="fa-IR"/>
-        </w:rPr>
-      </w:pPr>
-      <w:r>
-        <w:rPr>
-          <w:rFonts w:eastAsiaTheme="minorEastAsia" w:cs="B Lotus" w:hint="cs"/>
-          <w:sz w:val="24"/>
-          <w:szCs w:val="24"/>
-          <w:rtl/>
-          <w:lang w:bidi="fa-IR"/>
-        </w:rPr>
-        <w:t>مقادیر 200 و 250 به عنوان یک کران بالا برای میزان تصفیه هر نوع روغن در یک زمان در نظر گرفته‌می‌شوند زیرا حد بالای میزان تصفیه با توجه به اطلاعات مسئله برابر این مقادیر است.</w:t>
       </w:r>
     </w:p>
     <w:p>
@@ -24857,7 +24605,7 @@
               <w:szCs w:val="24"/>
               <w:lang w:bidi="fa-IR"/>
             </w:rPr>
-            <m:t>≤</m:t>
+            <m:t>≥</m:t>
           </m:r>
           <m:sSub>
             <m:sSubPr>
@@ -25097,16 +24845,7 @@
                   <w:szCs w:val="24"/>
                   <w:lang w:bidi="fa-IR"/>
                 </w:rPr>
-                <m:t>2</m:t>
-              </m:r>
-              <m:r>
-                <w:rPr>
-                  <w:rFonts w:ascii="Cambria Math" w:hAnsi="Cambria Math" w:cs="B Lotus"/>
-                  <w:sz w:val="24"/>
-                  <w:szCs w:val="24"/>
-                  <w:lang w:bidi="fa-IR"/>
-                </w:rPr>
-                <m:t>t</m:t>
+                <m:t>2t</m:t>
               </m:r>
             </m:sub>
           </m:sSub>
@@ -25169,38 +24908,6 @@
     </w:p>
     <w:p>
       <w:pPr>
-        <w:rPr>
-          <w:rFonts w:eastAsiaTheme="minorEastAsia" w:cs="B Lotus"/>
-          <w:sz w:val="24"/>
-          <w:szCs w:val="24"/>
-          <w:rtl/>
-          <w:lang w:bidi="fa-IR"/>
-        </w:rPr>
-      </w:pPr>
-    </w:p>
-    <w:p>
-      <w:pPr>
-        <w:rPr>
-          <w:rFonts w:eastAsiaTheme="minorEastAsia" w:cs="B Lotus"/>
-          <w:sz w:val="24"/>
-          <w:szCs w:val="24"/>
-          <w:rtl/>
-          <w:lang w:bidi="fa-IR"/>
-        </w:rPr>
-      </w:pPr>
-    </w:p>
-    <w:p>
-      <w:pPr>
-        <w:rPr>
-          <w:rFonts w:eastAsiaTheme="minorEastAsia" w:cs="B Lotus"/>
-          <w:sz w:val="24"/>
-          <w:szCs w:val="24"/>
-          <w:lang w:bidi="fa-IR"/>
-        </w:rPr>
-      </w:pPr>
-    </w:p>
-    <w:p>
-      <w:pPr>
         <w:pStyle w:val="Heading3"/>
         <w:bidi/>
         <w:rPr>
@@ -25218,7 +24925,6 @@
           <w:rtl/>
           <w:lang w:bidi="fa-IR"/>
         </w:rPr>
-        <w:lastRenderedPageBreak/>
         <w:t>2.3.1.</w:t>
       </w:r>
       <w:r>
@@ -25384,7 +25090,7 @@
                 <w:rFonts w:ascii="Calibri" w:hAnsi="Calibri" w:cs="Calibri"/>
                 <w:color w:val="000000"/>
               </w:rPr>
-              <w:t>$398,250</w:t>
+              <w:t>$391,500</w:t>
             </w:r>
           </w:p>
         </w:tc>
@@ -25445,7 +25151,7 @@
                 <w:rFonts w:ascii="Calibri" w:hAnsi="Calibri" w:cs="Calibri"/>
                 <w:color w:val="000000"/>
               </w:rPr>
-              <w:t>$253,769</w:t>
+              <w:t>$236,796</w:t>
             </w:r>
           </w:p>
         </w:tc>
@@ -25507,7 +25213,7 @@
                 <w:rFonts w:ascii="Calibri" w:hAnsi="Calibri" w:cs="Calibri"/>
                 <w:color w:val="000000"/>
               </w:rPr>
-              <w:t>$49,944</w:t>
+              <w:t>$54,425</w:t>
             </w:r>
           </w:p>
         </w:tc>
@@ -25567,7 +25273,7 @@
                 <w:rFonts w:ascii="Calibri" w:hAnsi="Calibri" w:cs="Calibri"/>
                 <w:color w:val="000000"/>
               </w:rPr>
-              <w:t>$94,537</w:t>
+              <w:t>$100,279</w:t>
             </w:r>
           </w:p>
         </w:tc>
@@ -25686,6 +25392,7 @@
           <w:rtl/>
           <w:lang w:bidi="fa-IR"/>
         </w:rPr>
+        <w:lastRenderedPageBreak/>
         <w:t>مشاهده می‌شود که این اتفاق افتاده‌است. مقدار درامد تغییری نداشته اما هزینه‌ها افزایش یافته‌اند.</w:t>
       </w:r>
       <w:r>
@@ -25714,22 +25421,22 @@
           <w:noProof/>
         </w:rPr>
         <w:drawing>
-          <wp:anchor distT="0" distB="0" distL="114300" distR="114300" simplePos="0" relativeHeight="251670528" behindDoc="1" locked="0" layoutInCell="1" allowOverlap="1" wp14:anchorId="2A0B2F7A" wp14:editId="104E06D6">
+          <wp:anchor distT="0" distB="0" distL="114300" distR="114300" simplePos="0" relativeHeight="251670528" behindDoc="1" locked="0" layoutInCell="1" allowOverlap="1" wp14:anchorId="3EC5BD29" wp14:editId="5F945E28">
             <wp:simplePos x="0" y="0"/>
             <wp:positionH relativeFrom="margin">
-              <wp:posOffset>1198245</wp:posOffset>
+              <wp:align>center</wp:align>
             </wp:positionH>
             <wp:positionV relativeFrom="paragraph">
-              <wp:posOffset>9525</wp:posOffset>
+              <wp:posOffset>5657</wp:posOffset>
             </wp:positionV>
-            <wp:extent cx="3823335" cy="2486660"/>
-            <wp:effectExtent l="0" t="0" r="5715" b="8890"/>
+            <wp:extent cx="3238500" cy="2680335"/>
+            <wp:effectExtent l="0" t="0" r="0" b="5715"/>
             <wp:wrapTight wrapText="bothSides">
               <wp:wrapPolygon edited="0">
                 <wp:start x="0" y="0"/>
-                <wp:lineTo x="0" y="21512"/>
-                <wp:lineTo x="21525" y="21512"/>
-                <wp:lineTo x="21525" y="0"/>
+                <wp:lineTo x="0" y="21493"/>
+                <wp:lineTo x="21473" y="21493"/>
+                <wp:lineTo x="21473" y="0"/>
                 <wp:lineTo x="0" y="0"/>
               </wp:wrapPolygon>
             </wp:wrapTight>
@@ -25746,9 +25453,6 @@
                 <c:chart xmlns:c="http://schemas.openxmlformats.org/drawingml/2006/chart" xmlns:r="http://schemas.openxmlformats.org/officeDocument/2006/relationships" r:id="rId9"/>
               </a:graphicData>
             </a:graphic>
-            <wp14:sizeRelH relativeFrom="margin">
-              <wp14:pctWidth>0</wp14:pctWidth>
-            </wp14:sizeRelH>
             <wp14:sizeRelV relativeFrom="margin">
               <wp14:pctHeight>0</wp14:pctHeight>
             </wp14:sizeRelV>
@@ -25843,6 +25547,18 @@
           <w:lang w:bidi="fa-IR"/>
         </w:rPr>
       </w:pPr>
+    </w:p>
+    <w:p>
+      <w:pPr>
+        <w:bidi/>
+        <w:rPr>
+          <w:rFonts w:eastAsiaTheme="minorEastAsia" w:cs="B Lotus"/>
+          <w:sz w:val="24"/>
+          <w:szCs w:val="24"/>
+          <w:rtl/>
+          <w:lang w:bidi="fa-IR"/>
+        </w:rPr>
+      </w:pPr>
       <w:r>
         <w:rPr>
           <w:rFonts w:cs="B Lotus"/>
@@ -25851,13 +25567,13 @@
         <mc:AlternateContent>
           <mc:Choice Requires="wps">
             <w:drawing>
-              <wp:anchor distT="0" distB="0" distL="114300" distR="114300" simplePos="0" relativeHeight="251663360" behindDoc="1" locked="0" layoutInCell="1" allowOverlap="1" wp14:anchorId="074DF361" wp14:editId="2955274E">
+              <wp:anchor distT="0" distB="0" distL="114300" distR="114300" simplePos="0" relativeHeight="251663360" behindDoc="1" locked="0" layoutInCell="1" allowOverlap="1" wp14:anchorId="074DF361" wp14:editId="25E87421">
                 <wp:simplePos x="0" y="0"/>
                 <wp:positionH relativeFrom="column">
                   <wp:posOffset>1181100</wp:posOffset>
                 </wp:positionH>
                 <wp:positionV relativeFrom="paragraph">
-                  <wp:posOffset>202912</wp:posOffset>
+                  <wp:posOffset>3810</wp:posOffset>
                 </wp:positionV>
                 <wp:extent cx="3581400" cy="635"/>
                 <wp:effectExtent l="0" t="0" r="0" b="0"/>
@@ -26004,7 +25720,7 @@
                 <v:stroke joinstyle="miter"/>
                 <v:path gradientshapeok="t" o:connecttype="rect"/>
               </v:shapetype>
-              <v:shape id="Text Box 5" o:spid="_x0000_s1026" type="#_x0000_t202" style="position:absolute;left:0;text-align:left;margin-left:93pt;margin-top:16pt;width:282pt;height:.05pt;z-index:-251653120;visibility:visible;mso-wrap-style:square;mso-wrap-distance-left:9pt;mso-wrap-distance-top:0;mso-wrap-distance-right:9pt;mso-wrap-distance-bottom:0;mso-position-horizontal:absolute;mso-position-horizontal-relative:text;mso-position-vertical:absolute;mso-position-vertical-relative:text;v-text-anchor:top" o:gfxdata="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" stroked="f">
+              <v:shape id="Text Box 5" o:spid="_x0000_s1026" type="#_x0000_t202" style="position:absolute;left:0;text-align:left;margin-left:93pt;margin-top:.3pt;width:282pt;height:.05pt;z-index:-251653120;visibility:visible;mso-wrap-style:square;mso-wrap-distance-left:9pt;mso-wrap-distance-top:0;mso-wrap-distance-right:9pt;mso-wrap-distance-bottom:0;mso-position-horizontal:absolute;mso-position-horizontal-relative:text;mso-position-vertical:absolute;mso-position-vertical-relative:text;v-text-anchor:top" o:gfxdata="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" stroked="f">
                 <v:textbox style="mso-fit-shape-to-text:t" inset="0,0,0,0">
                   <w:txbxContent>
                     <w:p>
@@ -26119,10 +25835,7 @@
           <w:lang w:bidi="fa-IR"/>
         </w:rPr>
       </w:pPr>
-    </w:p>
-    <w:p>
-      <w:pPr>
-        <w:bidi/>
+      <w:r>
         <w:rPr>
           <w:rFonts w:eastAsiaTheme="minorEastAsia" w:cs="B Lotus" w:hint="cs"/>
           <w:sz w:val="24"/>
@@ -26130,7 +25843,8 @@
           <w:rtl/>
           <w:lang w:bidi="fa-IR"/>
         </w:rPr>
-      </w:pPr>
+        <w:t xml:space="preserve">مشاهده می‌شود </w:t>
+      </w:r>
       <w:r>
         <w:rPr>
           <w:rFonts w:eastAsiaTheme="minorEastAsia" w:cs="B Lotus" w:hint="cs"/>
@@ -26139,7 +25853,7 @@
           <w:rtl/>
           <w:lang w:bidi="fa-IR"/>
         </w:rPr>
-        <w:t xml:space="preserve">مشاهده می‌شود </w:t>
+        <w:t xml:space="preserve">که محدودیت‌های اعمال‌شده منجر به کاهش حدودا </w:t>
       </w:r>
       <w:r>
         <w:rPr>
@@ -26149,7 +25863,37 @@
           <w:rtl/>
           <w:lang w:bidi="fa-IR"/>
         </w:rPr>
-        <w:t>که محدودیت‌های اعمال‌شده منجر به کاهش حدودا 10 درصدی میزان سود و کاهش 1.5 درصدی درامد می‌شود.</w:t>
+        <w:t>7</w:t>
+      </w:r>
+      <w:r>
+        <w:rPr>
+          <w:rFonts w:eastAsiaTheme="minorEastAsia" w:cs="B Lotus" w:hint="cs"/>
+          <w:sz w:val="24"/>
+          <w:szCs w:val="24"/>
+          <w:rtl/>
+          <w:lang w:bidi="fa-IR"/>
+        </w:rPr>
+        <w:t xml:space="preserve"> درصدی میزان سود و کاهش </w:t>
+      </w:r>
+      <w:r>
+        <w:rPr>
+          <w:rFonts w:eastAsiaTheme="minorEastAsia" w:cs="B Lotus" w:hint="cs"/>
+          <w:sz w:val="24"/>
+          <w:szCs w:val="24"/>
+          <w:rtl/>
+          <w:lang w:bidi="fa-IR"/>
+        </w:rPr>
+        <w:t>3</w:t>
+      </w:r>
+      <w:r>
+        <w:rPr>
+          <w:rFonts w:eastAsiaTheme="minorEastAsia" w:cs="B Lotus" w:hint="cs"/>
+          <w:sz w:val="24"/>
+          <w:szCs w:val="24"/>
+          <w:rtl/>
+          <w:lang w:bidi="fa-IR"/>
+        </w:rPr>
+        <w:t xml:space="preserve"> درصدی درامد می‌شود.</w:t>
       </w:r>
     </w:p>
     <w:p>
@@ -26173,6 +25917,78 @@
         </w:rPr>
         <w:t>مقدار متغیرهای تصمیم در شرایط جدید مسئله در پیوست آمده‌است.</w:t>
       </w:r>
+    </w:p>
+    <w:p>
+      <w:pPr>
+        <w:bidi/>
+        <w:rPr>
+          <w:rFonts w:eastAsiaTheme="minorEastAsia" w:cs="B Lotus"/>
+          <w:sz w:val="24"/>
+          <w:szCs w:val="24"/>
+          <w:rtl/>
+          <w:lang w:bidi="fa-IR"/>
+        </w:rPr>
+      </w:pPr>
+    </w:p>
+    <w:p>
+      <w:pPr>
+        <w:bidi/>
+        <w:rPr>
+          <w:rFonts w:eastAsiaTheme="minorEastAsia" w:cs="B Lotus"/>
+          <w:sz w:val="24"/>
+          <w:szCs w:val="24"/>
+          <w:rtl/>
+          <w:lang w:bidi="fa-IR"/>
+        </w:rPr>
+      </w:pPr>
+    </w:p>
+    <w:p>
+      <w:pPr>
+        <w:bidi/>
+        <w:rPr>
+          <w:rFonts w:eastAsiaTheme="minorEastAsia" w:cs="B Lotus"/>
+          <w:sz w:val="24"/>
+          <w:szCs w:val="24"/>
+          <w:rtl/>
+          <w:lang w:bidi="fa-IR"/>
+        </w:rPr>
+      </w:pPr>
+    </w:p>
+    <w:p>
+      <w:pPr>
+        <w:bidi/>
+        <w:rPr>
+          <w:rFonts w:eastAsiaTheme="minorEastAsia" w:cs="B Lotus"/>
+          <w:sz w:val="24"/>
+          <w:szCs w:val="24"/>
+          <w:rtl/>
+          <w:lang w:bidi="fa-IR"/>
+        </w:rPr>
+      </w:pPr>
+    </w:p>
+    <w:p>
+      <w:pPr>
+        <w:bidi/>
+        <w:rPr>
+          <w:rFonts w:eastAsiaTheme="minorEastAsia" w:cs="B Lotus"/>
+          <w:sz w:val="24"/>
+          <w:szCs w:val="24"/>
+          <w:rtl/>
+          <w:lang w:bidi="fa-IR"/>
+        </w:rPr>
+      </w:pPr>
+    </w:p>
+    <w:p>
+      <w:pPr>
+        <w:bidi/>
+        <w:rPr>
+          <w:rFonts w:eastAsiaTheme="minorEastAsia" w:cs="B Lotus"/>
+          <w:sz w:val="24"/>
+          <w:szCs w:val="24"/>
+          <w:rtl/>
+          <w:lang w:bidi="fa-IR"/>
+        </w:rPr>
+      </w:pPr>
     </w:p>
     <w:p>
       <w:pPr>
@@ -26858,7 +26674,7 @@
                 <w:rFonts w:ascii="Calibri" w:hAnsi="Calibri" w:cs="Calibri"/>
                 <w:color w:val="000000"/>
               </w:rPr>
-              <w:t>10.00</w:t>
+              <w:t>0.00</w:t>
             </w:r>
           </w:p>
         </w:tc>
@@ -26990,7 +26806,7 @@
                 <w:rFonts w:ascii="Calibri" w:hAnsi="Calibri" w:cs="Calibri"/>
                 <w:color w:val="000000"/>
               </w:rPr>
-              <w:t>15.37</w:t>
+              <w:t>0.00</w:t>
             </w:r>
           </w:p>
         </w:tc>
@@ -27023,7 +26839,7 @@
                 <w:rFonts w:ascii="Calibri" w:hAnsi="Calibri" w:cs="Calibri"/>
                 <w:color w:val="000000"/>
               </w:rPr>
-              <w:t>414.81</w:t>
+              <w:t>480.37</w:t>
             </w:r>
           </w:p>
         </w:tc>
@@ -27297,7 +27113,7 @@
                 <w:rFonts w:ascii="Calibri" w:hAnsi="Calibri" w:cs="Calibri"/>
                 <w:color w:val="000000"/>
               </w:rPr>
-              <w:t>129.63</w:t>
+              <w:t>0.00</w:t>
             </w:r>
           </w:p>
         </w:tc>
@@ -27363,7 +27179,7 @@
                 <w:rFonts w:ascii="Calibri" w:hAnsi="Calibri" w:cs="Calibri"/>
                 <w:color w:val="000000"/>
               </w:rPr>
-              <w:t>585.19</w:t>
+              <w:t>629.63</w:t>
             </w:r>
           </w:p>
         </w:tc>
@@ -27637,7 +27453,7 @@
                 <w:rFonts w:ascii="Calibri" w:hAnsi="Calibri" w:cs="Calibri"/>
                 <w:color w:val="000000"/>
               </w:rPr>
-              <w:t>103.33</w:t>
+              <w:t>0.00</w:t>
             </w:r>
           </w:p>
         </w:tc>
@@ -27911,7 +27727,7 @@
                 <w:rFonts w:ascii="Calibri" w:hAnsi="Calibri" w:cs="Calibri"/>
                 <w:color w:val="000000"/>
               </w:rPr>
-              <w:t>0.00</w:t>
+              <w:t>190.00</w:t>
             </w:r>
           </w:p>
         </w:tc>
@@ -28043,7 +27859,7 @@
                 <w:rFonts w:ascii="Calibri" w:hAnsi="Calibri" w:cs="Calibri"/>
                 <w:color w:val="000000"/>
               </w:rPr>
-              <w:t>662.50</w:t>
+              <w:t>730.00</w:t>
             </w:r>
           </w:p>
         </w:tc>
@@ -28284,7 +28100,7 @@
                 <w:rFonts w:ascii="Calibri" w:hAnsi="Calibri" w:cs="Calibri"/>
                 <w:color w:val="000000"/>
               </w:rPr>
-              <w:t>146.67</w:t>
+              <w:t>580.00</w:t>
             </w:r>
           </w:p>
         </w:tc>
@@ -28350,7 +28166,7 @@
                 <w:rFonts w:ascii="Calibri" w:hAnsi="Calibri" w:cs="Calibri"/>
                 <w:color w:val="000000"/>
               </w:rPr>
-              <w:t>587.50</w:t>
+              <w:t>0.00</w:t>
             </w:r>
           </w:p>
         </w:tc>
@@ -29298,7 +29114,7 @@
                 <w:rFonts w:ascii="Calibri" w:hAnsi="Calibri" w:cs="Calibri"/>
                 <w:color w:val="000000"/>
               </w:rPr>
-              <w:t>200.00</w:t>
+              <w:t>85.19</w:t>
             </w:r>
           </w:p>
         </w:tc>
@@ -29331,7 +29147,7 @@
                 <w:rFonts w:ascii="Calibri" w:hAnsi="Calibri" w:cs="Calibri"/>
                 <w:color w:val="000000"/>
               </w:rPr>
-              <w:t>155.00</w:t>
+              <w:t>85.19</w:t>
             </w:r>
           </w:p>
         </w:tc>
@@ -29397,7 +29213,7 @@
                 <w:rFonts w:ascii="Calibri" w:hAnsi="Calibri" w:cs="Calibri"/>
                 <w:color w:val="000000"/>
               </w:rPr>
-              <w:t>0.00</w:t>
+              <w:t>155.00</w:t>
             </w:r>
           </w:p>
         </w:tc>
@@ -29430,7 +29246,7 @@
                 <w:rFonts w:ascii="Calibri" w:hAnsi="Calibri" w:cs="Calibri"/>
                 <w:color w:val="000000"/>
               </w:rPr>
-              <w:t>85.19</w:t>
+              <w:t>155.00</w:t>
             </w:r>
           </w:p>
         </w:tc>
@@ -29638,7 +29454,7 @@
                 <w:rFonts w:ascii="Calibri" w:hAnsi="Calibri" w:cs="Calibri"/>
                 <w:color w:val="000000"/>
               </w:rPr>
-              <w:t>0.00</w:t>
+              <w:t>114.81</w:t>
             </w:r>
           </w:p>
         </w:tc>
@@ -29671,7 +29487,7 @@
                 <w:rFonts w:ascii="Calibri" w:hAnsi="Calibri" w:cs="Calibri"/>
                 <w:color w:val="000000"/>
               </w:rPr>
-              <w:t>0.00</w:t>
+              <w:t>114.81</w:t>
             </w:r>
           </w:p>
         </w:tc>
@@ -29737,7 +29553,7 @@
                 <w:rFonts w:ascii="Calibri" w:hAnsi="Calibri" w:cs="Calibri"/>
                 <w:color w:val="000000"/>
               </w:rPr>
-              <w:t>200.00</w:t>
+              <w:t>0.00</w:t>
             </w:r>
           </w:p>
         </w:tc>
@@ -29770,7 +29586,7 @@
                 <w:rFonts w:ascii="Calibri" w:hAnsi="Calibri" w:cs="Calibri"/>
                 <w:color w:val="000000"/>
               </w:rPr>
-              <w:t>114.81</w:t>
+              <w:t>0.00</w:t>
             </w:r>
           </w:p>
         </w:tc>
@@ -29978,7 +29794,7 @@
                 <w:rFonts w:ascii="Calibri" w:hAnsi="Calibri" w:cs="Calibri"/>
                 <w:color w:val="000000"/>
               </w:rPr>
-              <w:t>103.33</w:t>
+              <w:t>0.00</w:t>
             </w:r>
           </w:p>
         </w:tc>
@@ -30351,7 +30167,7 @@
                 <w:rFonts w:ascii="Calibri" w:hAnsi="Calibri" w:cs="Calibri"/>
                 <w:color w:val="000000"/>
               </w:rPr>
-              <w:t>230.00</w:t>
+              <w:t>0.00</w:t>
             </w:r>
           </w:p>
         </w:tc>
@@ -30384,7 +30200,7 @@
                 <w:rFonts w:ascii="Calibri" w:hAnsi="Calibri" w:cs="Calibri"/>
                 <w:color w:val="000000"/>
               </w:rPr>
-              <w:t>135.00</w:t>
+              <w:t>230.00</w:t>
             </w:r>
           </w:p>
         </w:tc>
@@ -30417,7 +30233,7 @@
                 <w:rFonts w:ascii="Calibri" w:hAnsi="Calibri" w:cs="Calibri"/>
                 <w:color w:val="000000"/>
               </w:rPr>
-              <w:t>67.50</w:t>
+              <w:t>230.00</w:t>
             </w:r>
           </w:p>
         </w:tc>
@@ -30450,7 +30266,7 @@
                 <w:rFonts w:ascii="Calibri" w:hAnsi="Calibri" w:cs="Calibri"/>
                 <w:color w:val="000000"/>
               </w:rPr>
-              <w:t>0.00</w:t>
+              <w:t>230.00</w:t>
             </w:r>
           </w:p>
         </w:tc>
@@ -30658,7 +30474,7 @@
                 <w:rFonts w:ascii="Calibri" w:hAnsi="Calibri" w:cs="Calibri"/>
                 <w:color w:val="000000"/>
               </w:rPr>
-              <w:t>146.67</w:t>
+              <w:t>250.00</w:t>
             </w:r>
           </w:p>
         </w:tc>
@@ -30691,7 +30507,7 @@
                 <w:rFonts w:ascii="Calibri" w:hAnsi="Calibri" w:cs="Calibri"/>
                 <w:color w:val="000000"/>
               </w:rPr>
-              <w:t>20.00</w:t>
+              <w:t>250.00</w:t>
             </w:r>
           </w:p>
         </w:tc>
@@ -30724,7 +30540,7 @@
                 <w:rFonts w:ascii="Calibri" w:hAnsi="Calibri" w:cs="Calibri"/>
                 <w:color w:val="000000"/>
               </w:rPr>
-              <w:t>115.00</w:t>
+              <w:t>20.00</w:t>
             </w:r>
           </w:p>
         </w:tc>
@@ -30757,7 +30573,7 @@
                 <w:rFonts w:ascii="Calibri" w:hAnsi="Calibri" w:cs="Calibri"/>
                 <w:color w:val="000000"/>
               </w:rPr>
-              <w:t>182.50</w:t>
+              <w:t>20.00</w:t>
             </w:r>
           </w:p>
         </w:tc>
@@ -30790,7 +30606,7 @@
                 <w:rFonts w:ascii="Calibri" w:hAnsi="Calibri" w:cs="Calibri"/>
                 <w:color w:val="000000"/>
               </w:rPr>
-              <w:t>250.00</w:t>
+              <w:t>20.00</w:t>
             </w:r>
           </w:p>
         </w:tc>
@@ -31738,7 +31554,7 @@
                 <w:rFonts w:ascii="Calibri" w:hAnsi="Calibri" w:cs="Calibri"/>
                 <w:color w:val="000000"/>
               </w:rPr>
-              <w:t>310.00</w:t>
+              <w:t>414.81</w:t>
             </w:r>
           </w:p>
         </w:tc>
@@ -31771,7 +31587,7 @@
                 <w:rFonts w:ascii="Calibri" w:hAnsi="Calibri" w:cs="Calibri"/>
                 <w:color w:val="000000"/>
               </w:rPr>
-              <w:t>155.00</w:t>
+              <w:t>329.63</w:t>
             </w:r>
           </w:p>
         </w:tc>
@@ -31804,7 +31620,7 @@
                 <w:rFonts w:ascii="Calibri" w:hAnsi="Calibri" w:cs="Calibri"/>
                 <w:color w:val="000000"/>
               </w:rPr>
-              <w:t>155.00</w:t>
+              <w:t>329.63</w:t>
             </w:r>
           </w:p>
         </w:tc>
@@ -31837,7 +31653,7 @@
                 <w:rFonts w:ascii="Calibri" w:hAnsi="Calibri" w:cs="Calibri"/>
                 <w:color w:val="000000"/>
               </w:rPr>
-              <w:t>155.00</w:t>
+              <w:t>174.63</w:t>
             </w:r>
           </w:p>
         </w:tc>
@@ -31870,7 +31686,7 @@
                 <w:rFonts w:ascii="Calibri" w:hAnsi="Calibri" w:cs="Calibri"/>
                 <w:color w:val="000000"/>
               </w:rPr>
-              <w:t>85.19</w:t>
+              <w:t>19.63</w:t>
             </w:r>
           </w:p>
         </w:tc>
@@ -32078,7 +31894,7 @@
                 <w:rFonts w:ascii="Calibri" w:hAnsi="Calibri" w:cs="Calibri"/>
                 <w:color w:val="000000"/>
               </w:rPr>
-              <w:t>500.00</w:t>
+              <w:t>385.19</w:t>
             </w:r>
           </w:p>
         </w:tc>
@@ -32111,7 +31927,7 @@
                 <w:rFonts w:ascii="Calibri" w:hAnsi="Calibri" w:cs="Calibri"/>
                 <w:color w:val="000000"/>
               </w:rPr>
-              <w:t>500.00</w:t>
+              <w:t>270.37</w:t>
             </w:r>
           </w:p>
         </w:tc>
@@ -32144,7 +31960,7 @@
                 <w:rFonts w:ascii="Calibri" w:hAnsi="Calibri" w:cs="Calibri"/>
                 <w:color w:val="000000"/>
               </w:rPr>
-              <w:t>300.00</w:t>
+              <w:t>70.37</w:t>
             </w:r>
           </w:p>
         </w:tc>
@@ -32177,7 +31993,7 @@
                 <w:rFonts w:ascii="Calibri" w:hAnsi="Calibri" w:cs="Calibri"/>
                 <w:color w:val="000000"/>
               </w:rPr>
-              <w:t>229.63</w:t>
+              <w:t>70.37</w:t>
             </w:r>
           </w:p>
         </w:tc>
@@ -32210,7 +32026,7 @@
                 <w:rFonts w:ascii="Calibri" w:hAnsi="Calibri" w:cs="Calibri"/>
                 <w:color w:val="000000"/>
               </w:rPr>
-              <w:t>114.81</w:t>
+              <w:t>70.37</w:t>
             </w:r>
           </w:p>
         </w:tc>
@@ -32418,7 +32234,7 @@
                 <w:rFonts w:ascii="Calibri" w:hAnsi="Calibri" w:cs="Calibri"/>
                 <w:color w:val="000000"/>
               </w:rPr>
-              <w:t>396.67</w:t>
+              <w:t>500.00</w:t>
             </w:r>
           </w:p>
         </w:tc>
@@ -32451,7 +32267,7 @@
                 <w:rFonts w:ascii="Calibri" w:hAnsi="Calibri" w:cs="Calibri"/>
                 <w:color w:val="000000"/>
               </w:rPr>
-              <w:t>396.67</w:t>
+              <w:t>500.00</w:t>
             </w:r>
           </w:p>
         </w:tc>
@@ -32484,7 +32300,7 @@
                 <w:rFonts w:ascii="Calibri" w:hAnsi="Calibri" w:cs="Calibri"/>
                 <w:color w:val="000000"/>
               </w:rPr>
-              <w:t>396.67</w:t>
+              <w:t>500.00</w:t>
             </w:r>
           </w:p>
         </w:tc>
@@ -32791,7 +32607,7 @@
                 <w:rFonts w:ascii="Calibri" w:hAnsi="Calibri" w:cs="Calibri"/>
                 <w:color w:val="000000"/>
               </w:rPr>
-              <w:t>270.00</w:t>
+              <w:t>690.00</w:t>
             </w:r>
           </w:p>
         </w:tc>
@@ -32824,7 +32640,7 @@
                 <w:rFonts w:ascii="Calibri" w:hAnsi="Calibri" w:cs="Calibri"/>
                 <w:color w:val="000000"/>
               </w:rPr>
-              <w:t>135.00</w:t>
+              <w:t>460.00</w:t>
             </w:r>
           </w:p>
         </w:tc>
@@ -32857,7 +32673,7 @@
                 <w:rFonts w:ascii="Calibri" w:hAnsi="Calibri" w:cs="Calibri"/>
                 <w:color w:val="000000"/>
               </w:rPr>
-              <w:t>67.50</w:t>
+              <w:t>230.00</w:t>
             </w:r>
           </w:p>
         </w:tc>
@@ -32890,7 +32706,7 @@
                 <w:rFonts w:ascii="Calibri" w:hAnsi="Calibri" w:cs="Calibri"/>
                 <w:color w:val="000000"/>
               </w:rPr>
-              <w:t>67.50</w:t>
+              <w:t>0.00</w:t>
             </w:r>
           </w:p>
         </w:tc>
@@ -33098,7 +32914,7 @@
                 <w:rFonts w:ascii="Calibri" w:hAnsi="Calibri" w:cs="Calibri"/>
                 <w:color w:val="000000"/>
               </w:rPr>
-              <w:t>353.33</w:t>
+              <w:t>250.00</w:t>
             </w:r>
           </w:p>
         </w:tc>
@@ -33131,7 +32947,7 @@
                 <w:rFonts w:ascii="Calibri" w:hAnsi="Calibri" w:cs="Calibri"/>
                 <w:color w:val="000000"/>
               </w:rPr>
-              <w:t>333.33</w:t>
+              <w:t>0.00</w:t>
             </w:r>
           </w:p>
         </w:tc>
@@ -33164,7 +32980,7 @@
                 <w:rFonts w:ascii="Calibri" w:hAnsi="Calibri" w:cs="Calibri"/>
                 <w:color w:val="000000"/>
               </w:rPr>
-              <w:t>365.00</w:t>
+              <w:t>560.00</w:t>
             </w:r>
           </w:p>
         </w:tc>
@@ -33197,7 +33013,7 @@
                 <w:rFonts w:ascii="Calibri" w:hAnsi="Calibri" w:cs="Calibri"/>
                 <w:color w:val="000000"/>
               </w:rPr>
-              <w:t>182.50</w:t>
+              <w:t>540.00</w:t>
             </w:r>
           </w:p>
         </w:tc>
@@ -34277,7 +34093,7 @@
                 <w:rFonts w:ascii="Calibri" w:hAnsi="Calibri" w:cs="Calibri"/>
                 <w:color w:val="000000"/>
               </w:rPr>
-              <w:t>0</w:t>
+              <w:t>1</w:t>
             </w:r>
           </w:p>
         </w:tc>
@@ -34518,7 +34334,7 @@
                 <w:rFonts w:ascii="Calibri" w:hAnsi="Calibri" w:cs="Calibri"/>
                 <w:color w:val="000000"/>
               </w:rPr>
-              <w:t>0</w:t>
+              <w:t>1</w:t>
             </w:r>
           </w:p>
         </w:tc>
@@ -34551,7 +34367,7 @@
                 <w:rFonts w:ascii="Calibri" w:hAnsi="Calibri" w:cs="Calibri"/>
                 <w:color w:val="000000"/>
               </w:rPr>
-              <w:t>0</w:t>
+              <w:t>1</w:t>
             </w:r>
           </w:p>
         </w:tc>
@@ -34617,7 +34433,7 @@
                 <w:rFonts w:ascii="Calibri" w:hAnsi="Calibri" w:cs="Calibri"/>
                 <w:color w:val="000000"/>
               </w:rPr>
-              <w:t>1</w:t>
+              <w:t>0</w:t>
             </w:r>
           </w:p>
         </w:tc>
@@ -34650,7 +34466,7 @@
                 <w:rFonts w:ascii="Calibri" w:hAnsi="Calibri" w:cs="Calibri"/>
                 <w:color w:val="000000"/>
               </w:rPr>
-              <w:t>1</w:t>
+              <w:t>0</w:t>
             </w:r>
           </w:p>
         </w:tc>
@@ -34858,7 +34674,7 @@
                 <w:rFonts w:ascii="Calibri" w:hAnsi="Calibri" w:cs="Calibri"/>
                 <w:color w:val="000000"/>
               </w:rPr>
-              <w:t>1</w:t>
+              <w:t>0</w:t>
             </w:r>
           </w:p>
         </w:tc>
@@ -35231,7 +35047,7 @@
                 <w:rFonts w:ascii="Calibri" w:hAnsi="Calibri" w:cs="Calibri"/>
                 <w:color w:val="000000"/>
               </w:rPr>
-              <w:t>1</w:t>
+              <w:t>0</w:t>
             </w:r>
           </w:p>
         </w:tc>
@@ -35330,7 +35146,7 @@
                 <w:rFonts w:ascii="Calibri" w:hAnsi="Calibri" w:cs="Calibri"/>
                 <w:color w:val="000000"/>
               </w:rPr>
-              <w:t>0</w:t>
+              <w:t>1</w:t>
             </w:r>
           </w:p>
         </w:tc>
@@ -38564,7 +38380,7 @@
               <c:extLst>
                 <c:ext xmlns:c15="http://schemas.microsoft.com/office/drawing/2012/chart" uri="{CE6537A1-D6FC-4f65-9D91-7224C49458BB}"/>
                 <c:ext xmlns:c16="http://schemas.microsoft.com/office/drawing/2014/chart" uri="{C3380CC4-5D6E-409C-BE32-E72D297353CC}">
-                  <c16:uniqueId val="{00000000-33AF-4035-A4E7-FEDBB581F58F}"/>
+                  <c16:uniqueId val="{00000000-F515-4401-A86C-5924FF96124F}"/>
                 </c:ext>
               </c:extLst>
             </c:dLbl>
@@ -38586,7 +38402,7 @@
               <c:extLst>
                 <c:ext xmlns:c15="http://schemas.microsoft.com/office/drawing/2012/chart" uri="{CE6537A1-D6FC-4f65-9D91-7224C49458BB}"/>
                 <c:ext xmlns:c16="http://schemas.microsoft.com/office/drawing/2014/chart" uri="{C3380CC4-5D6E-409C-BE32-E72D297353CC}">
-                  <c16:uniqueId val="{00000001-33AF-4035-A4E7-FEDBB581F58F}"/>
+                  <c16:uniqueId val="{00000001-F515-4401-A86C-5924FF96124F}"/>
                 </c:ext>
               </c:extLst>
             </c:dLbl>
@@ -38657,7 +38473,7 @@
                   <c:v>405000</c:v>
                 </c:pt>
                 <c:pt idx="1">
-                  <c:v>398250</c:v>
+                  <c:v>391500</c:v>
                 </c:pt>
               </c:numCache>
             </c:numRef>
@@ -38665,7 +38481,7 @@
           <c:smooth val="0"/>
           <c:extLst>
             <c:ext xmlns:c16="http://schemas.microsoft.com/office/drawing/2014/chart" uri="{C3380CC4-5D6E-409C-BE32-E72D297353CC}">
-              <c16:uniqueId val="{00000002-33AF-4035-A4E7-FEDBB581F58F}"/>
+              <c16:uniqueId val="{00000002-F515-4401-A86C-5924FF96124F}"/>
             </c:ext>
           </c:extLst>
         </c:ser>
@@ -38704,7 +38520,7 @@
               <c:extLst>
                 <c:ext xmlns:c15="http://schemas.microsoft.com/office/drawing/2012/chart" uri="{CE6537A1-D6FC-4f65-9D91-7224C49458BB}"/>
                 <c:ext xmlns:c16="http://schemas.microsoft.com/office/drawing/2014/chart" uri="{C3380CC4-5D6E-409C-BE32-E72D297353CC}">
-                  <c16:uniqueId val="{00000003-33AF-4035-A4E7-FEDBB581F58F}"/>
+                  <c16:uniqueId val="{00000003-F515-4401-A86C-5924FF96124F}"/>
                 </c:ext>
               </c:extLst>
             </c:dLbl>
@@ -38712,15 +38528,30 @@
               <c:idx val="1"/>
               <c:layout>
                 <c:manualLayout>
-                  <c:x val="-2.3529411764705882E-2"/>
-                  <c:y val="-5.1070512253384992E-3"/>
+                  <c:x val="-4.7058830211545818E-2"/>
+                  <c:y val="-4.7379692432725357E-3"/>
                 </c:manualLayout>
               </c:layout>
               <c:tx>
                 <c:rich>
-                  <a:bodyPr/>
+                  <a:bodyPr rot="0" spcFirstLastPara="1" vertOverflow="ellipsis" vert="horz" wrap="square" lIns="38100" tIns="19050" rIns="38100" bIns="19050" anchor="ctr" anchorCtr="1">
+                    <a:noAutofit/>
+                  </a:bodyPr>
                   <a:lstStyle/>
                   <a:p>
+                    <a:pPr>
+                      <a:defRPr sz="1000" b="1" i="0" u="none" strike="noStrike" kern="1200" baseline="0">
+                        <a:solidFill>
+                          <a:schemeClr val="tx1">
+                            <a:lumMod val="75000"/>
+                            <a:lumOff val="25000"/>
+                          </a:schemeClr>
+                        </a:solidFill>
+                        <a:latin typeface="+mn-lt"/>
+                        <a:ea typeface="+mn-ea"/>
+                        <a:cs typeface="+mn-cs"/>
+                      </a:defRPr>
+                    </a:pPr>
                     <a:r>
                       <a:rPr lang="en-US"/>
                       <a:t>Material Cost</a:t>
@@ -38728,6 +38559,35 @@
                   </a:p>
                 </c:rich>
               </c:tx>
+              <c:spPr>
+                <a:noFill/>
+                <a:ln>
+                  <a:noFill/>
+                </a:ln>
+                <a:effectLst/>
+              </c:spPr>
+              <c:txPr>
+                <a:bodyPr rot="0" spcFirstLastPara="1" vertOverflow="ellipsis" vert="horz" wrap="square" lIns="38100" tIns="19050" rIns="38100" bIns="19050" anchor="ctr" anchorCtr="1">
+                  <a:noAutofit/>
+                </a:bodyPr>
+                <a:lstStyle/>
+                <a:p>
+                  <a:pPr>
+                    <a:defRPr sz="1000" b="1" i="0" u="none" strike="noStrike" kern="1200" baseline="0">
+                      <a:solidFill>
+                        <a:schemeClr val="tx1">
+                          <a:lumMod val="75000"/>
+                          <a:lumOff val="25000"/>
+                        </a:schemeClr>
+                      </a:solidFill>
+                      <a:latin typeface="+mn-lt"/>
+                      <a:ea typeface="+mn-ea"/>
+                      <a:cs typeface="+mn-cs"/>
+                    </a:defRPr>
+                  </a:pPr>
+                  <a:endParaRPr lang="en-US"/>
+                </a:p>
+              </c:txPr>
               <c:dLblPos val="r"/>
               <c:showLegendKey val="0"/>
               <c:showVal val="0"/>
@@ -38739,14 +38599,14 @@
                 <c:ext xmlns:c15="http://schemas.microsoft.com/office/drawing/2012/chart" uri="{CE6537A1-D6FC-4f65-9D91-7224C49458BB}">
                   <c15:layout>
                     <c:manualLayout>
-                      <c:w val="0.21391972928213129"/>
-                      <c:h val="0.11560185185185186"/>
+                      <c:w val="0.21391971591786318"/>
+                      <c:h val="0.1724605319857406"/>
                     </c:manualLayout>
                   </c15:layout>
                   <c15:showDataLabelsRange val="0"/>
                 </c:ext>
                 <c:ext xmlns:c16="http://schemas.microsoft.com/office/drawing/2014/chart" uri="{C3380CC4-5D6E-409C-BE32-E72D297353CC}">
-                  <c16:uniqueId val="{00000004-33AF-4035-A4E7-FEDBB581F58F}"/>
+                  <c16:uniqueId val="{00000004-F515-4401-A86C-5924FF96124F}"/>
                 </c:ext>
               </c:extLst>
             </c:dLbl>
@@ -38814,10 +38674,10 @@
                 <c:formatCode>"$"#,##0</c:formatCode>
                 <c:ptCount val="2"/>
                 <c:pt idx="0">
-                  <c:v>246493.14236111112</c:v>
+                  <c:v>240907</c:v>
                 </c:pt>
                 <c:pt idx="1">
-                  <c:v>253769</c:v>
+                  <c:v>236796.29629629629</c:v>
                 </c:pt>
               </c:numCache>
             </c:numRef>
@@ -38825,7 +38685,7 @@
           <c:smooth val="0"/>
           <c:extLst>
             <c:ext xmlns:c16="http://schemas.microsoft.com/office/drawing/2014/chart" uri="{C3380CC4-5D6E-409C-BE32-E72D297353CC}">
-              <c16:uniqueId val="{00000005-33AF-4035-A4E7-FEDBB581F58F}"/>
+              <c16:uniqueId val="{00000005-F515-4401-A86C-5924FF96124F}"/>
             </c:ext>
           </c:extLst>
         </c:ser>
@@ -38862,7 +38722,7 @@
               <c:extLst>
                 <c:ext xmlns:c15="http://schemas.microsoft.com/office/drawing/2012/chart" uri="{CE6537A1-D6FC-4f65-9D91-7224C49458BB}"/>
                 <c:ext xmlns:c16="http://schemas.microsoft.com/office/drawing/2014/chart" uri="{C3380CC4-5D6E-409C-BE32-E72D297353CC}">
-                  <c16:uniqueId val="{00000006-33AF-4035-A4E7-FEDBB581F58F}"/>
+                  <c16:uniqueId val="{00000006-F515-4401-A86C-5924FF96124F}"/>
                 </c:ext>
               </c:extLst>
             </c:dLbl>
@@ -38897,7 +38757,7 @@
                   <c15:showDataLabelsRange val="0"/>
                 </c:ext>
                 <c:ext xmlns:c16="http://schemas.microsoft.com/office/drawing/2014/chart" uri="{C3380CC4-5D6E-409C-BE32-E72D297353CC}">
-                  <c16:uniqueId val="{00000007-33AF-4035-A4E7-FEDBB581F58F}"/>
+                  <c16:uniqueId val="{00000007-F515-4401-A86C-5924FF96124F}"/>
                 </c:ext>
               </c:extLst>
             </c:dLbl>
@@ -38965,10 +38825,10 @@
                 <c:formatCode>"$"#,##0</c:formatCode>
                 <c:ptCount val="2"/>
                 <c:pt idx="0">
-                  <c:v>54119.531250000007</c:v>
+                  <c:v>56250</c:v>
                 </c:pt>
                 <c:pt idx="1">
-                  <c:v>49944</c:v>
+                  <c:v>54425.000000000007</c:v>
                 </c:pt>
               </c:numCache>
             </c:numRef>
@@ -38976,7 +38836,7 @@
           <c:smooth val="0"/>
           <c:extLst>
             <c:ext xmlns:c16="http://schemas.microsoft.com/office/drawing/2014/chart" uri="{C3380CC4-5D6E-409C-BE32-E72D297353CC}">
-              <c16:uniqueId val="{00000008-33AF-4035-A4E7-FEDBB581F58F}"/>
+              <c16:uniqueId val="{00000008-F515-4401-A86C-5924FF96124F}"/>
             </c:ext>
           </c:extLst>
         </c:ser>
@@ -39015,7 +38875,7 @@
               <c:extLst>
                 <c:ext xmlns:c15="http://schemas.microsoft.com/office/drawing/2012/chart" uri="{CE6537A1-D6FC-4f65-9D91-7224C49458BB}"/>
                 <c:ext xmlns:c16="http://schemas.microsoft.com/office/drawing/2014/chart" uri="{C3380CC4-5D6E-409C-BE32-E72D297353CC}">
-                  <c16:uniqueId val="{00000009-33AF-4035-A4E7-FEDBB581F58F}"/>
+                  <c16:uniqueId val="{00000009-F515-4401-A86C-5924FF96124F}"/>
                 </c:ext>
               </c:extLst>
             </c:dLbl>
@@ -39044,7 +38904,7 @@
                   </c15:layout>
                 </c:ext>
                 <c:ext xmlns:c16="http://schemas.microsoft.com/office/drawing/2014/chart" uri="{C3380CC4-5D6E-409C-BE32-E72D297353CC}">
-                  <c16:uniqueId val="{0000000A-33AF-4035-A4E7-FEDBB581F58F}"/>
+                  <c16:uniqueId val="{0000000A-F515-4401-A86C-5924FF96124F}"/>
                 </c:ext>
               </c:extLst>
             </c:dLbl>
@@ -39112,10 +38972,10 @@
                 <c:formatCode>"$"#,##0</c:formatCode>
                 <c:ptCount val="2"/>
                 <c:pt idx="0">
-                  <c:v>104387.32638888888</c:v>
+                  <c:v>107843</c:v>
                 </c:pt>
                 <c:pt idx="1">
-                  <c:v>94537</c:v>
+                  <c:v>100278.70370370371</c:v>
                 </c:pt>
               </c:numCache>
             </c:numRef>
@@ -39123,7 +38983,7 @@
           <c:smooth val="0"/>
           <c:extLst>
             <c:ext xmlns:c16="http://schemas.microsoft.com/office/drawing/2014/chart" uri="{C3380CC4-5D6E-409C-BE32-E72D297353CC}">
-              <c16:uniqueId val="{0000000B-33AF-4035-A4E7-FEDBB581F58F}"/>
+              <c16:uniqueId val="{0000000B-F515-4401-A86C-5924FF96124F}"/>
             </c:ext>
           </c:extLst>
         </c:ser>

</xml_diff>